<commit_message>
Push de fin de periode
</commit_message>
<xml_diff>
--- a/INF4420A - Sécurité informatique/TP1/Réponse Question.docx
+++ b/INF4420A - Sécurité informatique/TP1/Réponse Question.docx
@@ -263,6 +263,1029 @@
           <w:lang w:val="fr-CA"/>
         </w:rPr>
         <w:t xml:space="preserve"> et peuvent servent à l’authentification des utilisateurs sur la machine.</w:t>
+      </w:r>
+    </w:p>
+    <w:p>
+      <w:pPr>
+        <w:rPr>
+          <w:lang w:val="fr-CA"/>
+        </w:rPr>
+      </w:pPr>
+    </w:p>
+    <w:p>
+      <w:pPr>
+        <w:pStyle w:val="Title"/>
+        <w:rPr>
+          <w:lang w:val="fr-CA"/>
+        </w:rPr>
+      </w:pPr>
+      <w:r>
+        <w:rPr>
+          <w:lang w:val="fr-CA"/>
+        </w:rPr>
+        <w:t>Question 2</w:t>
+      </w:r>
+    </w:p>
+    <w:p>
+      <w:pPr>
+        <w:rPr>
+          <w:lang w:val="fr-CA"/>
+        </w:rPr>
+      </w:pPr>
+    </w:p>
+    <w:p>
+      <w:pPr>
+        <w:pStyle w:val="ListParagraph"/>
+        <w:numPr>
+          <w:ilvl w:val="0"/>
+          <w:numId w:val="1"/>
+        </w:numPr>
+      </w:pPr>
+      <w:proofErr w:type="gramStart"/>
+      <w:r>
+        <w:rPr>
+          <w:lang w:val="fr-CA"/>
+        </w:rPr>
+        <w:t>Examinez le</w:t>
+      </w:r>
+      <w:proofErr w:type="gramEnd"/>
+      <w:r>
+        <w:rPr>
+          <w:lang w:val="fr-CA"/>
+        </w:rPr>
+        <w:t xml:space="preserve"> fichier /</w:t>
+      </w:r>
+      <w:proofErr w:type="spellStart"/>
+      <w:r>
+        <w:rPr>
+          <w:lang w:val="fr-CA"/>
+        </w:rPr>
+        <w:t>etc</w:t>
+      </w:r>
+      <w:proofErr w:type="spellEnd"/>
+      <w:r>
+        <w:rPr>
+          <w:lang w:val="fr-CA"/>
+        </w:rPr>
+        <w:t>/</w:t>
+      </w:r>
+      <w:proofErr w:type="spellStart"/>
+      <w:r>
+        <w:rPr>
+          <w:lang w:val="fr-CA"/>
+        </w:rPr>
+        <w:t>passwd</w:t>
+      </w:r>
+      <w:proofErr w:type="spellEnd"/>
+      <w:r>
+        <w:rPr>
+          <w:lang w:val="fr-CA"/>
+        </w:rPr>
+        <w:t xml:space="preserve">. Contient-il des mots de passe ? </w:t>
+      </w:r>
+      <w:proofErr w:type="spellStart"/>
+      <w:r>
+        <w:t>Pourquoi</w:t>
+      </w:r>
+      <w:proofErr w:type="spellEnd"/>
+      <w:r>
+        <w:t xml:space="preserve">? </w:t>
+      </w:r>
+      <w:proofErr w:type="spellStart"/>
+      <w:r>
+        <w:t>Quelles</w:t>
+      </w:r>
+      <w:proofErr w:type="spellEnd"/>
+      <w:r>
+        <w:t xml:space="preserve"> </w:t>
+      </w:r>
+      <w:proofErr w:type="spellStart"/>
+      <w:r>
+        <w:t>sont</w:t>
+      </w:r>
+      <w:proofErr w:type="spellEnd"/>
+      <w:r>
+        <w:t xml:space="preserve"> </w:t>
+      </w:r>
+      <w:proofErr w:type="spellStart"/>
+      <w:r>
+        <w:t>ses</w:t>
+      </w:r>
+      <w:proofErr w:type="spellEnd"/>
+      <w:r>
+        <w:t xml:space="preserve"> permissions </w:t>
+      </w:r>
+      <w:proofErr w:type="spellStart"/>
+      <w:r>
+        <w:t>d’accès</w:t>
+      </w:r>
+      <w:proofErr w:type="spellEnd"/>
+      <w:r>
+        <w:t xml:space="preserve">? </w:t>
+      </w:r>
+      <w:proofErr w:type="spellStart"/>
+      <w:proofErr w:type="gramStart"/>
+      <w:r>
+        <w:t>Pourquoi</w:t>
+      </w:r>
+      <w:proofErr w:type="spellEnd"/>
+      <w:r>
+        <w:t xml:space="preserve"> ?</w:t>
+      </w:r>
+      <w:proofErr w:type="gramEnd"/>
+    </w:p>
+    <w:p>
+      <w:pPr>
+        <w:ind w:left="720"/>
+        <w:rPr>
+          <w:lang w:val="fr-CA"/>
+        </w:rPr>
+      </w:pPr>
+      <w:r>
+        <w:rPr>
+          <w:lang w:val="fr-CA"/>
+        </w:rPr>
+        <w:t>Le fichier ne semble p</w:t>
+      </w:r>
+      <w:r>
+        <w:rPr>
+          <w:lang w:val="fr-CA"/>
+        </w:rPr>
+        <w:t>as contenir de mot de passe</w:t>
+      </w:r>
+      <w:r>
+        <w:rPr>
+          <w:lang w:val="fr-CA"/>
+        </w:rPr>
+        <w:t xml:space="preserve"> explicite p</w:t>
+      </w:r>
+      <w:r>
+        <w:rPr>
+          <w:lang w:val="fr-CA"/>
+        </w:rPr>
+        <w:t xml:space="preserve">arce que </w:t>
+      </w:r>
+      <w:r>
+        <w:rPr>
+          <w:lang w:val="fr-CA"/>
+        </w:rPr>
+        <w:t>plusieurs personnes</w:t>
+      </w:r>
+      <w:r>
+        <w:rPr>
+          <w:lang w:val="fr-CA"/>
+        </w:rPr>
+        <w:t xml:space="preserve"> </w:t>
+      </w:r>
+      <w:r>
+        <w:rPr>
+          <w:lang w:val="fr-CA"/>
+        </w:rPr>
+        <w:t>ont</w:t>
+      </w:r>
+      <w:r>
+        <w:rPr>
+          <w:lang w:val="fr-CA"/>
+        </w:rPr>
+        <w:t xml:space="preserve"> accès à </w:t>
+      </w:r>
+      <w:r>
+        <w:rPr>
+          <w:lang w:val="fr-CA"/>
+        </w:rPr>
+        <w:t>ce</w:t>
+      </w:r>
+      <w:r>
+        <w:rPr>
+          <w:lang w:val="fr-CA"/>
+        </w:rPr>
+        <w:t xml:space="preserve"> fichier en lecture et qu’il ne serait pas sécuritaire de simplement écrire les mots de passes dans un fichier. L’auteur du fichier à des droits de lecture et d’écriture, tandis que </w:t>
+      </w:r>
+      <w:r>
+        <w:rPr>
+          <w:lang w:val="fr-CA"/>
+        </w:rPr>
+        <w:t>tous les autres utilisateurs</w:t>
+      </w:r>
+      <w:r>
+        <w:rPr>
+          <w:lang w:val="fr-CA"/>
+        </w:rPr>
+        <w:t xml:space="preserve"> </w:t>
+      </w:r>
+      <w:r>
+        <w:rPr>
+          <w:lang w:val="fr-CA"/>
+        </w:rPr>
+        <w:t>ont</w:t>
+      </w:r>
+      <w:r>
+        <w:rPr>
+          <w:lang w:val="fr-CA"/>
+        </w:rPr>
+        <w:t xml:space="preserve"> simplement les droits en lecture.</w:t>
+      </w:r>
+    </w:p>
+    <w:p>
+      <w:pPr>
+        <w:pStyle w:val="ListParagraph"/>
+        <w:numPr>
+          <w:ilvl w:val="0"/>
+          <w:numId w:val="1"/>
+        </w:numPr>
+        <w:rPr>
+          <w:lang w:val="fr-CA"/>
+        </w:rPr>
+      </w:pPr>
+      <w:r>
+        <w:rPr>
+          <w:lang w:val="fr-CA"/>
+        </w:rPr>
+        <w:t xml:space="preserve">Observez ce qui se passe dans les fichiers </w:t>
+      </w:r>
+      <w:proofErr w:type="spellStart"/>
+      <w:r>
+        <w:rPr>
+          <w:lang w:val="fr-CA"/>
+        </w:rPr>
+        <w:t>passwd</w:t>
+      </w:r>
+      <w:proofErr w:type="spellEnd"/>
+      <w:r>
+        <w:rPr>
+          <w:lang w:val="fr-CA"/>
+        </w:rPr>
+        <w:t xml:space="preserve"> et </w:t>
+      </w:r>
+      <w:proofErr w:type="spellStart"/>
+      <w:r>
+        <w:rPr>
+          <w:lang w:val="fr-CA"/>
+        </w:rPr>
+        <w:t>shadow</w:t>
+      </w:r>
+      <w:proofErr w:type="spellEnd"/>
+      <w:r>
+        <w:rPr>
+          <w:lang w:val="fr-CA"/>
+        </w:rPr>
+        <w:t xml:space="preserve">. Lequel ou lesquels de ces deux fichiers sont modifiés ? </w:t>
+      </w:r>
+      <w:proofErr w:type="spellStart"/>
+      <w:proofErr w:type="gramStart"/>
+      <w:r>
+        <w:t>Pourquoi</w:t>
+      </w:r>
+      <w:proofErr w:type="spellEnd"/>
+      <w:r>
+        <w:t xml:space="preserve"> ?</w:t>
+      </w:r>
+      <w:proofErr w:type="gramEnd"/>
+    </w:p>
+    <w:p>
+      <w:pPr>
+        <w:pStyle w:val="ListParagraph"/>
+        <w:rPr>
+          <w:lang w:val="fr-CA"/>
+        </w:rPr>
+      </w:pPr>
+      <w:r>
+        <w:rPr>
+          <w:lang w:val="fr-CA"/>
+        </w:rPr>
+        <w:lastRenderedPageBreak/>
+        <w:t>Les deux fichiers sont modifiés.</w:t>
+      </w:r>
+      <w:r>
+        <w:rPr>
+          <w:lang w:val="fr-CA"/>
+        </w:rPr>
+        <w:t xml:space="preserve"> Les deux fichiers contiennent une ligne supplémentaire avec le nom du nouvel utilisateur.</w:t>
+      </w:r>
+      <w:r>
+        <w:rPr>
+          <w:lang w:val="fr-CA"/>
+        </w:rPr>
+        <w:t xml:space="preserve"> Le fichier </w:t>
+      </w:r>
+      <w:proofErr w:type="spellStart"/>
+      <w:r>
+        <w:rPr>
+          <w:lang w:val="fr-CA"/>
+        </w:rPr>
+        <w:t>shadow</w:t>
+      </w:r>
+      <w:proofErr w:type="spellEnd"/>
+      <w:r>
+        <w:rPr>
+          <w:lang w:val="fr-CA"/>
+        </w:rPr>
+        <w:t xml:space="preserve"> semble cependant contenir la valeur </w:t>
+      </w:r>
+      <w:proofErr w:type="spellStart"/>
+      <w:r>
+        <w:rPr>
+          <w:lang w:val="fr-CA"/>
+        </w:rPr>
+        <w:t>hasher</w:t>
+      </w:r>
+      <w:proofErr w:type="spellEnd"/>
+      <w:r>
+        <w:rPr>
+          <w:lang w:val="fr-CA"/>
+        </w:rPr>
+        <w:t xml:space="preserve"> du mot de passe de l’utilisateur. </w:t>
+      </w:r>
+    </w:p>
+    <w:p>
+      <w:pPr>
+        <w:ind w:firstLine="360"/>
+        <w:rPr>
+          <w:lang w:val="fr-CA"/>
+        </w:rPr>
+      </w:pPr>
+    </w:p>
+    <w:p>
+      <w:pPr>
+        <w:pStyle w:val="ListParagraph"/>
+        <w:numPr>
+          <w:ilvl w:val="0"/>
+          <w:numId w:val="1"/>
+        </w:numPr>
+        <w:rPr>
+          <w:lang w:val="fr-CA"/>
+        </w:rPr>
+      </w:pPr>
+      <w:r>
+        <w:rPr>
+          <w:lang w:val="fr-CA"/>
+        </w:rPr>
+        <w:t xml:space="preserve">Qu'est-ce que vous remarquez dans les fichiers </w:t>
+      </w:r>
+      <w:proofErr w:type="spellStart"/>
+      <w:r>
+        <w:rPr>
+          <w:lang w:val="fr-CA"/>
+        </w:rPr>
+        <w:t>passwd</w:t>
+      </w:r>
+      <w:proofErr w:type="spellEnd"/>
+      <w:r>
+        <w:rPr>
+          <w:lang w:val="fr-CA"/>
+        </w:rPr>
+        <w:t xml:space="preserve"> et </w:t>
+      </w:r>
+      <w:proofErr w:type="spellStart"/>
+      <w:r>
+        <w:rPr>
+          <w:lang w:val="fr-CA"/>
+        </w:rPr>
+        <w:t>shadow</w:t>
+      </w:r>
+      <w:proofErr w:type="spellEnd"/>
+      <w:r>
+        <w:rPr>
+          <w:lang w:val="fr-CA"/>
+        </w:rPr>
+        <w:t xml:space="preserve">? Lequel de ces deux fichiers change? Pourquoi ? Où se trouve donc l’information du mot de passe? </w:t>
+      </w:r>
+      <w:proofErr w:type="spellStart"/>
+      <w:r>
+        <w:t>Quelles</w:t>
+      </w:r>
+      <w:proofErr w:type="spellEnd"/>
+      <w:r>
+        <w:t xml:space="preserve"> </w:t>
+      </w:r>
+      <w:proofErr w:type="spellStart"/>
+      <w:r>
+        <w:t>sont</w:t>
+      </w:r>
+      <w:proofErr w:type="spellEnd"/>
+      <w:r>
+        <w:t xml:space="preserve"> les permissions du </w:t>
+      </w:r>
+      <w:proofErr w:type="spellStart"/>
+      <w:r>
+        <w:t>fichier</w:t>
+      </w:r>
+      <w:proofErr w:type="spellEnd"/>
+      <w:r>
+        <w:t xml:space="preserve"> shadow et </w:t>
+      </w:r>
+      <w:proofErr w:type="spellStart"/>
+      <w:proofErr w:type="gramStart"/>
+      <w:r>
+        <w:t>pourquoi</w:t>
+      </w:r>
+      <w:proofErr w:type="spellEnd"/>
+      <w:r>
+        <w:t xml:space="preserve"> ?</w:t>
+      </w:r>
+      <w:proofErr w:type="gramEnd"/>
+    </w:p>
+    <w:p>
+      <w:pPr>
+        <w:ind w:left="720"/>
+        <w:rPr>
+          <w:lang w:val="fr-CA"/>
+        </w:rPr>
+      </w:pPr>
+      <w:r>
+        <w:rPr>
+          <w:lang w:val="fr-CA"/>
+        </w:rPr>
+        <w:t xml:space="preserve">Le fichier </w:t>
+      </w:r>
+      <w:proofErr w:type="spellStart"/>
+      <w:r>
+        <w:rPr>
+          <w:lang w:val="fr-CA"/>
+        </w:rPr>
+        <w:t>passwd</w:t>
+      </w:r>
+      <w:proofErr w:type="spellEnd"/>
+      <w:r>
+        <w:rPr>
+          <w:lang w:val="fr-CA"/>
+        </w:rPr>
+        <w:t xml:space="preserve"> n’a pas subit de modification à la suite du changement du mot de passe de l’utilisateur, mais le fichier </w:t>
+      </w:r>
+      <w:proofErr w:type="spellStart"/>
+      <w:r>
+        <w:rPr>
+          <w:lang w:val="fr-CA"/>
+        </w:rPr>
+        <w:t>shadow</w:t>
+      </w:r>
+      <w:proofErr w:type="spellEnd"/>
+      <w:r>
+        <w:rPr>
+          <w:lang w:val="fr-CA"/>
+        </w:rPr>
+        <w:t xml:space="preserve"> oui. L’information du mot de passe est contenue dans la longue chaine de caractère suivant le nom de l’utilisateur (mot de passe </w:t>
+      </w:r>
+      <w:proofErr w:type="spellStart"/>
+      <w:r>
+        <w:rPr>
+          <w:lang w:val="fr-CA"/>
+        </w:rPr>
+        <w:t>hasher</w:t>
+      </w:r>
+      <w:proofErr w:type="spellEnd"/>
+      <w:r>
+        <w:rPr>
+          <w:lang w:val="fr-CA"/>
+        </w:rPr>
+        <w:t xml:space="preserve">). Les permissions du fichier </w:t>
+      </w:r>
+      <w:proofErr w:type="spellStart"/>
+      <w:r>
+        <w:rPr>
+          <w:lang w:val="fr-CA"/>
+        </w:rPr>
+        <w:t>shadow</w:t>
+      </w:r>
+      <w:proofErr w:type="spellEnd"/>
+      <w:r>
+        <w:rPr>
+          <w:lang w:val="fr-CA"/>
+        </w:rPr>
+        <w:t xml:space="preserve"> sont d’écriture et de lecture pour le créateur du fichier.  Les utilisateurs faisant parti d’un certain groupe on accès au fichier </w:t>
+      </w:r>
+      <w:proofErr w:type="spellStart"/>
+      <w:r>
+        <w:rPr>
+          <w:lang w:val="fr-CA"/>
+        </w:rPr>
+        <w:t>shadow</w:t>
+      </w:r>
+      <w:proofErr w:type="spellEnd"/>
+      <w:r>
+        <w:rPr>
+          <w:lang w:val="fr-CA"/>
+        </w:rPr>
+        <w:t xml:space="preserve"> en lecture seulement et les autres utilisateurs ont simplement aucun droit.</w:t>
+      </w:r>
+    </w:p>
+    <w:p>
+      <w:pPr>
+        <w:rPr>
+          <w:lang w:val="fr-CA"/>
+        </w:rPr>
+      </w:pPr>
+    </w:p>
+    <w:p>
+      <w:pPr>
+        <w:pStyle w:val="ListParagraph"/>
+        <w:numPr>
+          <w:ilvl w:val="0"/>
+          <w:numId w:val="1"/>
+        </w:numPr>
+        <w:rPr>
+          <w:lang w:val="fr-CA"/>
+        </w:rPr>
+      </w:pPr>
+      <w:r>
+        <w:rPr>
+          <w:lang w:val="fr-CA"/>
+        </w:rPr>
+        <w:t xml:space="preserve">Changez à nouveau le mot de passe du même utilisateur et </w:t>
+      </w:r>
+      <w:proofErr w:type="gramStart"/>
+      <w:r>
+        <w:rPr>
+          <w:lang w:val="fr-CA"/>
+        </w:rPr>
+        <w:t>donnez-lui le</w:t>
+      </w:r>
+      <w:proofErr w:type="gramEnd"/>
+      <w:r>
+        <w:rPr>
+          <w:lang w:val="fr-CA"/>
+        </w:rPr>
+        <w:t xml:space="preserve"> *même* mot de passe. </w:t>
+      </w:r>
+      <w:r>
+        <w:rPr>
+          <w:lang w:val="fr-CA"/>
+        </w:rPr>
+        <w:t>Est-ce</w:t>
+      </w:r>
+      <w:r>
+        <w:rPr>
+          <w:lang w:val="fr-CA"/>
+        </w:rPr>
+        <w:t xml:space="preserve"> que les informations du mot de passe ont changé? </w:t>
+      </w:r>
+      <w:proofErr w:type="spellStart"/>
+      <w:r>
+        <w:t>Pourquoi</w:t>
+      </w:r>
+      <w:proofErr w:type="spellEnd"/>
+      <w:r>
+        <w:t>?</w:t>
+      </w:r>
+    </w:p>
+    <w:p>
+      <w:pPr>
+        <w:pStyle w:val="ListParagraph"/>
+        <w:rPr>
+          <w:lang w:val="fr-CA"/>
+        </w:rPr>
+      </w:pPr>
+    </w:p>
+    <w:p>
+      <w:pPr>
+        <w:pStyle w:val="ListParagraph"/>
+        <w:rPr>
+          <w:lang w:val="fr-CA"/>
+        </w:rPr>
+      </w:pPr>
+      <w:r>
+        <w:rPr>
+          <w:lang w:val="fr-CA"/>
+        </w:rPr>
+        <w:t xml:space="preserve">Les informations du mot de passe ont </w:t>
+      </w:r>
+      <w:proofErr w:type="gramStart"/>
+      <w:r>
+        <w:rPr>
+          <w:lang w:val="fr-CA"/>
+        </w:rPr>
+        <w:t>changer</w:t>
+      </w:r>
+      <w:proofErr w:type="gramEnd"/>
+      <w:r>
+        <w:rPr>
+          <w:lang w:val="fr-CA"/>
+        </w:rPr>
+        <w:t xml:space="preserve"> puisque en </w:t>
+      </w:r>
+      <w:r>
+        <w:rPr>
+          <w:lang w:val="fr-CA"/>
+        </w:rPr>
+        <w:t>“</w:t>
+      </w:r>
+      <w:r>
+        <w:rPr>
+          <w:lang w:val="fr-CA"/>
+        </w:rPr>
+        <w:t>modifiant</w:t>
+      </w:r>
+      <w:r>
+        <w:rPr>
+          <w:lang w:val="fr-CA"/>
+        </w:rPr>
+        <w:t>”</w:t>
+      </w:r>
+      <w:r>
+        <w:rPr>
+          <w:lang w:val="fr-CA"/>
+        </w:rPr>
+        <w:t xml:space="preserve"> le mot de passe, la clef de </w:t>
+      </w:r>
+      <w:proofErr w:type="spellStart"/>
+      <w:r>
+        <w:rPr>
+          <w:lang w:val="fr-CA"/>
+        </w:rPr>
+        <w:t>hashage</w:t>
+      </w:r>
+      <w:proofErr w:type="spellEnd"/>
+      <w:r>
+        <w:rPr>
+          <w:lang w:val="fr-CA"/>
+        </w:rPr>
+        <w:t xml:space="preserve"> du mot de passe change se qui donne un résultat différent pour un même mot de passe.</w:t>
+      </w:r>
+    </w:p>
+    <w:p>
+      <w:pPr>
+        <w:pStyle w:val="ListParagraph"/>
+        <w:rPr>
+          <w:lang w:val="fr-CA"/>
+        </w:rPr>
+      </w:pPr>
+    </w:p>
+    <w:p>
+      <w:pPr>
+        <w:pStyle w:val="ListParagraph"/>
+        <w:numPr>
+          <w:ilvl w:val="0"/>
+          <w:numId w:val="1"/>
+        </w:numPr>
+        <w:rPr>
+          <w:lang w:val="fr-CA"/>
+        </w:rPr>
+      </w:pPr>
+      <w:proofErr w:type="spellStart"/>
+      <w:r>
+        <w:rPr>
+          <w:lang w:val="fr-CA"/>
+        </w:rPr>
+        <w:t>Estce</w:t>
+      </w:r>
+      <w:proofErr w:type="spellEnd"/>
+      <w:r>
+        <w:rPr>
+          <w:lang w:val="fr-CA"/>
+        </w:rPr>
+        <w:t xml:space="preserve"> que ceci est possible? Expliquez pourquoi. Quel est le problème?</w:t>
+      </w:r>
+    </w:p>
+    <w:p>
+      <w:pPr>
+        <w:pStyle w:val="ListParagraph"/>
+        <w:rPr>
+          <w:lang w:val="fr-CA"/>
+        </w:rPr>
+      </w:pPr>
+    </w:p>
+    <w:p>
+      <w:pPr>
+        <w:pStyle w:val="ListParagraph"/>
+        <w:rPr>
+          <w:lang w:val="fr-CA"/>
+        </w:rPr>
+      </w:pPr>
+      <w:r>
+        <w:rPr>
+          <w:lang w:val="fr-CA"/>
+        </w:rPr>
+        <w:t xml:space="preserve">Oui il est possible de se connecter au deuxième compte avec le mot de passe du premier compte. Cela est possible parce que le hash mis par force au deuxième utilisateur est un hash valide. Le problème est que la clef de </w:t>
+      </w:r>
+      <w:proofErr w:type="spellStart"/>
+      <w:r>
+        <w:rPr>
+          <w:lang w:val="fr-CA"/>
+        </w:rPr>
+        <w:t>hashage</w:t>
+      </w:r>
+      <w:proofErr w:type="spellEnd"/>
+      <w:r>
+        <w:rPr>
+          <w:lang w:val="fr-CA"/>
+        </w:rPr>
+        <w:t xml:space="preserve"> n’est pas </w:t>
+      </w:r>
+      <w:proofErr w:type="gramStart"/>
+      <w:r>
+        <w:rPr>
+          <w:lang w:val="fr-CA"/>
+        </w:rPr>
+        <w:t>lier</w:t>
+      </w:r>
+      <w:proofErr w:type="gramEnd"/>
+      <w:r>
+        <w:rPr>
+          <w:lang w:val="fr-CA"/>
+        </w:rPr>
+        <w:t xml:space="preserve"> à un hash en particulier donc deux utilisateurs peuvent partager une même clef. </w:t>
+      </w:r>
+    </w:p>
+    <w:p>
+      <w:pPr>
+        <w:pStyle w:val="ListParagraph"/>
+        <w:rPr>
+          <w:lang w:val="fr-CA"/>
+        </w:rPr>
+      </w:pPr>
+    </w:p>
+    <w:p>
+      <w:pPr>
+        <w:pStyle w:val="ListParagraph"/>
+        <w:numPr>
+          <w:ilvl w:val="0"/>
+          <w:numId w:val="1"/>
+        </w:numPr>
+        <w:rPr>
+          <w:lang w:val="fr-CA"/>
+        </w:rPr>
+      </w:pPr>
+      <w:r>
+        <w:rPr>
+          <w:lang w:val="fr-CA"/>
+        </w:rPr>
+        <w:t xml:space="preserve">Effacez cet utilisateur avec la commande $ </w:t>
+      </w:r>
+      <w:proofErr w:type="spellStart"/>
+      <w:r>
+        <w:rPr>
+          <w:lang w:val="fr-CA"/>
+        </w:rPr>
+        <w:t>userdel</w:t>
+      </w:r>
+      <w:proofErr w:type="spellEnd"/>
+      <w:r>
+        <w:rPr>
+          <w:lang w:val="fr-CA"/>
+        </w:rPr>
+        <w:t xml:space="preserve"> –r NOM</w:t>
+      </w:r>
+      <w:r>
+        <w:rPr>
+          <w:lang w:val="fr-CA"/>
+        </w:rPr>
+        <w:t>.</w:t>
+      </w:r>
+      <w:r>
+        <w:rPr>
+          <w:lang w:val="fr-CA"/>
+        </w:rPr>
+        <w:t xml:space="preserve"> Qu'est-ce qui se passe dans </w:t>
+      </w:r>
+      <w:proofErr w:type="spellStart"/>
+      <w:r>
+        <w:rPr>
+          <w:lang w:val="fr-CA"/>
+        </w:rPr>
+        <w:t>passwd</w:t>
+      </w:r>
+      <w:proofErr w:type="spellEnd"/>
+      <w:r>
+        <w:rPr>
+          <w:lang w:val="fr-CA"/>
+        </w:rPr>
+        <w:t xml:space="preserve"> et </w:t>
+      </w:r>
+      <w:proofErr w:type="spellStart"/>
+      <w:r>
+        <w:rPr>
+          <w:lang w:val="fr-CA"/>
+        </w:rPr>
+        <w:t>shadow</w:t>
+      </w:r>
+      <w:proofErr w:type="spellEnd"/>
+      <w:r>
+        <w:rPr>
+          <w:lang w:val="fr-CA"/>
+        </w:rPr>
+        <w:t xml:space="preserve"> ?</w:t>
+      </w:r>
+    </w:p>
+    <w:p>
+      <w:pPr>
+        <w:pStyle w:val="ListParagraph"/>
+        <w:rPr>
+          <w:lang w:val="fr-CA"/>
+        </w:rPr>
+      </w:pPr>
+    </w:p>
+    <w:p>
+      <w:pPr>
+        <w:pStyle w:val="ListParagraph"/>
+        <w:rPr>
+          <w:lang w:val="fr-CA"/>
+        </w:rPr>
+      </w:pPr>
+      <w:r>
+        <w:rPr>
+          <w:lang w:val="fr-CA"/>
+        </w:rPr>
+        <w:t xml:space="preserve">L’entré de l’utilisateur est supprimé. </w:t>
+      </w:r>
+    </w:p>
+    <w:p>
+      <w:pPr>
+        <w:rPr>
+          <w:lang w:val="fr-CA"/>
+        </w:rPr>
+      </w:pPr>
+    </w:p>
+    <w:p>
+      <w:pPr>
+        <w:pStyle w:val="Title"/>
+        <w:rPr>
+          <w:lang w:val="fr-CA"/>
+        </w:rPr>
+      </w:pPr>
+      <w:r>
+        <w:rPr>
+          <w:lang w:val="fr-CA"/>
+        </w:rPr>
+        <w:t>Question 6</w:t>
+      </w:r>
+    </w:p>
+    <w:p>
+      <w:pPr>
+        <w:rPr>
+          <w:lang w:val="fr-CA"/>
+        </w:rPr>
+      </w:pPr>
+    </w:p>
+    <w:p>
+      <w:pPr>
+        <w:pStyle w:val="ListParagraph"/>
+        <w:numPr>
+          <w:ilvl w:val="0"/>
+          <w:numId w:val="2"/>
+        </w:numPr>
+        <w:rPr>
+          <w:lang w:val="fr-CA"/>
+        </w:rPr>
+      </w:pPr>
+      <w:r>
+        <w:rPr>
+          <w:lang w:val="fr-CA"/>
+        </w:rPr>
+        <w:t>Donnez la séquence exacte de caractères à entrer. Expliquez brièvement comment votre « hack » fonctionne.</w:t>
+      </w:r>
+    </w:p>
+    <w:p>
+      <w:pPr>
+        <w:pStyle w:val="ListParagraph"/>
+        <w:rPr>
+          <w:lang w:val="fr-CA"/>
+        </w:rPr>
+      </w:pPr>
+    </w:p>
+    <w:p>
+      <w:pPr>
+        <w:pStyle w:val="ListParagraph"/>
+        <w:rPr>
+          <w:lang w:val="fr-CA"/>
+        </w:rPr>
+      </w:pPr>
+      <w:r>
+        <w:rPr>
+          <w:lang w:val="fr-CA"/>
+        </w:rPr>
+        <w:lastRenderedPageBreak/>
+        <w:t>Avec exactement 60 caractères aléatoires</w:t>
+      </w:r>
+      <w:r>
+        <w:rPr>
+          <w:lang w:val="fr-CA"/>
+        </w:rPr>
+        <w:t xml:space="preserve"> dans le champ username</w:t>
+      </w:r>
+      <w:r>
+        <w:rPr>
+          <w:lang w:val="fr-CA"/>
+        </w:rPr>
+        <w:t xml:space="preserve"> l’entré au site est toujours garanti. Il en est de même avec 100, 140 et 180 caractères aléatoires. Notre hack fonctionne en écrasant la valeur du nom d’utilisateur par une valeur arbitraire et en écrasant la valeur du mot de passe par le caractère de fin de ligne. Ainsi lorsque l’on se connecte avec par exemple 60 caractères, le nouveau nom d’utilisateur </w:t>
+      </w:r>
+      <w:r>
+        <w:rPr>
+          <w:lang w:val="fr-CA"/>
+        </w:rPr>
+        <w:t>“</w:t>
+      </w:r>
+      <w:r>
+        <w:rPr>
+          <w:lang w:val="fr-CA"/>
+        </w:rPr>
+        <w:t>root</w:t>
+      </w:r>
+      <w:r>
+        <w:rPr>
+          <w:lang w:val="fr-CA"/>
+        </w:rPr>
+        <w:t>”</w:t>
+      </w:r>
+      <w:r>
+        <w:rPr>
+          <w:lang w:val="fr-CA"/>
+        </w:rPr>
+        <w:t xml:space="preserve"> est remplacé par les 20 derniers caractères entrés et le mot de passe est remplacé par </w:t>
+      </w:r>
+      <w:r>
+        <w:rPr>
+          <w:lang w:val="fr-CA"/>
+        </w:rPr>
+        <w:t>“</w:t>
+      </w:r>
+      <w:r>
+        <w:rPr>
+          <w:lang w:val="fr-CA"/>
+        </w:rPr>
+        <w:t>\0</w:t>
+      </w:r>
+      <w:r>
+        <w:rPr>
+          <w:lang w:val="fr-CA"/>
+        </w:rPr>
+        <w:t>“</w:t>
+      </w:r>
+      <w:r>
+        <w:rPr>
+          <w:lang w:val="fr-CA"/>
+        </w:rPr>
+        <w:t xml:space="preserve"> qui est ajouté lorsque l’on tente de se </w:t>
+      </w:r>
+      <w:r>
+        <w:rPr>
+          <w:lang w:val="fr-CA"/>
+        </w:rPr>
+        <w:t>connecter</w:t>
+      </w:r>
+      <w:r>
+        <w:rPr>
+          <w:lang w:val="fr-CA"/>
+        </w:rPr>
+        <w:t xml:space="preserve">. </w:t>
+      </w:r>
+    </w:p>
+    <w:p>
+      <w:pPr>
+        <w:rPr>
+          <w:lang w:val="fr-CA"/>
+        </w:rPr>
+      </w:pPr>
+    </w:p>
+    <w:p>
+      <w:pPr>
+        <w:pStyle w:val="ListParagraph"/>
+        <w:numPr>
+          <w:ilvl w:val="0"/>
+          <w:numId w:val="2"/>
+        </w:numPr>
+        <w:rPr>
+          <w:lang w:val="fr-CA"/>
+        </w:rPr>
+      </w:pPr>
+      <w:r>
+        <w:rPr>
+          <w:lang w:val="fr-CA"/>
+        </w:rPr>
+        <w:t>Que faudrait-il changer dans le programme pour enlever ce problème de sécurité?</w:t>
+      </w:r>
+    </w:p>
+    <w:p>
+      <w:pPr>
+        <w:ind w:left="720"/>
+        <w:rPr>
+          <w:lang w:val="fr-CA"/>
+        </w:rPr>
+      </w:pPr>
+      <w:r>
+        <w:rPr>
+          <w:lang w:val="fr-CA"/>
+        </w:rPr>
+        <w:t xml:space="preserve">Possiblement en </w:t>
+      </w:r>
+      <w:r>
+        <w:rPr>
+          <w:lang w:val="fr-CA"/>
+        </w:rPr>
+        <w:t xml:space="preserve">mettant un nombre de caractère maximum dans le champ username. Il serait aussi possible d’ajouter une variable canarie.  Par exemple, en ajoutant une chaine de caractère directement après la déclaration du </w:t>
+      </w:r>
+      <w:proofErr w:type="spellStart"/>
+      <w:r>
+        <w:rPr>
+          <w:lang w:val="fr-CA"/>
+        </w:rPr>
+        <w:t>password</w:t>
+      </w:r>
+      <w:proofErr w:type="spellEnd"/>
+      <w:r>
+        <w:rPr>
+          <w:lang w:val="fr-CA"/>
+        </w:rPr>
+        <w:t xml:space="preserve"> et en vérifiant l’intégrité de cette variable avant chaque tentative de connexion. </w:t>
       </w:r>
       <w:bookmarkStart w:id="0" w:name="_GoBack"/>
       <w:bookmarkEnd w:id="0"/>
@@ -275,6 +1298,195 @@
     </w:sectPr>
   </w:body>
 </w:document>
+</file>
+
+<file path=word/numbering.xml><?xml version="1.0" encoding="utf-8"?>
+<w:numbering xmlns:wpc="http://schemas.microsoft.com/office/word/2010/wordprocessingCanvas" xmlns:cx="http://schemas.microsoft.com/office/drawing/2014/chartex" xmlns:cx1="http://schemas.microsoft.com/office/drawing/2015/9/8/chartex" xmlns:cx2="http://schemas.microsoft.com/office/drawing/2015/10/21/chartex" xmlns:cx3="http://schemas.microsoft.com/office/drawing/2016/5/9/chartex" xmlns:cx4="http://schemas.microsoft.com/office/drawing/2016/5/10/chartex" xmlns:cx5="http://schemas.microsoft.com/office/drawing/2016/5/11/chartex" xmlns:cx6="http://schemas.microsoft.com/office/drawing/2016/5/12/chartex" xmlns:cx7="http://schemas.microsoft.com/office/drawing/2016/5/13/chartex" xmlns:cx8="http://schemas.microsoft.com/office/drawing/2016/5/14/chartex" xmlns:mc="http://schemas.openxmlformats.org/markup-compatibility/2006" xmlns:aink="http://schemas.microsoft.com/office/drawing/2016/ink" xmlns:am3d="http://schemas.microsoft.com/office/drawing/2017/model3d" xmlns:o="urn:schemas-microsoft-com:office:office" xmlns:r="http://schemas.openxmlformats.org/officeDocument/2006/relationships" xmlns:m="http://schemas.openxmlformats.org/officeDocument/2006/math" xmlns:v="urn:schemas-microsoft-com:vml" xmlns:wp14="http://schemas.microsoft.com/office/word/2010/wordprocessingDrawing" xmlns:wp="http://schemas.openxmlformats.org/drawingml/2006/wordprocessingDrawing" xmlns:w10="urn:schemas-microsoft-com:office:word" xmlns:w="http://schemas.openxmlformats.org/wordprocessingml/2006/main" xmlns:w14="http://schemas.microsoft.com/office/word/2010/wordml" xmlns:w15="http://schemas.microsoft.com/office/word/2012/wordml" xmlns:w16cid="http://schemas.microsoft.com/office/word/2016/wordml/cid" xmlns:w16se="http://schemas.microsoft.com/office/word/2015/wordml/symex" xmlns:wpg="http://schemas.microsoft.com/office/word/2010/wordprocessingGroup" xmlns:wpi="http://schemas.microsoft.com/office/word/2010/wordprocessingInk" xmlns:wne="http://schemas.microsoft.com/office/word/2006/wordml" xmlns:wps="http://schemas.microsoft.com/office/word/2010/wordprocessingShape" mc:Ignorable="w14 w15 w16se w16cid wp14">
+  <w:abstractNum w:abstractNumId="0" w15:restartNumberingAfterBreak="0">
+    <w:nsid w:val="2AB800FE"/>
+    <w:multiLevelType w:val="hybridMultilevel"/>
+    <w:tmpl w:val="FAB0D132"/>
+    <w:lvl w:ilvl="0" w:tplc="10090011">
+      <w:start w:val="1"/>
+      <w:numFmt w:val="decimal"/>
+      <w:lvlText w:val="%1)"/>
+      <w:lvlJc w:val="left"/>
+      <w:pPr>
+        <w:ind w:left="720" w:hanging="360"/>
+      </w:pPr>
+      <w:rPr>
+        <w:rFonts w:hint="default"/>
+      </w:rPr>
+    </w:lvl>
+    <w:lvl w:ilvl="1" w:tplc="10090019" w:tentative="1">
+      <w:start w:val="1"/>
+      <w:numFmt w:val="lowerLetter"/>
+      <w:lvlText w:val="%2."/>
+      <w:lvlJc w:val="left"/>
+      <w:pPr>
+        <w:ind w:left="1440" w:hanging="360"/>
+      </w:pPr>
+    </w:lvl>
+    <w:lvl w:ilvl="2" w:tplc="1009001B" w:tentative="1">
+      <w:start w:val="1"/>
+      <w:numFmt w:val="lowerRoman"/>
+      <w:lvlText w:val="%3."/>
+      <w:lvlJc w:val="right"/>
+      <w:pPr>
+        <w:ind w:left="2160" w:hanging="180"/>
+      </w:pPr>
+    </w:lvl>
+    <w:lvl w:ilvl="3" w:tplc="1009000F" w:tentative="1">
+      <w:start w:val="1"/>
+      <w:numFmt w:val="decimal"/>
+      <w:lvlText w:val="%4."/>
+      <w:lvlJc w:val="left"/>
+      <w:pPr>
+        <w:ind w:left="2880" w:hanging="360"/>
+      </w:pPr>
+    </w:lvl>
+    <w:lvl w:ilvl="4" w:tplc="10090019" w:tentative="1">
+      <w:start w:val="1"/>
+      <w:numFmt w:val="lowerLetter"/>
+      <w:lvlText w:val="%5."/>
+      <w:lvlJc w:val="left"/>
+      <w:pPr>
+        <w:ind w:left="3600" w:hanging="360"/>
+      </w:pPr>
+    </w:lvl>
+    <w:lvl w:ilvl="5" w:tplc="1009001B" w:tentative="1">
+      <w:start w:val="1"/>
+      <w:numFmt w:val="lowerRoman"/>
+      <w:lvlText w:val="%6."/>
+      <w:lvlJc w:val="right"/>
+      <w:pPr>
+        <w:ind w:left="4320" w:hanging="180"/>
+      </w:pPr>
+    </w:lvl>
+    <w:lvl w:ilvl="6" w:tplc="1009000F" w:tentative="1">
+      <w:start w:val="1"/>
+      <w:numFmt w:val="decimal"/>
+      <w:lvlText w:val="%7."/>
+      <w:lvlJc w:val="left"/>
+      <w:pPr>
+        <w:ind w:left="5040" w:hanging="360"/>
+      </w:pPr>
+    </w:lvl>
+    <w:lvl w:ilvl="7" w:tplc="10090019" w:tentative="1">
+      <w:start w:val="1"/>
+      <w:numFmt w:val="lowerLetter"/>
+      <w:lvlText w:val="%8."/>
+      <w:lvlJc w:val="left"/>
+      <w:pPr>
+        <w:ind w:left="5760" w:hanging="360"/>
+      </w:pPr>
+    </w:lvl>
+    <w:lvl w:ilvl="8" w:tplc="1009001B" w:tentative="1">
+      <w:start w:val="1"/>
+      <w:numFmt w:val="lowerRoman"/>
+      <w:lvlText w:val="%9."/>
+      <w:lvlJc w:val="right"/>
+      <w:pPr>
+        <w:ind w:left="6480" w:hanging="180"/>
+      </w:pPr>
+    </w:lvl>
+  </w:abstractNum>
+  <w:abstractNum w:abstractNumId="1" w15:restartNumberingAfterBreak="0">
+    <w:nsid w:val="3D8018DA"/>
+    <w:multiLevelType w:val="hybridMultilevel"/>
+    <w:tmpl w:val="67E8C028"/>
+    <w:lvl w:ilvl="0" w:tplc="10090017">
+      <w:start w:val="1"/>
+      <w:numFmt w:val="lowerLetter"/>
+      <w:lvlText w:val="%1)"/>
+      <w:lvlJc w:val="left"/>
+      <w:pPr>
+        <w:ind w:left="720" w:hanging="360"/>
+      </w:pPr>
+      <w:rPr>
+        <w:rFonts w:hint="default"/>
+      </w:rPr>
+    </w:lvl>
+    <w:lvl w:ilvl="1" w:tplc="10090019">
+      <w:start w:val="1"/>
+      <w:numFmt w:val="lowerLetter"/>
+      <w:lvlText w:val="%2."/>
+      <w:lvlJc w:val="left"/>
+      <w:pPr>
+        <w:ind w:left="1440" w:hanging="360"/>
+      </w:pPr>
+    </w:lvl>
+    <w:lvl w:ilvl="2" w:tplc="1009001B" w:tentative="1">
+      <w:start w:val="1"/>
+      <w:numFmt w:val="lowerRoman"/>
+      <w:lvlText w:val="%3."/>
+      <w:lvlJc w:val="right"/>
+      <w:pPr>
+        <w:ind w:left="2160" w:hanging="180"/>
+      </w:pPr>
+    </w:lvl>
+    <w:lvl w:ilvl="3" w:tplc="1009000F" w:tentative="1">
+      <w:start w:val="1"/>
+      <w:numFmt w:val="decimal"/>
+      <w:lvlText w:val="%4."/>
+      <w:lvlJc w:val="left"/>
+      <w:pPr>
+        <w:ind w:left="2880" w:hanging="360"/>
+      </w:pPr>
+    </w:lvl>
+    <w:lvl w:ilvl="4" w:tplc="10090019" w:tentative="1">
+      <w:start w:val="1"/>
+      <w:numFmt w:val="lowerLetter"/>
+      <w:lvlText w:val="%5."/>
+      <w:lvlJc w:val="left"/>
+      <w:pPr>
+        <w:ind w:left="3600" w:hanging="360"/>
+      </w:pPr>
+    </w:lvl>
+    <w:lvl w:ilvl="5" w:tplc="1009001B" w:tentative="1">
+      <w:start w:val="1"/>
+      <w:numFmt w:val="lowerRoman"/>
+      <w:lvlText w:val="%6."/>
+      <w:lvlJc w:val="right"/>
+      <w:pPr>
+        <w:ind w:left="4320" w:hanging="180"/>
+      </w:pPr>
+    </w:lvl>
+    <w:lvl w:ilvl="6" w:tplc="1009000F" w:tentative="1">
+      <w:start w:val="1"/>
+      <w:numFmt w:val="decimal"/>
+      <w:lvlText w:val="%7."/>
+      <w:lvlJc w:val="left"/>
+      <w:pPr>
+        <w:ind w:left="5040" w:hanging="360"/>
+      </w:pPr>
+    </w:lvl>
+    <w:lvl w:ilvl="7" w:tplc="10090019" w:tentative="1">
+      <w:start w:val="1"/>
+      <w:numFmt w:val="lowerLetter"/>
+      <w:lvlText w:val="%8."/>
+      <w:lvlJc w:val="left"/>
+      <w:pPr>
+        <w:ind w:left="5760" w:hanging="360"/>
+      </w:pPr>
+    </w:lvl>
+    <w:lvl w:ilvl="8" w:tplc="1009001B" w:tentative="1">
+      <w:start w:val="1"/>
+      <w:numFmt w:val="lowerRoman"/>
+      <w:lvlText w:val="%9."/>
+      <w:lvlJc w:val="right"/>
+      <w:pPr>
+        <w:ind w:left="6480" w:hanging="180"/>
+      </w:pPr>
+    </w:lvl>
+  </w:abstractNum>
+  <w:num w:numId="1">
+    <w:abstractNumId w:val="1"/>
+  </w:num>
+  <w:num w:numId="2">
+    <w:abstractNumId w:val="0"/>
+  </w:num>
+</w:numbering>
 </file>
 
 <file path=word/styles.xml><?xml version="1.0" encoding="utf-8"?>

</xml_diff>

<commit_message>
Commit mid periode de lab de secu
</commit_message>
<xml_diff>
--- a/INF4420A - Sécurité informatique/TP1/Réponse Question.docx
+++ b/INF4420A - Sécurité informatique/TP1/Réponse Question.docx
@@ -710,7 +710,21 @@
         <w:rPr>
           <w:lang w:val="fr-CA"/>
         </w:rPr>
-        <w:t xml:space="preserve"> n’a pas subit de modification à la suite du changement du mot de passe de l’utilisateur, mais le fichier </w:t>
+        <w:t xml:space="preserve"> n’a pas </w:t>
+      </w:r>
+      <w:proofErr w:type="spellStart"/>
+      <w:r>
+        <w:rPr>
+          <w:lang w:val="fr-CA"/>
+        </w:rPr>
+        <w:t>subit</w:t>
+      </w:r>
+      <w:proofErr w:type="spellEnd"/>
+      <w:r>
+        <w:rPr>
+          <w:lang w:val="fr-CA"/>
+        </w:rPr>
+        <w:t xml:space="preserve"> de modification à la suite du changement du mot de passe de l’utilisateur, mais le fichier </w:t>
       </w:r>
       <w:proofErr w:type="spellStart"/>
       <w:r>
@@ -805,19 +819,7 @@
         <w:rPr>
           <w:lang w:val="fr-CA"/>
         </w:rPr>
-        <w:t xml:space="preserve"> *même* mot de passe. </w:t>
-      </w:r>
-      <w:r>
-        <w:rPr>
-          <w:lang w:val="fr-CA"/>
-        </w:rPr>
-        <w:t>Est-ce</w:t>
-      </w:r>
-      <w:r>
-        <w:rPr>
-          <w:lang w:val="fr-CA"/>
-        </w:rPr>
-        <w:t xml:space="preserve"> que les informations du mot de passe ont changé? </w:t>
+        <w:t xml:space="preserve"> *même* mot de passe. Est-ce que les informations du mot de passe ont changé? </w:t>
       </w:r>
       <w:proofErr w:type="spellStart"/>
       <w:r>
@@ -1090,6 +1092,296 @@
     </w:p>
     <w:p>
       <w:pPr>
+        <w:pStyle w:val="ListParagraph"/>
+        <w:rPr>
+          <w:lang w:val="fr-CA"/>
+        </w:rPr>
+      </w:pPr>
+    </w:p>
+    <w:p>
+      <w:pPr>
+        <w:pStyle w:val="Title"/>
+        <w:rPr>
+          <w:lang w:val="fr-CA"/>
+        </w:rPr>
+      </w:pPr>
+      <w:r>
+        <w:rPr>
+          <w:lang w:val="fr-CA"/>
+        </w:rPr>
+        <w:t>Question 4</w:t>
+      </w:r>
+    </w:p>
+    <w:p>
+      <w:pPr>
+        <w:rPr>
+          <w:lang w:val="fr-CA"/>
+        </w:rPr>
+      </w:pPr>
+    </w:p>
+    <w:p>
+      <w:pPr>
+        <w:pStyle w:val="ListParagraph"/>
+        <w:numPr>
+          <w:ilvl w:val="0"/>
+          <w:numId w:val="3"/>
+        </w:numPr>
+        <w:rPr>
+          <w:lang w:val="fr-CA"/>
+        </w:rPr>
+      </w:pPr>
+      <w:r>
+        <w:rPr>
+          <w:lang w:val="fr-CA"/>
+        </w:rPr>
+        <w:t>Dans le sous-sol de notre mère</w:t>
+      </w:r>
+      <w:r>
+        <w:rPr>
+          <w:lang w:val="fr-CA"/>
+        </w:rPr>
+        <w:t>, il y a un routeur qui s’occuperait de changer notre adresse IP privé en adresse IP public.</w:t>
+      </w:r>
+    </w:p>
+    <w:p>
+      <w:pPr>
+        <w:pStyle w:val="ListParagraph"/>
+        <w:numPr>
+          <w:ilvl w:val="0"/>
+          <w:numId w:val="3"/>
+        </w:numPr>
+        <w:rPr>
+          <w:lang w:val="fr-CA"/>
+        </w:rPr>
+      </w:pPr>
+      <w:r>
+        <w:rPr>
+          <w:lang w:val="fr-CA"/>
+        </w:rPr>
+        <w:lastRenderedPageBreak/>
+        <w:t xml:space="preserve">Le scan à trouver 3 machines différentes avec les huit derniers bits d’adresse 30, 7 et 25. </w:t>
+      </w:r>
+      <w:proofErr w:type="spellStart"/>
+      <w:r>
+        <w:rPr>
+          <w:lang w:val="fr-CA"/>
+        </w:rPr>
+        <w:t>nMap</w:t>
+      </w:r>
+      <w:proofErr w:type="spellEnd"/>
+      <w:r>
+        <w:rPr>
+          <w:lang w:val="fr-CA"/>
+        </w:rPr>
+        <w:t xml:space="preserve"> permet de détecter tous les ports ouverts dans la plage d’adresse à scanner. Une fois un port détecter, </w:t>
+      </w:r>
+      <w:r>
+        <w:rPr>
+          <w:lang w:val="fr-CA"/>
+        </w:rPr>
+        <w:t>le programme affiche les machines visibles.</w:t>
+      </w:r>
+    </w:p>
+    <w:p>
+      <w:pPr>
+        <w:rPr>
+          <w:lang w:val="fr-CA"/>
+        </w:rPr>
+      </w:pPr>
+    </w:p>
+    <w:p>
+      <w:pPr>
+        <w:pStyle w:val="ListParagraph"/>
+        <w:numPr>
+          <w:ilvl w:val="0"/>
+          <w:numId w:val="5"/>
+        </w:numPr>
+        <w:rPr>
+          <w:lang w:val="fr-CA"/>
+        </w:rPr>
+      </w:pPr>
+      <w:r>
+        <w:rPr>
+          <w:lang w:val="fr-CA"/>
+        </w:rPr>
+        <w:t>Le scan à trouver le port 135 ouvert sur la machine avec l’adresse IP 195.34.45.7. C’est une machine qui roule le système d’exploitation Windows 2000</w:t>
+      </w:r>
+      <w:r>
+        <w:rPr>
+          <w:lang w:val="fr-CA"/>
+        </w:rPr>
+        <w:t xml:space="preserve"> et qui correspond à la VM Québec.</w:t>
+      </w:r>
+    </w:p>
+    <w:p>
+      <w:pPr>
+        <w:pStyle w:val="ListParagraph"/>
+        <w:numPr>
+          <w:ilvl w:val="0"/>
+          <w:numId w:val="5"/>
+        </w:numPr>
+        <w:rPr>
+          <w:lang w:val="fr-CA"/>
+        </w:rPr>
+      </w:pPr>
+      <w:r>
+        <w:rPr>
+          <w:lang w:val="fr-CA"/>
+        </w:rPr>
+        <w:t xml:space="preserve">La machine est devenue rouge dans l’interface graphique. Il est maintenant possible d’utiliser un explorateur de fichier et de parcourir les fichiers de la victime entre autres. Il est aussi possible d’avoir un invité de commande. </w:t>
+      </w:r>
+      <w:r>
+        <w:rPr>
+          <w:lang w:val="fr-CA"/>
+        </w:rPr>
+        <w:t>Une nouvelle option est disponible qui se nomme meterpreter1 qui permet d’avoir accès à beaucoup d’option sur l’ordinateur de la victime.</w:t>
+      </w:r>
+    </w:p>
+    <w:p>
+      <w:pPr>
+        <w:pStyle w:val="ListParagraph"/>
+        <w:numPr>
+          <w:ilvl w:val="0"/>
+          <w:numId w:val="5"/>
+        </w:numPr>
+        <w:rPr>
+          <w:lang w:val="fr-CA"/>
+        </w:rPr>
+      </w:pPr>
+      <w:r>
+        <w:rPr>
+          <w:lang w:val="fr-CA"/>
+        </w:rPr>
+        <w:t>Afin de créer un nouvel utilisateur, nous avons ouvert un invité de commande et entré la ligne : net user h4x0r toto /ADD. Cela à créer un nouvel utilisateur nommé h4x0r avec le mot de passe toto. Pour créer un dossier sur le bureau, nous avons ouvert un explorateur de fichier et simplement ajouter le dossier sur le bureau.</w:t>
+      </w:r>
+    </w:p>
+    <w:p>
+      <w:pPr>
+        <w:pStyle w:val="ListParagraph"/>
+        <w:numPr>
+          <w:ilvl w:val="0"/>
+          <w:numId w:val="5"/>
+        </w:numPr>
+        <w:rPr>
+          <w:lang w:val="fr-CA"/>
+        </w:rPr>
+      </w:pPr>
+      <w:r>
+        <w:rPr>
+          <w:lang w:val="fr-CA"/>
+        </w:rPr>
+        <w:t xml:space="preserve">Comme pour l’attaque de la question précédente, nous avons tout simplement ouvert un explorateur de fichier </w:t>
+      </w:r>
+      <w:r>
+        <w:rPr>
+          <w:lang w:val="fr-CA"/>
+        </w:rPr>
+        <w:t>et nous avons créer un fichier nommé W4R sur le bureau.</w:t>
+      </w:r>
+    </w:p>
+    <w:p>
+      <w:pPr>
+        <w:pStyle w:val="ListParagraph"/>
+        <w:numPr>
+          <w:ilvl w:val="0"/>
+          <w:numId w:val="5"/>
+        </w:numPr>
+        <w:rPr>
+          <w:lang w:val="fr-CA"/>
+        </w:rPr>
+      </w:pPr>
+      <w:r>
+        <w:rPr>
+          <w:lang w:val="fr-CA"/>
+        </w:rPr>
+        <w:t xml:space="preserve">Pour cette attaque, nous avons utilisé l’exploit </w:t>
+      </w:r>
+      <w:r>
+        <w:rPr>
+          <w:lang w:val="fr-CA"/>
+        </w:rPr>
+        <w:t xml:space="preserve">ms08_067_netapi sous l’onglet </w:t>
+      </w:r>
+      <w:proofErr w:type="spellStart"/>
+      <w:r>
+        <w:rPr>
+          <w:lang w:val="fr-CA"/>
+        </w:rPr>
+        <w:t>smb</w:t>
+      </w:r>
+      <w:proofErr w:type="spellEnd"/>
+      <w:r>
+        <w:rPr>
+          <w:lang w:val="fr-CA"/>
+        </w:rPr>
+        <w:t xml:space="preserve">. </w:t>
+      </w:r>
+      <w:r>
+        <w:rPr>
+          <w:lang w:val="fr-CA"/>
+        </w:rPr>
+        <w:br/>
+        <w:t>List de commande :</w:t>
+      </w:r>
+      <w:r>
+        <w:rPr>
+          <w:lang w:val="fr-CA"/>
+        </w:rPr>
+        <w:br/>
+        <w:t>cd</w:t>
+      </w:r>
+      <w:proofErr w:type="gramStart"/>
+      <w:r>
+        <w:rPr>
+          <w:lang w:val="fr-CA"/>
+        </w:rPr>
+        <w:t xml:space="preserve"> ..</w:t>
+      </w:r>
+      <w:proofErr w:type="gramEnd"/>
+      <w:r>
+        <w:rPr>
+          <w:lang w:val="fr-CA"/>
+        </w:rPr>
+        <w:t>/..</w:t>
+      </w:r>
+      <w:r>
+        <w:rPr>
+          <w:lang w:val="fr-CA"/>
+        </w:rPr>
+        <w:br/>
+        <w:t xml:space="preserve">cd </w:t>
+      </w:r>
+      <w:r>
+        <w:t>“Documents and settings/inf44201/Bureau”</w:t>
+      </w:r>
+      <w:r>
+        <w:rPr>
+          <w:lang w:val="fr-CA"/>
+        </w:rPr>
+        <w:br/>
+      </w:r>
+      <w:proofErr w:type="spellStart"/>
+      <w:r>
+        <w:rPr>
+          <w:lang w:val="fr-CA"/>
+        </w:rPr>
+        <w:t>mkdir</w:t>
+      </w:r>
+      <w:proofErr w:type="spellEnd"/>
+      <w:r>
+        <w:rPr>
+          <w:lang w:val="fr-CA"/>
+        </w:rPr>
+        <w:t xml:space="preserve"> owned2</w:t>
+      </w:r>
+    </w:p>
+    <w:p>
+      <w:pPr>
+        <w:pStyle w:val="ListParagraph"/>
+        <w:numPr>
+          <w:ilvl w:val="0"/>
+          <w:numId w:val="5"/>
+        </w:numPr>
         <w:rPr>
           <w:lang w:val="fr-CA"/>
         </w:rPr>
@@ -1153,7 +1445,6 @@
         <w:rPr>
           <w:lang w:val="fr-CA"/>
         </w:rPr>
-        <w:lastRenderedPageBreak/>
         <w:t>Avec exactement 60 caractères aléatoires</w:t>
       </w:r>
       <w:r>
@@ -1271,7 +1562,14 @@
         <w:rPr>
           <w:lang w:val="fr-CA"/>
         </w:rPr>
-        <w:t xml:space="preserve">mettant un nombre de caractère maximum dans le champ username. Il serait aussi possible d’ajouter une variable canarie.  Par exemple, en ajoutant une chaine de caractère directement après la déclaration du </w:t>
+        <w:t xml:space="preserve">mettant un nombre de caractère maximum dans le champ username. Il serait aussi possible d’ajouter une variable canarie.  Par exemple, en ajoutant une chaine de caractère </w:t>
+      </w:r>
+      <w:r>
+        <w:rPr>
+          <w:lang w:val="fr-CA"/>
+        </w:rPr>
+        <w:lastRenderedPageBreak/>
+        <w:t xml:space="preserve">directement après la déclaration du </w:t>
       </w:r>
       <w:proofErr w:type="spellStart"/>
       <w:r>
@@ -1286,9 +1584,190 @@
           <w:lang w:val="fr-CA"/>
         </w:rPr>
         <w:t xml:space="preserve"> et en vérifiant l’intégrité de cette variable avant chaque tentative de connexion. </w:t>
+      </w:r>
+    </w:p>
+    <w:p>
+      <w:pPr>
+        <w:ind w:left="720"/>
+        <w:rPr>
+          <w:lang w:val="fr-CA"/>
+        </w:rPr>
+      </w:pPr>
+    </w:p>
+    <w:p>
+      <w:pPr>
+        <w:pStyle w:val="Title"/>
+        <w:rPr>
+          <w:lang w:val="fr-CA"/>
+        </w:rPr>
+      </w:pPr>
+      <w:r>
+        <w:rPr>
+          <w:lang w:val="fr-CA"/>
+        </w:rPr>
+        <w:t>Question 7</w:t>
+      </w:r>
+    </w:p>
+    <w:p>
+      <w:pPr>
+        <w:rPr>
+          <w:lang w:val="fr-CA"/>
+        </w:rPr>
+      </w:pPr>
+    </w:p>
+    <w:p>
+      <w:pPr>
+        <w:rPr>
+          <w:rFonts w:cstheme="minorHAnsi"/>
+          <w:lang w:val="fr-CA"/>
+        </w:rPr>
+      </w:pPr>
+      <w:r>
+        <w:rPr>
+          <w:lang w:val="fr-CA"/>
+        </w:rPr>
+        <w:t xml:space="preserve">Notre hack exploite une vulnérabilité dans la fonction afficher. Lorsque le programme utilise la méthode </w:t>
+      </w:r>
+      <w:proofErr w:type="spellStart"/>
+      <w:r>
+        <w:rPr>
+          <w:lang w:val="fr-CA"/>
+        </w:rPr>
+        <w:t>scanf</w:t>
+      </w:r>
+      <w:proofErr w:type="spellEnd"/>
+      <w:r>
+        <w:rPr>
+          <w:lang w:val="fr-CA"/>
+        </w:rPr>
+        <w:t xml:space="preserve">, tous les caractères dans le buffer d’entré sont pris en compte et il est donc possible de faire un buffer </w:t>
+      </w:r>
+      <w:proofErr w:type="spellStart"/>
+      <w:r>
+        <w:rPr>
+          <w:lang w:val="fr-CA"/>
+        </w:rPr>
+        <w:t>overflow</w:t>
+      </w:r>
+      <w:proofErr w:type="spellEnd"/>
+      <w:r>
+        <w:rPr>
+          <w:lang w:val="fr-CA"/>
+        </w:rPr>
+        <w:t>. Il faut commencer par inscrire 20 caractères aléatoires afin de remplir la mémoire allouer au tableau pour le nom du fichier et ensuite inscrire un autre 8 caractères aléatoires afin de combler l’espace restante entre notre programme et l’endroit o</w:t>
+      </w:r>
+      <w:r>
+        <w:rPr>
+          <w:rFonts w:cstheme="minorHAnsi"/>
+          <w:lang w:val="fr-CA"/>
+        </w:rPr>
+        <w:t>ù</w:t>
+      </w:r>
+      <w:r>
+        <w:rPr>
+          <w:lang w:val="fr-CA"/>
+        </w:rPr>
+        <w:t xml:space="preserve"> est enregistrer la valeur du registre EIP. Les 4 prochains caractères qui sont inscrit correspondent donc à l’adresse de la prochaine instruction à exécuter (dans notre cas : 004010</w:t>
+      </w:r>
+      <w:r>
+        <w:rPr>
+          <w:lang w:val="fr-CA"/>
+        </w:rPr>
+        <w:t>E</w:t>
+      </w:r>
+      <w:r>
+        <w:rPr>
+          <w:lang w:val="fr-CA"/>
+        </w:rPr>
+        <w:t xml:space="preserve">0). On commence par </w:t>
+      </w:r>
+      <w:r>
+        <w:rPr>
+          <w:lang w:val="fr-CA"/>
+        </w:rPr>
+        <w:t>entrer</w:t>
+      </w:r>
+      <w:r>
+        <w:rPr>
+          <w:lang w:val="fr-CA"/>
+        </w:rPr>
+        <w:t xml:space="preserve"> l’adresse par 0xE0</w:t>
+      </w:r>
+      <w:r>
+        <w:rPr>
+          <w:lang w:val="fr-CA"/>
+        </w:rPr>
+        <w:t xml:space="preserve"> qui correspond </w:t>
+      </w:r>
+      <w:r>
+        <w:rPr>
+          <w:lang w:val="fr-CA"/>
+        </w:rPr>
+        <w:t xml:space="preserve">au caractère « </w:t>
+      </w:r>
+      <w:r>
+        <w:rPr>
+          <w:rFonts w:cstheme="minorHAnsi"/>
+          <w:lang w:val="fr-CA"/>
+        </w:rPr>
+        <w:t>ù » dans le code ascii.</w:t>
+      </w:r>
+    </w:p>
+    <w:p>
+      <w:pPr>
+        <w:rPr>
+          <w:lang w:val="fr-CA"/>
+        </w:rPr>
+      </w:pPr>
+      <w:r>
+        <w:rPr>
+          <w:lang w:val="fr-CA"/>
+        </w:rPr>
+        <w:t xml:space="preserve">L’utilisation de la méthode </w:t>
+      </w:r>
+      <w:proofErr w:type="spellStart"/>
+      <w:r>
+        <w:rPr>
+          <w:lang w:val="fr-CA"/>
+        </w:rPr>
+        <w:t>fgets</w:t>
+      </w:r>
+      <w:proofErr w:type="spellEnd"/>
+      <w:r>
+        <w:rPr>
+          <w:lang w:val="fr-CA"/>
+        </w:rPr>
+        <w:t xml:space="preserve"> en spécifiant le bon nombre de caractère à prendre en entré à la place de la méthode </w:t>
+      </w:r>
+      <w:proofErr w:type="spellStart"/>
+      <w:r>
+        <w:rPr>
+          <w:lang w:val="fr-CA"/>
+        </w:rPr>
+        <w:t>scanf</w:t>
+      </w:r>
+      <w:proofErr w:type="spellEnd"/>
+      <w:r>
+        <w:rPr>
+          <w:lang w:val="fr-CA"/>
+        </w:rPr>
+        <w:t xml:space="preserve"> serait une façon de régler le problème de sécurité.</w:t>
       </w:r>
       <w:bookmarkStart w:id="0" w:name="_GoBack"/>
       <w:bookmarkEnd w:id="0"/>
+    </w:p>
+    <w:p>
+      <w:pPr>
+        <w:rPr>
+          <w:lang w:val="fr-CA"/>
+        </w:rPr>
+      </w:pPr>
+      <w:r>
+        <w:rPr>
+          <w:lang w:val="fr-CA"/>
+        </w:rPr>
+        <w:tab/>
+      </w:r>
     </w:p>
     <w:sectPr>
       <w:pgSz w:w="12240" w:h="15840"/>
@@ -1303,6 +1782,92 @@
 <file path=word/numbering.xml><?xml version="1.0" encoding="utf-8"?>
 <w:numbering xmlns:wpc="http://schemas.microsoft.com/office/word/2010/wordprocessingCanvas" xmlns:cx="http://schemas.microsoft.com/office/drawing/2014/chartex" xmlns:cx1="http://schemas.microsoft.com/office/drawing/2015/9/8/chartex" xmlns:cx2="http://schemas.microsoft.com/office/drawing/2015/10/21/chartex" xmlns:cx3="http://schemas.microsoft.com/office/drawing/2016/5/9/chartex" xmlns:cx4="http://schemas.microsoft.com/office/drawing/2016/5/10/chartex" xmlns:cx5="http://schemas.microsoft.com/office/drawing/2016/5/11/chartex" xmlns:cx6="http://schemas.microsoft.com/office/drawing/2016/5/12/chartex" xmlns:cx7="http://schemas.microsoft.com/office/drawing/2016/5/13/chartex" xmlns:cx8="http://schemas.microsoft.com/office/drawing/2016/5/14/chartex" xmlns:mc="http://schemas.openxmlformats.org/markup-compatibility/2006" xmlns:aink="http://schemas.microsoft.com/office/drawing/2016/ink" xmlns:am3d="http://schemas.microsoft.com/office/drawing/2017/model3d" xmlns:o="urn:schemas-microsoft-com:office:office" xmlns:r="http://schemas.openxmlformats.org/officeDocument/2006/relationships" xmlns:m="http://schemas.openxmlformats.org/officeDocument/2006/math" xmlns:v="urn:schemas-microsoft-com:vml" xmlns:wp14="http://schemas.microsoft.com/office/word/2010/wordprocessingDrawing" xmlns:wp="http://schemas.openxmlformats.org/drawingml/2006/wordprocessingDrawing" xmlns:w10="urn:schemas-microsoft-com:office:word" xmlns:w="http://schemas.openxmlformats.org/wordprocessingml/2006/main" xmlns:w14="http://schemas.microsoft.com/office/word/2010/wordml" xmlns:w15="http://schemas.microsoft.com/office/word/2012/wordml" xmlns:w16cid="http://schemas.microsoft.com/office/word/2016/wordml/cid" xmlns:w16se="http://schemas.microsoft.com/office/word/2015/wordml/symex" xmlns:wpg="http://schemas.microsoft.com/office/word/2010/wordprocessingGroup" xmlns:wpi="http://schemas.microsoft.com/office/word/2010/wordprocessingInk" xmlns:wne="http://schemas.microsoft.com/office/word/2006/wordml" xmlns:wps="http://schemas.microsoft.com/office/word/2010/wordprocessingShape" mc:Ignorable="w14 w15 w16se w16cid wp14">
   <w:abstractNum w:abstractNumId="0" w15:restartNumberingAfterBreak="0">
+    <w:nsid w:val="140C5215"/>
+    <w:multiLevelType w:val="hybridMultilevel"/>
+    <w:tmpl w:val="94AAB834"/>
+    <w:lvl w:ilvl="0" w:tplc="1009000F">
+      <w:start w:val="1"/>
+      <w:numFmt w:val="decimal"/>
+      <w:lvlText w:val="%1."/>
+      <w:lvlJc w:val="left"/>
+      <w:pPr>
+        <w:ind w:left="720" w:hanging="360"/>
+      </w:pPr>
+    </w:lvl>
+    <w:lvl w:ilvl="1" w:tplc="10090019" w:tentative="1">
+      <w:start w:val="1"/>
+      <w:numFmt w:val="lowerLetter"/>
+      <w:lvlText w:val="%2."/>
+      <w:lvlJc w:val="left"/>
+      <w:pPr>
+        <w:ind w:left="1440" w:hanging="360"/>
+      </w:pPr>
+    </w:lvl>
+    <w:lvl w:ilvl="2" w:tplc="1009001B" w:tentative="1">
+      <w:start w:val="1"/>
+      <w:numFmt w:val="lowerRoman"/>
+      <w:lvlText w:val="%3."/>
+      <w:lvlJc w:val="right"/>
+      <w:pPr>
+        <w:ind w:left="2160" w:hanging="180"/>
+      </w:pPr>
+    </w:lvl>
+    <w:lvl w:ilvl="3" w:tplc="1009000F" w:tentative="1">
+      <w:start w:val="1"/>
+      <w:numFmt w:val="decimal"/>
+      <w:lvlText w:val="%4."/>
+      <w:lvlJc w:val="left"/>
+      <w:pPr>
+        <w:ind w:left="2880" w:hanging="360"/>
+      </w:pPr>
+    </w:lvl>
+    <w:lvl w:ilvl="4" w:tplc="10090019" w:tentative="1">
+      <w:start w:val="1"/>
+      <w:numFmt w:val="lowerLetter"/>
+      <w:lvlText w:val="%5."/>
+      <w:lvlJc w:val="left"/>
+      <w:pPr>
+        <w:ind w:left="3600" w:hanging="360"/>
+      </w:pPr>
+    </w:lvl>
+    <w:lvl w:ilvl="5" w:tplc="1009001B" w:tentative="1">
+      <w:start w:val="1"/>
+      <w:numFmt w:val="lowerRoman"/>
+      <w:lvlText w:val="%6."/>
+      <w:lvlJc w:val="right"/>
+      <w:pPr>
+        <w:ind w:left="4320" w:hanging="180"/>
+      </w:pPr>
+    </w:lvl>
+    <w:lvl w:ilvl="6" w:tplc="1009000F" w:tentative="1">
+      <w:start w:val="1"/>
+      <w:numFmt w:val="decimal"/>
+      <w:lvlText w:val="%7."/>
+      <w:lvlJc w:val="left"/>
+      <w:pPr>
+        <w:ind w:left="5040" w:hanging="360"/>
+      </w:pPr>
+    </w:lvl>
+    <w:lvl w:ilvl="7" w:tplc="10090019" w:tentative="1">
+      <w:start w:val="1"/>
+      <w:numFmt w:val="lowerLetter"/>
+      <w:lvlText w:val="%8."/>
+      <w:lvlJc w:val="left"/>
+      <w:pPr>
+        <w:ind w:left="5760" w:hanging="360"/>
+      </w:pPr>
+    </w:lvl>
+    <w:lvl w:ilvl="8" w:tplc="1009001B" w:tentative="1">
+      <w:start w:val="1"/>
+      <w:numFmt w:val="lowerRoman"/>
+      <w:lvlText w:val="%9."/>
+      <w:lvlJc w:val="right"/>
+      <w:pPr>
+        <w:ind w:left="6480" w:hanging="180"/>
+      </w:pPr>
+    </w:lvl>
+  </w:abstractNum>
+  <w:abstractNum w:abstractNumId="1" w15:restartNumberingAfterBreak="0">
     <w:nsid w:val="2AB800FE"/>
     <w:multiLevelType w:val="hybridMultilevel"/>
     <w:tmpl w:val="FAB0D132"/>
@@ -1391,7 +1956,7 @@
       </w:pPr>
     </w:lvl>
   </w:abstractNum>
-  <w:abstractNum w:abstractNumId="1" w15:restartNumberingAfterBreak="0">
+  <w:abstractNum w:abstractNumId="2" w15:restartNumberingAfterBreak="0">
     <w:nsid w:val="3D8018DA"/>
     <w:multiLevelType w:val="hybridMultilevel"/>
     <w:tmpl w:val="67E8C028"/>
@@ -1480,11 +2045,192 @@
       </w:pPr>
     </w:lvl>
   </w:abstractNum>
+  <w:abstractNum w:abstractNumId="3" w15:restartNumberingAfterBreak="0">
+    <w:nsid w:val="5FDE0818"/>
+    <w:multiLevelType w:val="hybridMultilevel"/>
+    <w:tmpl w:val="D5D83B70"/>
+    <w:lvl w:ilvl="0" w:tplc="1009000F">
+      <w:start w:val="1"/>
+      <w:numFmt w:val="decimal"/>
+      <w:lvlText w:val="%1."/>
+      <w:lvlJc w:val="left"/>
+      <w:pPr>
+        <w:ind w:left="720" w:hanging="360"/>
+      </w:pPr>
+    </w:lvl>
+    <w:lvl w:ilvl="1" w:tplc="10090019" w:tentative="1">
+      <w:start w:val="1"/>
+      <w:numFmt w:val="lowerLetter"/>
+      <w:lvlText w:val="%2."/>
+      <w:lvlJc w:val="left"/>
+      <w:pPr>
+        <w:ind w:left="1440" w:hanging="360"/>
+      </w:pPr>
+    </w:lvl>
+    <w:lvl w:ilvl="2" w:tplc="1009001B" w:tentative="1">
+      <w:start w:val="1"/>
+      <w:numFmt w:val="lowerRoman"/>
+      <w:lvlText w:val="%3."/>
+      <w:lvlJc w:val="right"/>
+      <w:pPr>
+        <w:ind w:left="2160" w:hanging="180"/>
+      </w:pPr>
+    </w:lvl>
+    <w:lvl w:ilvl="3" w:tplc="1009000F" w:tentative="1">
+      <w:start w:val="1"/>
+      <w:numFmt w:val="decimal"/>
+      <w:lvlText w:val="%4."/>
+      <w:lvlJc w:val="left"/>
+      <w:pPr>
+        <w:ind w:left="2880" w:hanging="360"/>
+      </w:pPr>
+    </w:lvl>
+    <w:lvl w:ilvl="4" w:tplc="10090019" w:tentative="1">
+      <w:start w:val="1"/>
+      <w:numFmt w:val="lowerLetter"/>
+      <w:lvlText w:val="%5."/>
+      <w:lvlJc w:val="left"/>
+      <w:pPr>
+        <w:ind w:left="3600" w:hanging="360"/>
+      </w:pPr>
+    </w:lvl>
+    <w:lvl w:ilvl="5" w:tplc="1009001B" w:tentative="1">
+      <w:start w:val="1"/>
+      <w:numFmt w:val="lowerRoman"/>
+      <w:lvlText w:val="%6."/>
+      <w:lvlJc w:val="right"/>
+      <w:pPr>
+        <w:ind w:left="4320" w:hanging="180"/>
+      </w:pPr>
+    </w:lvl>
+    <w:lvl w:ilvl="6" w:tplc="1009000F" w:tentative="1">
+      <w:start w:val="1"/>
+      <w:numFmt w:val="decimal"/>
+      <w:lvlText w:val="%7."/>
+      <w:lvlJc w:val="left"/>
+      <w:pPr>
+        <w:ind w:left="5040" w:hanging="360"/>
+      </w:pPr>
+    </w:lvl>
+    <w:lvl w:ilvl="7" w:tplc="10090019" w:tentative="1">
+      <w:start w:val="1"/>
+      <w:numFmt w:val="lowerLetter"/>
+      <w:lvlText w:val="%8."/>
+      <w:lvlJc w:val="left"/>
+      <w:pPr>
+        <w:ind w:left="5760" w:hanging="360"/>
+      </w:pPr>
+    </w:lvl>
+    <w:lvl w:ilvl="8" w:tplc="1009001B" w:tentative="1">
+      <w:start w:val="1"/>
+      <w:numFmt w:val="lowerRoman"/>
+      <w:lvlText w:val="%9."/>
+      <w:lvlJc w:val="right"/>
+      <w:pPr>
+        <w:ind w:left="6480" w:hanging="180"/>
+      </w:pPr>
+    </w:lvl>
+  </w:abstractNum>
+  <w:abstractNum w:abstractNumId="4" w15:restartNumberingAfterBreak="0">
+    <w:nsid w:val="692633F7"/>
+    <w:multiLevelType w:val="hybridMultilevel"/>
+    <w:tmpl w:val="D5D83B70"/>
+    <w:lvl w:ilvl="0" w:tplc="1009000F">
+      <w:start w:val="1"/>
+      <w:numFmt w:val="decimal"/>
+      <w:lvlText w:val="%1."/>
+      <w:lvlJc w:val="left"/>
+      <w:pPr>
+        <w:ind w:left="720" w:hanging="360"/>
+      </w:pPr>
+    </w:lvl>
+    <w:lvl w:ilvl="1" w:tplc="10090019" w:tentative="1">
+      <w:start w:val="1"/>
+      <w:numFmt w:val="lowerLetter"/>
+      <w:lvlText w:val="%2."/>
+      <w:lvlJc w:val="left"/>
+      <w:pPr>
+        <w:ind w:left="1440" w:hanging="360"/>
+      </w:pPr>
+    </w:lvl>
+    <w:lvl w:ilvl="2" w:tplc="1009001B" w:tentative="1">
+      <w:start w:val="1"/>
+      <w:numFmt w:val="lowerRoman"/>
+      <w:lvlText w:val="%3."/>
+      <w:lvlJc w:val="right"/>
+      <w:pPr>
+        <w:ind w:left="2160" w:hanging="180"/>
+      </w:pPr>
+    </w:lvl>
+    <w:lvl w:ilvl="3" w:tplc="1009000F" w:tentative="1">
+      <w:start w:val="1"/>
+      <w:numFmt w:val="decimal"/>
+      <w:lvlText w:val="%4."/>
+      <w:lvlJc w:val="left"/>
+      <w:pPr>
+        <w:ind w:left="2880" w:hanging="360"/>
+      </w:pPr>
+    </w:lvl>
+    <w:lvl w:ilvl="4" w:tplc="10090019" w:tentative="1">
+      <w:start w:val="1"/>
+      <w:numFmt w:val="lowerLetter"/>
+      <w:lvlText w:val="%5."/>
+      <w:lvlJc w:val="left"/>
+      <w:pPr>
+        <w:ind w:left="3600" w:hanging="360"/>
+      </w:pPr>
+    </w:lvl>
+    <w:lvl w:ilvl="5" w:tplc="1009001B" w:tentative="1">
+      <w:start w:val="1"/>
+      <w:numFmt w:val="lowerRoman"/>
+      <w:lvlText w:val="%6."/>
+      <w:lvlJc w:val="right"/>
+      <w:pPr>
+        <w:ind w:left="4320" w:hanging="180"/>
+      </w:pPr>
+    </w:lvl>
+    <w:lvl w:ilvl="6" w:tplc="1009000F" w:tentative="1">
+      <w:start w:val="1"/>
+      <w:numFmt w:val="decimal"/>
+      <w:lvlText w:val="%7."/>
+      <w:lvlJc w:val="left"/>
+      <w:pPr>
+        <w:ind w:left="5040" w:hanging="360"/>
+      </w:pPr>
+    </w:lvl>
+    <w:lvl w:ilvl="7" w:tplc="10090019" w:tentative="1">
+      <w:start w:val="1"/>
+      <w:numFmt w:val="lowerLetter"/>
+      <w:lvlText w:val="%8."/>
+      <w:lvlJc w:val="left"/>
+      <w:pPr>
+        <w:ind w:left="5760" w:hanging="360"/>
+      </w:pPr>
+    </w:lvl>
+    <w:lvl w:ilvl="8" w:tplc="1009001B" w:tentative="1">
+      <w:start w:val="1"/>
+      <w:numFmt w:val="lowerRoman"/>
+      <w:lvlText w:val="%9."/>
+      <w:lvlJc w:val="right"/>
+      <w:pPr>
+        <w:ind w:left="6480" w:hanging="180"/>
+      </w:pPr>
+    </w:lvl>
+  </w:abstractNum>
   <w:num w:numId="1">
+    <w:abstractNumId w:val="2"/>
+  </w:num>
+  <w:num w:numId="2">
     <w:abstractNumId w:val="1"/>
   </w:num>
-  <w:num w:numId="2">
+  <w:num w:numId="3">
+    <w:abstractNumId w:val="3"/>
+  </w:num>
+  <w:num w:numId="4">
     <w:abstractNumId w:val="0"/>
+  </w:num>
+  <w:num w:numId="5">
+    <w:abstractNumId w:val="4"/>
   </w:num>
 </w:numbering>
 </file>
@@ -1887,6 +2633,28 @@
     <w:name w:val="Normal"/>
     <w:qFormat/>
   </w:style>
+  <w:style w:type="paragraph" w:styleId="Heading2">
+    <w:name w:val="heading 2"/>
+    <w:basedOn w:val="Normal"/>
+    <w:next w:val="Normal"/>
+    <w:link w:val="Heading2Char"/>
+    <w:uiPriority w:val="9"/>
+    <w:unhideWhenUsed/>
+    <w:qFormat/>
+    <w:rsid w:val="00D11E40"/>
+    <w:pPr>
+      <w:keepNext/>
+      <w:keepLines/>
+      <w:spacing w:before="40" w:after="0"/>
+      <w:outlineLvl w:val="1"/>
+    </w:pPr>
+    <w:rPr>
+      <w:rFonts w:asciiTheme="majorHAnsi" w:eastAsiaTheme="majorEastAsia" w:hAnsiTheme="majorHAnsi" w:cstheme="majorBidi"/>
+      <w:color w:val="2F5496" w:themeColor="accent1" w:themeShade="BF"/>
+      <w:sz w:val="26"/>
+      <w:szCs w:val="26"/>
+    </w:rPr>
+  </w:style>
   <w:style w:type="character" w:default="1" w:styleId="DefaultParagraphFont">
     <w:name w:val="Default Paragraph Font"/>
     <w:uiPriority w:val="1"/>
@@ -1957,6 +2725,19 @@
       <w:kern w:val="28"/>
       <w:sz w:val="56"/>
       <w:szCs w:val="56"/>
+    </w:rPr>
+  </w:style>
+  <w:style w:type="character" w:customStyle="1" w:styleId="Heading2Char">
+    <w:name w:val="Heading 2 Char"/>
+    <w:basedOn w:val="DefaultParagraphFont"/>
+    <w:link w:val="Heading2"/>
+    <w:uiPriority w:val="9"/>
+    <w:rsid w:val="00D11E40"/>
+    <w:rPr>
+      <w:rFonts w:asciiTheme="majorHAnsi" w:eastAsiaTheme="majorEastAsia" w:hAnsiTheme="majorHAnsi" w:cstheme="majorBidi"/>
+      <w:color w:val="2F5496" w:themeColor="accent1" w:themeShade="BF"/>
+      <w:sz w:val="26"/>
+      <w:szCs w:val="26"/>
     </w:rPr>
   </w:style>
 </w:styles>

</xml_diff>

<commit_message>
Push fin de periode de lab de sec
</commit_message>
<xml_diff>
--- a/INF4420A - Sécurité informatique/TP1/Réponse Question.docx
+++ b/INF4420A - Sécurité informatique/TP1/Réponse Question.docx
@@ -1109,6 +1109,59 @@
         <w:rPr>
           <w:lang w:val="fr-CA"/>
         </w:rPr>
+        <w:t>Question 3</w:t>
+      </w:r>
+    </w:p>
+    <w:p>
+      <w:pPr>
+        <w:rPr>
+          <w:lang w:val="fr-CA"/>
+        </w:rPr>
+      </w:pPr>
+    </w:p>
+    <w:p>
+      <w:pPr>
+        <w:rPr>
+          <w:lang w:val="fr-CA"/>
+        </w:rPr>
+      </w:pPr>
+      <w:proofErr w:type="gramStart"/>
+      <w:r>
+        <w:rPr>
+          <w:highlight w:val="green"/>
+          <w:lang w:val="fr-CA"/>
+        </w:rPr>
+        <w:t>décrivez</w:t>
+      </w:r>
+      <w:proofErr w:type="gramEnd"/>
+      <w:r>
+        <w:rPr>
+          <w:highlight w:val="green"/>
+          <w:lang w:val="fr-CA"/>
+        </w:rPr>
+        <w:t xml:space="preserve"> quels mots de passe vous avez trouvés, à quels usagers ils correspondent et sur laquelle des deux machines (1 et 2) ils se trouvent.</w:t>
+      </w:r>
+    </w:p>
+    <w:p>
+      <w:pPr>
+        <w:pStyle w:val="ListParagraph"/>
+        <w:rPr>
+          <w:lang w:val="fr-CA"/>
+        </w:rPr>
+      </w:pPr>
+    </w:p>
+    <w:p>
+      <w:pPr>
+        <w:pStyle w:val="Title"/>
+        <w:rPr>
+          <w:lang w:val="fr-CA"/>
+        </w:rPr>
+      </w:pPr>
+      <w:r>
+        <w:rPr>
+          <w:lang w:val="fr-CA"/>
+        </w:rPr>
+        <w:lastRenderedPageBreak/>
         <w:t>Question 4</w:t>
       </w:r>
     </w:p>
@@ -1158,7 +1211,6 @@
         <w:rPr>
           <w:lang w:val="fr-CA"/>
         </w:rPr>
-        <w:lastRenderedPageBreak/>
         <w:t xml:space="preserve">Le scan à trouver 3 machines différentes avec les huit derniers bits d’adresse 30, 7 et 25. </w:t>
       </w:r>
       <w:proofErr w:type="spellStart"/>
@@ -1374,14 +1426,47 @@
         </w:rPr>
         <w:t xml:space="preserve"> owned2</w:t>
       </w:r>
+      <w:bookmarkStart w:id="0" w:name="_GoBack"/>
+      <w:bookmarkEnd w:id="0"/>
     </w:p>
     <w:p>
       <w:pPr>
         <w:pStyle w:val="ListParagraph"/>
-        <w:numPr>
-          <w:ilvl w:val="0"/>
-          <w:numId w:val="5"/>
-        </w:numPr>
+        <w:rPr>
+          <w:lang w:val="fr-CA"/>
+        </w:rPr>
+      </w:pPr>
+    </w:p>
+    <w:p>
+      <w:pPr>
+        <w:pStyle w:val="Title"/>
+        <w:rPr>
+          <w:lang w:val="fr-CA"/>
+        </w:rPr>
+      </w:pPr>
+      <w:r>
+        <w:rPr>
+          <w:lang w:val="fr-CA"/>
+        </w:rPr>
+        <w:t>Question 5</w:t>
+      </w:r>
+    </w:p>
+    <w:p>
+      <w:pPr>
+        <w:rPr>
+          <w:lang w:val="fr-CA"/>
+        </w:rPr>
+      </w:pPr>
+    </w:p>
+    <w:p>
+      <w:pPr>
+        <w:rPr>
+          <w:lang w:val="fr-CA"/>
+        </w:rPr>
+      </w:pPr>
+    </w:p>
+    <w:p>
+      <w:pPr>
         <w:rPr>
           <w:lang w:val="fr-CA"/>
         </w:rPr>
@@ -1445,6 +1530,7 @@
         <w:rPr>
           <w:lang w:val="fr-CA"/>
         </w:rPr>
+        <w:lastRenderedPageBreak/>
         <w:t>Avec exactement 60 caractères aléatoires</w:t>
       </w:r>
       <w:r>
@@ -1562,14 +1648,7 @@
         <w:rPr>
           <w:lang w:val="fr-CA"/>
         </w:rPr>
-        <w:t xml:space="preserve">mettant un nombre de caractère maximum dans le champ username. Il serait aussi possible d’ajouter une variable canarie.  Par exemple, en ajoutant une chaine de caractère </w:t>
-      </w:r>
-      <w:r>
-        <w:rPr>
-          <w:lang w:val="fr-CA"/>
-        </w:rPr>
-        <w:lastRenderedPageBreak/>
-        <w:t xml:space="preserve">directement après la déclaration du </w:t>
+        <w:t xml:space="preserve">mettant un nombre de caractère maximum dans le champ username. Il serait aussi possible d’ajouter une variable canarie.  Par exemple, en ajoutant une chaine de caractère directement après la déclaration du </w:t>
       </w:r>
       <w:proofErr w:type="spellStart"/>
       <w:r>
@@ -1714,11 +1793,6 @@
       </w:r>
     </w:p>
     <w:p>
-      <w:pPr>
-        <w:rPr>
-          <w:lang w:val="fr-CA"/>
-        </w:rPr>
-      </w:pPr>
       <w:r>
         <w:rPr>
           <w:lang w:val="fr-CA"/>
@@ -1753,8 +1827,6 @@
         </w:rPr>
         <w:t xml:space="preserve"> serait une façon de régler le problème de sécurité.</w:t>
       </w:r>
-      <w:bookmarkStart w:id="0" w:name="_GoBack"/>
-      <w:bookmarkEnd w:id="0"/>
     </w:p>
     <w:p>
       <w:pPr>

</xml_diff>

<commit_message>
Avancement du labo de sécu
</commit_message>
<xml_diff>
--- a/INF4420A - Sécurité informatique/TP1/Réponse Question.docx
+++ b/INF4420A - Sécurité informatique/TP1/Réponse Question.docx
@@ -4,15 +4,430 @@
   <w:body>
     <w:p>
       <w:pPr>
-        <w:pStyle w:val="Title"/>
-        <w:rPr>
-          <w:lang w:val="fr-CA"/>
-        </w:rPr>
-      </w:pPr>
-      <w:r>
-        <w:rPr>
-          <w:lang w:val="fr-CA"/>
-        </w:rPr>
+        <w:jc w:val="right"/>
+        <w:rPr>
+          <w:b/>
+          <w:sz w:val="40"/>
+          <w:szCs w:val="40"/>
+          <w:u w:val="single"/>
+        </w:rPr>
+      </w:pPr>
+      <w:bookmarkStart w:id="0" w:name="_Hlk505434039"/>
+      <w:bookmarkEnd w:id="0"/>
+      <w:r>
+        <w:rPr>
+          <w:noProof/>
+          <w:lang w:val="en-US"/>
+        </w:rPr>
+        <w:drawing>
+          <wp:inline distT="0" distB="0" distL="0" distR="0" wp14:anchorId="382A963A" wp14:editId="54D1F4FA">
+            <wp:extent cx="2288458" cy="1085850"/>
+            <wp:effectExtent l="19050" t="0" r="0" b="0"/>
+            <wp:docPr id="1" name="Image 1" descr="http://www.polymtl.ca/sc/img/logoType/logoGenie/FR/droite/polytechnique_genie_droite_fr_cmyk.jpg"/>
+            <wp:cNvGraphicFramePr>
+              <a:graphicFrameLocks xmlns:a="http://schemas.openxmlformats.org/drawingml/2006/main" noChangeAspect="1"/>
+            </wp:cNvGraphicFramePr>
+            <a:graphic xmlns:a="http://schemas.openxmlformats.org/drawingml/2006/main">
+              <a:graphicData uri="http://schemas.openxmlformats.org/drawingml/2006/picture">
+                <pic:pic xmlns:pic="http://schemas.openxmlformats.org/drawingml/2006/picture">
+                  <pic:nvPicPr>
+                    <pic:cNvPr id="0" name="Picture 1" descr="http://www.polymtl.ca/sc/img/logoType/logoGenie/FR/droite/polytechnique_genie_droite_fr_cmyk.jpg"/>
+                    <pic:cNvPicPr>
+                      <a:picLocks noChangeAspect="1" noChangeArrowheads="1"/>
+                    </pic:cNvPicPr>
+                  </pic:nvPicPr>
+                  <pic:blipFill>
+                    <a:blip r:embed="rId5" cstate="print"/>
+                    <a:srcRect/>
+                    <a:stretch>
+                      <a:fillRect/>
+                    </a:stretch>
+                  </pic:blipFill>
+                  <pic:spPr bwMode="auto">
+                    <a:xfrm>
+                      <a:off x="0" y="0"/>
+                      <a:ext cx="2291024" cy="1087068"/>
+                    </a:xfrm>
+                    <a:prstGeom prst="rect">
+                      <a:avLst/>
+                    </a:prstGeom>
+                    <a:noFill/>
+                    <a:ln w="9525">
+                      <a:noFill/>
+                      <a:miter lim="800000"/>
+                      <a:headEnd/>
+                      <a:tailEnd/>
+                    </a:ln>
+                  </pic:spPr>
+                </pic:pic>
+              </a:graphicData>
+            </a:graphic>
+          </wp:inline>
+        </w:drawing>
+      </w:r>
+    </w:p>
+    <w:p>
+      <w:pPr>
+        <w:rPr>
+          <w:sz w:val="40"/>
+          <w:szCs w:val="40"/>
+          <w:u w:val="single"/>
+        </w:rPr>
+      </w:pPr>
+    </w:p>
+    <w:p>
+      <w:pPr>
+        <w:spacing w:line="240" w:lineRule="auto"/>
+        <w:jc w:val="center"/>
+        <w:rPr>
+          <w:sz w:val="40"/>
+          <w:szCs w:val="40"/>
+          <w:u w:val="single"/>
+        </w:rPr>
+      </w:pPr>
+    </w:p>
+    <w:p>
+      <w:pPr>
+        <w:spacing w:line="240" w:lineRule="auto"/>
+        <w:jc w:val="center"/>
+        <w:rPr>
+          <w:rFonts w:ascii="Calibri" w:hAnsi="Calibri"/>
+          <w:sz w:val="40"/>
+          <w:szCs w:val="40"/>
+          <w:lang w:val="fr-CA"/>
+        </w:rPr>
+      </w:pPr>
+      <w:r>
+        <w:rPr>
+          <w:rFonts w:ascii="Calibri" w:hAnsi="Calibri"/>
+          <w:sz w:val="40"/>
+          <w:szCs w:val="40"/>
+          <w:lang w:val="fr-CA"/>
+        </w:rPr>
+        <w:t>Travail pratique 1</w:t>
+      </w:r>
+    </w:p>
+    <w:p>
+      <w:pPr>
+        <w:spacing w:line="240" w:lineRule="auto"/>
+        <w:jc w:val="center"/>
+        <w:rPr>
+          <w:rFonts w:ascii="Calibri" w:hAnsi="Calibri"/>
+          <w:sz w:val="40"/>
+          <w:szCs w:val="40"/>
+          <w:lang w:val="fr-CA"/>
+        </w:rPr>
+      </w:pPr>
+    </w:p>
+    <w:p>
+      <w:pPr>
+        <w:spacing w:line="240" w:lineRule="auto"/>
+        <w:jc w:val="center"/>
+        <w:rPr>
+          <w:rFonts w:ascii="Calibri" w:hAnsi="Calibri"/>
+          <w:sz w:val="40"/>
+          <w:szCs w:val="40"/>
+          <w:lang w:val="fr-CA"/>
+        </w:rPr>
+      </w:pPr>
+    </w:p>
+    <w:p>
+      <w:pPr>
+        <w:spacing w:line="240" w:lineRule="auto"/>
+        <w:jc w:val="center"/>
+        <w:rPr>
+          <w:sz w:val="40"/>
+          <w:szCs w:val="40"/>
+          <w:lang w:val="fr-CA"/>
+        </w:rPr>
+      </w:pPr>
+    </w:p>
+    <w:p>
+      <w:pPr>
+        <w:spacing w:line="240" w:lineRule="auto"/>
+        <w:jc w:val="center"/>
+        <w:rPr>
+          <w:sz w:val="40"/>
+          <w:szCs w:val="40"/>
+          <w:lang w:val="fr-CA"/>
+        </w:rPr>
+      </w:pPr>
+      <w:r>
+        <w:rPr>
+          <w:sz w:val="40"/>
+          <w:szCs w:val="40"/>
+          <w:lang w:val="fr-CA"/>
+        </w:rPr>
+        <w:t>Présenté à M.</w:t>
+      </w:r>
+      <w:r>
+        <w:rPr>
+          <w:lang w:val="fr-CA"/>
+        </w:rPr>
+        <w:t xml:space="preserve"> </w:t>
+      </w:r>
+      <w:proofErr w:type="spellStart"/>
+      <w:r>
+        <w:rPr>
+          <w:sz w:val="40"/>
+          <w:szCs w:val="40"/>
+          <w:lang w:val="fr-CA"/>
+        </w:rPr>
+        <w:t>B</w:t>
+      </w:r>
+      <w:r>
+        <w:rPr>
+          <w:sz w:val="40"/>
+          <w:szCs w:val="40"/>
+          <w:lang w:val="fr-CA"/>
+        </w:rPr>
+        <w:t>resteau</w:t>
+      </w:r>
+      <w:proofErr w:type="spellEnd"/>
+      <w:r>
+        <w:rPr>
+          <w:sz w:val="40"/>
+          <w:szCs w:val="40"/>
+          <w:lang w:val="fr-CA"/>
+        </w:rPr>
+        <w:br/>
+      </w:r>
+      <w:r>
+        <w:rPr>
+          <w:sz w:val="40"/>
+          <w:szCs w:val="40"/>
+          <w:lang w:val="fr-CA"/>
+        </w:rPr>
+        <w:t>INF4420A</w:t>
+      </w:r>
+      <w:r>
+        <w:rPr>
+          <w:sz w:val="40"/>
+          <w:szCs w:val="40"/>
+          <w:lang w:val="fr-CA"/>
+        </w:rPr>
+        <w:t xml:space="preserve"> </w:t>
+      </w:r>
+      <w:r>
+        <w:rPr>
+          <w:sz w:val="40"/>
+          <w:szCs w:val="40"/>
+          <w:lang w:val="fr-CA"/>
+        </w:rPr>
+        <w:t>Sécurité informatique</w:t>
+      </w:r>
+    </w:p>
+    <w:p>
+      <w:pPr>
+        <w:spacing w:line="240" w:lineRule="auto"/>
+        <w:jc w:val="center"/>
+        <w:rPr>
+          <w:sz w:val="40"/>
+          <w:szCs w:val="40"/>
+          <w:lang w:val="fr-CA"/>
+        </w:rPr>
+      </w:pPr>
+    </w:p>
+    <w:p>
+      <w:pPr>
+        <w:spacing w:line="240" w:lineRule="auto"/>
+        <w:jc w:val="center"/>
+        <w:rPr>
+          <w:sz w:val="40"/>
+          <w:szCs w:val="40"/>
+          <w:lang w:val="fr-CA"/>
+        </w:rPr>
+      </w:pPr>
+    </w:p>
+    <w:p>
+      <w:pPr>
+        <w:spacing w:line="240" w:lineRule="auto"/>
+        <w:jc w:val="center"/>
+        <w:rPr>
+          <w:sz w:val="40"/>
+          <w:szCs w:val="40"/>
+          <w:lang w:val="fr-CA"/>
+        </w:rPr>
+      </w:pPr>
+      <w:r>
+        <w:rPr>
+          <w:sz w:val="40"/>
+          <w:szCs w:val="40"/>
+          <w:lang w:val="fr-CA"/>
+        </w:rPr>
+        <w:t>Fait par :</w:t>
+      </w:r>
+    </w:p>
+    <w:p>
+      <w:pPr>
+        <w:spacing w:line="240" w:lineRule="auto"/>
+        <w:jc w:val="center"/>
+        <w:rPr>
+          <w:sz w:val="40"/>
+          <w:szCs w:val="40"/>
+          <w:lang w:val="fr-CA"/>
+        </w:rPr>
+      </w:pPr>
+      <w:r>
+        <w:rPr>
+          <w:sz w:val="40"/>
+          <w:szCs w:val="40"/>
+          <w:lang w:val="fr-CA"/>
+        </w:rPr>
+        <w:t>Étienne Asselin 1773922</w:t>
+      </w:r>
+      <w:r>
+        <w:rPr>
+          <w:sz w:val="40"/>
+          <w:szCs w:val="40"/>
+          <w:lang w:val="fr-CA"/>
+        </w:rPr>
+        <w:br/>
+        <w:t>Vincent Rodier 1744784</w:t>
+      </w:r>
+      <w:r>
+        <w:rPr>
+          <w:sz w:val="40"/>
+          <w:szCs w:val="40"/>
+          <w:lang w:val="fr-CA"/>
+        </w:rPr>
+        <w:br/>
+        <w:t>Groupe</w:t>
+      </w:r>
+      <w:r>
+        <w:rPr>
+          <w:sz w:val="40"/>
+          <w:szCs w:val="40"/>
+          <w:lang w:val="fr-CA"/>
+        </w:rPr>
+        <w:t xml:space="preserve"> laboratoire</w:t>
+      </w:r>
+      <w:r>
+        <w:rPr>
+          <w:sz w:val="40"/>
+          <w:szCs w:val="40"/>
+          <w:lang w:val="fr-CA"/>
+        </w:rPr>
+        <w:t xml:space="preserve"> 0</w:t>
+      </w:r>
+      <w:r>
+        <w:rPr>
+          <w:sz w:val="40"/>
+          <w:szCs w:val="40"/>
+          <w:lang w:val="fr-CA"/>
+        </w:rPr>
+        <w:t>1</w:t>
+      </w:r>
+    </w:p>
+    <w:p>
+      <w:pPr>
+        <w:spacing w:line="240" w:lineRule="auto"/>
+        <w:jc w:val="center"/>
+        <w:rPr>
+          <w:sz w:val="40"/>
+          <w:szCs w:val="40"/>
+          <w:lang w:val="fr-CA"/>
+        </w:rPr>
+      </w:pPr>
+    </w:p>
+    <w:p>
+      <w:pPr>
+        <w:spacing w:line="240" w:lineRule="auto"/>
+        <w:jc w:val="center"/>
+        <w:rPr>
+          <w:sz w:val="40"/>
+          <w:szCs w:val="40"/>
+          <w:lang w:val="fr-CA"/>
+        </w:rPr>
+      </w:pPr>
+    </w:p>
+    <w:p>
+      <w:pPr>
+        <w:jc w:val="center"/>
+        <w:rPr>
+          <w:sz w:val="40"/>
+          <w:szCs w:val="40"/>
+          <w:lang w:val="fr-CA"/>
+        </w:rPr>
+      </w:pPr>
+      <w:r>
+        <w:rPr>
+          <w:sz w:val="40"/>
+          <w:szCs w:val="40"/>
+          <w:lang w:val="fr-CA"/>
+        </w:rPr>
+        <w:t xml:space="preserve">Le vendredi </w:t>
+      </w:r>
+      <w:r>
+        <w:rPr>
+          <w:sz w:val="40"/>
+          <w:szCs w:val="40"/>
+          <w:lang w:val="fr-CA"/>
+        </w:rPr>
+        <w:t>9</w:t>
+      </w:r>
+      <w:r>
+        <w:rPr>
+          <w:sz w:val="40"/>
+          <w:szCs w:val="40"/>
+          <w:lang w:val="fr-CA"/>
+        </w:rPr>
+        <w:t xml:space="preserve"> </w:t>
+      </w:r>
+      <w:r>
+        <w:rPr>
+          <w:sz w:val="40"/>
+          <w:szCs w:val="40"/>
+          <w:lang w:val="fr-CA"/>
+        </w:rPr>
+        <w:t>février</w:t>
+      </w:r>
+      <w:r>
+        <w:rPr>
+          <w:sz w:val="40"/>
+          <w:szCs w:val="40"/>
+          <w:lang w:val="fr-CA"/>
+        </w:rPr>
+        <w:t xml:space="preserve"> 201</w:t>
+      </w:r>
+      <w:r>
+        <w:rPr>
+          <w:sz w:val="40"/>
+          <w:szCs w:val="40"/>
+          <w:lang w:val="fr-CA"/>
+        </w:rPr>
+        <w:t>8</w:t>
+      </w:r>
+      <w:r>
+        <w:rPr>
+          <w:sz w:val="40"/>
+          <w:szCs w:val="40"/>
+          <w:lang w:val="fr-CA"/>
+        </w:rPr>
+        <w:br/>
+        <w:t>École Polytechnique de Montréal</w:t>
+      </w:r>
+      <w:r>
+        <w:rPr>
+          <w:sz w:val="40"/>
+          <w:szCs w:val="40"/>
+          <w:lang w:val="fr-CA"/>
+        </w:rPr>
+        <w:br w:type="page"/>
+      </w:r>
+    </w:p>
+    <w:p>
+      <w:pPr>
+        <w:pStyle w:val="Titre"/>
+        <w:rPr>
+          <w:lang w:val="fr-CA"/>
+        </w:rPr>
+      </w:pPr>
+      <w:r>
+        <w:rPr>
+          <w:lang w:val="fr-CA"/>
+        </w:rPr>
+        <w:lastRenderedPageBreak/>
         <w:t>Question 1</w:t>
       </w:r>
     </w:p>
@@ -22,28 +437,36 @@
           <w:lang w:val="fr-CA"/>
         </w:rPr>
       </w:pPr>
-      <w:r>
-        <w:rPr>
-          <w:lang w:val="fr-CA"/>
-        </w:rPr>
-        <w:t>1. Démarrer la machine virtuelle (VM) et essayer de vous connecter à une session. Que constatez</w:t>
-      </w:r>
-      <w:r>
-        <w:rPr>
-          <w:lang w:val="fr-CA"/>
-        </w:rPr>
-        <w:t>-</w:t>
-      </w:r>
-      <w:r>
-        <w:rPr>
-          <w:lang w:val="fr-CA"/>
-        </w:rPr>
-        <w:t xml:space="preserve">vous ? </w:t>
-      </w:r>
-    </w:p>
-    <w:p>
-      <w:pPr>
-        <w:ind w:firstLine="720"/>
+    </w:p>
+    <w:p>
+      <w:pPr>
+        <w:pStyle w:val="Sous-titre"/>
+        <w:rPr>
+          <w:lang w:val="fr-CA"/>
+        </w:rPr>
+      </w:pPr>
+      <w:r>
+        <w:rPr>
+          <w:lang w:val="fr-CA"/>
+        </w:rPr>
+        <w:t>Phase de reconnaissance</w:t>
+      </w:r>
+    </w:p>
+    <w:p>
+      <w:pPr>
+        <w:rPr>
+          <w:lang w:val="fr-CA"/>
+        </w:rPr>
+      </w:pPr>
+      <w:r>
+        <w:rPr>
+          <w:lang w:val="fr-CA"/>
+        </w:rPr>
+        <w:t xml:space="preserve">1. Démarrer la machine virtuelle (VM) et essayer de vous connecter à une session. Que constatez-vous ? </w:t>
+      </w:r>
+    </w:p>
+    <w:p>
+      <w:pPr>
         <w:rPr>
           <w:lang w:val="fr-CA"/>
         </w:rPr>
@@ -64,6 +487,75 @@
     <w:p>
       <w:pPr>
         <w:rPr>
+          <w:noProof/>
+          <w:lang w:val="fr-CA"/>
+        </w:rPr>
+      </w:pPr>
+    </w:p>
+    <w:p>
+      <w:pPr>
+        <w:rPr>
+          <w:lang w:val="fr-CA"/>
+        </w:rPr>
+      </w:pPr>
+      <w:r>
+        <w:rPr>
+          <w:noProof/>
+          <w:lang w:val="fr-CA"/>
+        </w:rPr>
+        <w:drawing>
+          <wp:inline distT="0" distB="0" distL="0" distR="0">
+            <wp:extent cx="5857875" cy="1301750"/>
+            <wp:effectExtent l="0" t="0" r="9525" b="0"/>
+            <wp:docPr id="2" name="Image 2"/>
+            <wp:cNvGraphicFramePr>
+              <a:graphicFrameLocks xmlns:a="http://schemas.openxmlformats.org/drawingml/2006/main" noChangeAspect="1"/>
+            </wp:cNvGraphicFramePr>
+            <a:graphic xmlns:a="http://schemas.openxmlformats.org/drawingml/2006/main">
+              <a:graphicData uri="http://schemas.openxmlformats.org/drawingml/2006/picture">
+                <pic:pic xmlns:pic="http://schemas.openxmlformats.org/drawingml/2006/picture">
+                  <pic:nvPicPr>
+                    <pic:cNvPr id="2" name="Q1-1.png"/>
+                    <pic:cNvPicPr/>
+                  </pic:nvPicPr>
+                  <pic:blipFill rotWithShape="1">
+                    <a:blip r:embed="rId6" cstate="print">
+                      <a:extLst>
+                        <a:ext uri="{28A0092B-C50C-407E-A947-70E740481C1C}">
+                          <a14:useLocalDpi xmlns:a14="http://schemas.microsoft.com/office/drawing/2010/main" val="0"/>
+                        </a:ext>
+                      </a:extLst>
+                    </a:blip>
+                    <a:srcRect l="53846" t="15955" r="11538" b="70370"/>
+                    <a:stretch/>
+                  </pic:blipFill>
+                  <pic:spPr bwMode="auto">
+                    <a:xfrm>
+                      <a:off x="0" y="0"/>
+                      <a:ext cx="5894667" cy="1309926"/>
+                    </a:xfrm>
+                    <a:prstGeom prst="rect">
+                      <a:avLst/>
+                    </a:prstGeom>
+                    <a:ln>
+                      <a:noFill/>
+                    </a:ln>
+                    <a:extLst>
+                      <a:ext uri="{53640926-AAD7-44D8-BBD7-CCE9431645EC}">
+                        <a14:shadowObscured xmlns:a14="http://schemas.microsoft.com/office/drawing/2010/main"/>
+                      </a:ext>
+                    </a:extLst>
+                  </pic:spPr>
+                </pic:pic>
+              </a:graphicData>
+            </a:graphic>
+          </wp:inline>
+        </w:drawing>
+      </w:r>
+    </w:p>
+    <w:p>
+      <w:pPr>
+        <w:rPr>
           <w:lang w:val="fr-CA"/>
         </w:rPr>
       </w:pPr>
@@ -83,11 +575,16 @@
     </w:p>
     <w:p>
       <w:pPr>
-        <w:ind w:firstLine="720"/>
-        <w:rPr>
-          <w:lang w:val="fr-CA"/>
-        </w:rPr>
-      </w:pPr>
+        <w:rPr>
+          <w:lang w:val="fr-CA"/>
+        </w:rPr>
+      </w:pPr>
+      <w:r>
+        <w:rPr>
+          <w:lang w:val="fr-CA"/>
+        </w:rPr>
+        <w:t xml:space="preserve">Rep : </w:t>
+      </w:r>
       <w:r>
         <w:rPr>
           <w:lang w:val="fr-CA"/>
@@ -98,20 +595,97 @@
     <w:p>
       <w:pPr>
         <w:rPr>
-          <w:lang w:val="fr-CA"/>
-        </w:rPr>
-      </w:pPr>
-    </w:p>
-    <w:p>
-      <w:pPr>
-        <w:rPr>
-          <w:lang w:val="fr-CA"/>
-        </w:rPr>
-      </w:pPr>
-      <w:r>
-        <w:rPr>
-          <w:lang w:val="fr-CA"/>
-        </w:rPr>
+          <w:noProof/>
+          <w:lang w:val="fr-CA"/>
+        </w:rPr>
+      </w:pPr>
+    </w:p>
+    <w:p>
+      <w:pPr>
+        <w:rPr>
+          <w:lang w:val="fr-CA"/>
+        </w:rPr>
+      </w:pPr>
+      <w:r>
+        <w:rPr>
+          <w:noProof/>
+          <w:lang w:val="fr-CA"/>
+        </w:rPr>
+        <w:drawing>
+          <wp:inline distT="0" distB="0" distL="0" distR="0">
+            <wp:extent cx="5943600" cy="2952750"/>
+            <wp:effectExtent l="0" t="0" r="0" b="0"/>
+            <wp:docPr id="3" name="Image 3"/>
+            <wp:cNvGraphicFramePr>
+              <a:graphicFrameLocks xmlns:a="http://schemas.openxmlformats.org/drawingml/2006/main" noChangeAspect="1"/>
+            </wp:cNvGraphicFramePr>
+            <a:graphic xmlns:a="http://schemas.openxmlformats.org/drawingml/2006/main">
+              <a:graphicData uri="http://schemas.openxmlformats.org/drawingml/2006/picture">
+                <pic:pic xmlns:pic="http://schemas.openxmlformats.org/drawingml/2006/picture">
+                  <pic:nvPicPr>
+                    <pic:cNvPr id="3" name="Q1-2.png"/>
+                    <pic:cNvPicPr/>
+                  </pic:nvPicPr>
+                  <pic:blipFill rotWithShape="1">
+                    <a:blip r:embed="rId7">
+                      <a:extLst>
+                        <a:ext uri="{28A0092B-C50C-407E-A947-70E740481C1C}">
+                          <a14:useLocalDpi xmlns:a14="http://schemas.microsoft.com/office/drawing/2010/main" val="0"/>
+                        </a:ext>
+                      </a:extLst>
+                    </a:blip>
+                    <a:srcRect b="33362"/>
+                    <a:stretch/>
+                  </pic:blipFill>
+                  <pic:spPr bwMode="auto">
+                    <a:xfrm>
+                      <a:off x="0" y="0"/>
+                      <a:ext cx="5943600" cy="2952750"/>
+                    </a:xfrm>
+                    <a:prstGeom prst="rect">
+                      <a:avLst/>
+                    </a:prstGeom>
+                    <a:ln>
+                      <a:noFill/>
+                    </a:ln>
+                    <a:extLst>
+                      <a:ext uri="{53640926-AAD7-44D8-BBD7-CCE9431645EC}">
+                        <a14:shadowObscured xmlns:a14="http://schemas.microsoft.com/office/drawing/2010/main"/>
+                      </a:ext>
+                    </a:extLst>
+                  </pic:spPr>
+                </pic:pic>
+              </a:graphicData>
+            </a:graphic>
+          </wp:inline>
+        </w:drawing>
+      </w:r>
+    </w:p>
+    <w:p>
+      <w:pPr>
+        <w:rPr>
+          <w:lang w:val="fr-CA"/>
+        </w:rPr>
+      </w:pPr>
+    </w:p>
+    <w:p>
+      <w:pPr>
+        <w:rPr>
+          <w:lang w:val="fr-CA"/>
+        </w:rPr>
+      </w:pPr>
+    </w:p>
+    <w:p>
+      <w:pPr>
+        <w:rPr>
+          <w:lang w:val="fr-CA"/>
+        </w:rPr>
+      </w:pPr>
+      <w:r>
+        <w:rPr>
+          <w:lang w:val="fr-CA"/>
+        </w:rPr>
+        <w:lastRenderedPageBreak/>
         <w:t xml:space="preserve">3. Appuyez sur </w:t>
       </w:r>
       <w:proofErr w:type="spellStart"/>
@@ -160,26 +734,25 @@
         <w:rPr>
           <w:lang w:val="fr-CA"/>
         </w:rPr>
-        <w:t xml:space="preserve">4. </w:t>
-      </w:r>
-      <w:r>
-        <w:rPr>
-          <w:lang w:val="fr-CA"/>
-        </w:rPr>
-        <w:t>Est-ce possible dans notre cas ? Sinon, pourquoi ?</w:t>
-      </w:r>
-    </w:p>
-    <w:p>
-      <w:pPr>
-        <w:rPr>
-          <w:lang w:val="fr-CA"/>
-        </w:rPr>
-      </w:pPr>
-      <w:r>
-        <w:rPr>
-          <w:lang w:val="fr-CA"/>
-        </w:rPr>
-        <w:tab/>
+        <w:t>4. Est-ce possible dans notre cas ? Sinon, pourquoi ?</w:t>
+      </w:r>
+    </w:p>
+    <w:p>
+      <w:pPr>
+        <w:rPr>
+          <w:lang w:val="fr-CA"/>
+        </w:rPr>
+      </w:pPr>
+      <w:r>
+        <w:rPr>
+          <w:lang w:val="fr-CA"/>
+        </w:rPr>
+        <w:t xml:space="preserve">Rep : </w:t>
+      </w:r>
+      <w:r>
+        <w:rPr>
+          <w:lang w:val="fr-CA"/>
+        </w:rPr>
         <w:t>Dans notre cas, il n’est pas possible d’éditer la ligne de commande. Il préalablement entré un mot de passe afin d’accéder à des options supplémentaires.</w:t>
       </w:r>
     </w:p>
@@ -189,6 +762,335 @@
           <w:lang w:val="fr-CA"/>
         </w:rPr>
       </w:pPr>
+      <w:r>
+        <w:rPr>
+          <w:noProof/>
+          <w:lang w:val="fr-CA"/>
+        </w:rPr>
+        <w:drawing>
+          <wp:inline distT="0" distB="0" distL="0" distR="0">
+            <wp:extent cx="5943600" cy="3552825"/>
+            <wp:effectExtent l="0" t="0" r="0" b="9525"/>
+            <wp:docPr id="4" name="Image 4"/>
+            <wp:cNvGraphicFramePr>
+              <a:graphicFrameLocks xmlns:a="http://schemas.openxmlformats.org/drawingml/2006/main" noChangeAspect="1"/>
+            </wp:cNvGraphicFramePr>
+            <a:graphic xmlns:a="http://schemas.openxmlformats.org/drawingml/2006/main">
+              <a:graphicData uri="http://schemas.openxmlformats.org/drawingml/2006/picture">
+                <pic:pic xmlns:pic="http://schemas.openxmlformats.org/drawingml/2006/picture">
+                  <pic:nvPicPr>
+                    <pic:cNvPr id="4" name="Q1-3.png"/>
+                    <pic:cNvPicPr/>
+                  </pic:nvPicPr>
+                  <pic:blipFill rotWithShape="1">
+                    <a:blip r:embed="rId8">
+                      <a:extLst>
+                        <a:ext uri="{28A0092B-C50C-407E-A947-70E740481C1C}">
+                          <a14:useLocalDpi xmlns:a14="http://schemas.microsoft.com/office/drawing/2010/main" val="0"/>
+                        </a:ext>
+                      </a:extLst>
+                    </a:blip>
+                    <a:srcRect b="21064"/>
+                    <a:stretch/>
+                  </pic:blipFill>
+                  <pic:spPr bwMode="auto">
+                    <a:xfrm>
+                      <a:off x="0" y="0"/>
+                      <a:ext cx="5943600" cy="3552825"/>
+                    </a:xfrm>
+                    <a:prstGeom prst="rect">
+                      <a:avLst/>
+                    </a:prstGeom>
+                    <a:ln>
+                      <a:noFill/>
+                    </a:ln>
+                    <a:extLst>
+                      <a:ext uri="{53640926-AAD7-44D8-BBD7-CCE9431645EC}">
+                        <a14:shadowObscured xmlns:a14="http://schemas.microsoft.com/office/drawing/2010/main"/>
+                      </a:ext>
+                    </a:extLst>
+                  </pic:spPr>
+                </pic:pic>
+              </a:graphicData>
+            </a:graphic>
+          </wp:inline>
+        </w:drawing>
+      </w:r>
+    </w:p>
+    <w:p>
+      <w:pPr>
+        <w:rPr>
+          <w:lang w:val="fr-CA"/>
+        </w:rPr>
+      </w:pPr>
+    </w:p>
+    <w:p>
+      <w:pPr>
+        <w:pStyle w:val="Sous-titre"/>
+        <w:rPr>
+          <w:lang w:val="fr-CA"/>
+        </w:rPr>
+      </w:pPr>
+      <w:r>
+        <w:rPr>
+          <w:lang w:val="fr-CA"/>
+        </w:rPr>
+        <w:t>Réalisation de l’attaque</w:t>
+      </w:r>
+    </w:p>
+    <w:p>
+      <w:pPr>
+        <w:rPr>
+          <w:lang w:val="fr-CA"/>
+        </w:rPr>
+      </w:pPr>
+      <w:r>
+        <w:rPr>
+          <w:lang w:val="fr-CA"/>
+        </w:rPr>
+        <w:t>Étape 1 à 4 réaliser :</w:t>
+      </w:r>
+    </w:p>
+    <w:p>
+      <w:pPr>
+        <w:rPr>
+          <w:noProof/>
+          <w:lang w:val="fr-CA"/>
+        </w:rPr>
+      </w:pPr>
+    </w:p>
+    <w:p>
+      <w:pPr>
+        <w:rPr>
+          <w:lang w:val="fr-CA"/>
+        </w:rPr>
+      </w:pPr>
+      <w:r>
+        <w:rPr>
+          <w:noProof/>
+          <w:lang w:val="fr-CA"/>
+        </w:rPr>
+        <w:drawing>
+          <wp:inline distT="0" distB="0" distL="0" distR="0">
+            <wp:extent cx="5048250" cy="1475642"/>
+            <wp:effectExtent l="0" t="0" r="0" b="0"/>
+            <wp:docPr id="5" name="Image 5"/>
+            <wp:cNvGraphicFramePr>
+              <a:graphicFrameLocks xmlns:a="http://schemas.openxmlformats.org/drawingml/2006/main" noChangeAspect="1"/>
+            </wp:cNvGraphicFramePr>
+            <a:graphic xmlns:a="http://schemas.openxmlformats.org/drawingml/2006/main">
+              <a:graphicData uri="http://schemas.openxmlformats.org/drawingml/2006/picture">
+                <pic:pic xmlns:pic="http://schemas.openxmlformats.org/drawingml/2006/picture">
+                  <pic:nvPicPr>
+                    <pic:cNvPr id="5" name="Q1-attark1.png"/>
+                    <pic:cNvPicPr/>
+                  </pic:nvPicPr>
+                  <pic:blipFill rotWithShape="1">
+                    <a:blip r:embed="rId9">
+                      <a:extLst>
+                        <a:ext uri="{28A0092B-C50C-407E-A947-70E740481C1C}">
+                          <a14:useLocalDpi xmlns:a14="http://schemas.microsoft.com/office/drawing/2010/main" val="0"/>
+                        </a:ext>
+                      </a:extLst>
+                    </a:blip>
+                    <a:srcRect l="34455" t="24216" r="23879" b="54132"/>
+                    <a:stretch/>
+                  </pic:blipFill>
+                  <pic:spPr bwMode="auto">
+                    <a:xfrm>
+                      <a:off x="0" y="0"/>
+                      <a:ext cx="5085337" cy="1486483"/>
+                    </a:xfrm>
+                    <a:prstGeom prst="rect">
+                      <a:avLst/>
+                    </a:prstGeom>
+                    <a:ln>
+                      <a:noFill/>
+                    </a:ln>
+                    <a:extLst>
+                      <a:ext uri="{53640926-AAD7-44D8-BBD7-CCE9431645EC}">
+                        <a14:shadowObscured xmlns:a14="http://schemas.microsoft.com/office/drawing/2010/main"/>
+                      </a:ext>
+                    </a:extLst>
+                  </pic:spPr>
+                </pic:pic>
+              </a:graphicData>
+            </a:graphic>
+          </wp:inline>
+        </w:drawing>
+      </w:r>
+    </w:p>
+    <w:p>
+      <w:pPr>
+        <w:rPr>
+          <w:lang w:val="fr-CA"/>
+        </w:rPr>
+      </w:pPr>
+      <w:r>
+        <w:rPr>
+          <w:lang w:val="fr-CA"/>
+        </w:rPr>
+        <w:lastRenderedPageBreak/>
+        <w:t>Réalisation des étapes 5 à 7 :</w:t>
+      </w:r>
+    </w:p>
+    <w:p>
+      <w:pPr>
+        <w:rPr>
+          <w:lang w:val="fr-CA"/>
+        </w:rPr>
+      </w:pPr>
+      <w:r>
+        <w:rPr>
+          <w:noProof/>
+          <w:lang w:val="fr-CA"/>
+        </w:rPr>
+        <w:drawing>
+          <wp:inline distT="0" distB="0" distL="0" distR="0">
+            <wp:extent cx="5924550" cy="1546675"/>
+            <wp:effectExtent l="0" t="0" r="0" b="0"/>
+            <wp:docPr id="6" name="Image 6"/>
+            <wp:cNvGraphicFramePr>
+              <a:graphicFrameLocks xmlns:a="http://schemas.openxmlformats.org/drawingml/2006/main" noChangeAspect="1"/>
+            </wp:cNvGraphicFramePr>
+            <a:graphic xmlns:a="http://schemas.openxmlformats.org/drawingml/2006/main">
+              <a:graphicData uri="http://schemas.openxmlformats.org/drawingml/2006/picture">
+                <pic:pic xmlns:pic="http://schemas.openxmlformats.org/drawingml/2006/picture">
+                  <pic:nvPicPr>
+                    <pic:cNvPr id="6" name="Q1-success.png"/>
+                    <pic:cNvPicPr/>
+                  </pic:nvPicPr>
+                  <pic:blipFill rotWithShape="1">
+                    <a:blip r:embed="rId10">
+                      <a:extLst>
+                        <a:ext uri="{28A0092B-C50C-407E-A947-70E740481C1C}">
+                          <a14:useLocalDpi xmlns:a14="http://schemas.microsoft.com/office/drawing/2010/main" val="0"/>
+                        </a:ext>
+                      </a:extLst>
+                    </a:blip>
+                    <a:srcRect l="26602" t="15670" r="37179" b="67521"/>
+                    <a:stretch/>
+                  </pic:blipFill>
+                  <pic:spPr bwMode="auto">
+                    <a:xfrm>
+                      <a:off x="0" y="0"/>
+                      <a:ext cx="5948195" cy="1552848"/>
+                    </a:xfrm>
+                    <a:prstGeom prst="rect">
+                      <a:avLst/>
+                    </a:prstGeom>
+                    <a:ln>
+                      <a:noFill/>
+                    </a:ln>
+                    <a:extLst>
+                      <a:ext uri="{53640926-AAD7-44D8-BBD7-CCE9431645EC}">
+                        <a14:shadowObscured xmlns:a14="http://schemas.microsoft.com/office/drawing/2010/main"/>
+                      </a:ext>
+                    </a:extLst>
+                  </pic:spPr>
+                </pic:pic>
+              </a:graphicData>
+            </a:graphic>
+          </wp:inline>
+        </w:drawing>
+      </w:r>
+    </w:p>
+    <w:p>
+      <w:pPr>
+        <w:rPr>
+          <w:lang w:val="fr-CA"/>
+        </w:rPr>
+      </w:pPr>
+      <w:r>
+        <w:rPr>
+          <w:lang w:val="fr-CA"/>
+        </w:rPr>
+        <w:t>Preuve de la réalisation de l’attaque sur la machine virtuel Windows :</w:t>
+      </w:r>
+    </w:p>
+    <w:p>
+      <w:pPr>
+        <w:rPr>
+          <w:noProof/>
+          <w:lang w:val="fr-CA"/>
+        </w:rPr>
+      </w:pPr>
+    </w:p>
+    <w:p>
+      <w:pPr>
+        <w:rPr>
+          <w:lang w:val="fr-CA"/>
+        </w:rPr>
+      </w:pPr>
+      <w:r>
+        <w:rPr>
+          <w:noProof/>
+          <w:lang w:val="fr-CA"/>
+        </w:rPr>
+        <w:drawing>
+          <wp:inline distT="0" distB="0" distL="0" distR="0">
+            <wp:extent cx="3874634" cy="4467225"/>
+            <wp:effectExtent l="0" t="0" r="0" b="0"/>
+            <wp:docPr id="7" name="Image 7"/>
+            <wp:cNvGraphicFramePr>
+              <a:graphicFrameLocks xmlns:a="http://schemas.openxmlformats.org/drawingml/2006/main" noChangeAspect="1"/>
+            </wp:cNvGraphicFramePr>
+            <a:graphic xmlns:a="http://schemas.openxmlformats.org/drawingml/2006/main">
+              <a:graphicData uri="http://schemas.openxmlformats.org/drawingml/2006/picture">
+                <pic:pic xmlns:pic="http://schemas.openxmlformats.org/drawingml/2006/picture">
+                  <pic:nvPicPr>
+                    <pic:cNvPr id="7" name="Q1-attakwindows.png"/>
+                    <pic:cNvPicPr/>
+                  </pic:nvPicPr>
+                  <pic:blipFill rotWithShape="1">
+                    <a:blip r:embed="rId11">
+                      <a:extLst>
+                        <a:ext uri="{28A0092B-C50C-407E-A947-70E740481C1C}">
+                          <a14:useLocalDpi xmlns:a14="http://schemas.microsoft.com/office/drawing/2010/main" val="0"/>
+                        </a:ext>
+                      </a:extLst>
+                    </a:blip>
+                    <a:srcRect l="11539" t="44160" r="61218"/>
+                    <a:stretch/>
+                  </pic:blipFill>
+                  <pic:spPr bwMode="auto">
+                    <a:xfrm>
+                      <a:off x="0" y="0"/>
+                      <a:ext cx="3908265" cy="4506000"/>
+                    </a:xfrm>
+                    <a:prstGeom prst="rect">
+                      <a:avLst/>
+                    </a:prstGeom>
+                    <a:ln>
+                      <a:noFill/>
+                    </a:ln>
+                    <a:extLst>
+                      <a:ext uri="{53640926-AAD7-44D8-BBD7-CCE9431645EC}">
+                        <a14:shadowObscured xmlns:a14="http://schemas.microsoft.com/office/drawing/2010/main"/>
+                      </a:ext>
+                    </a:extLst>
+                  </pic:spPr>
+                </pic:pic>
+              </a:graphicData>
+            </a:graphic>
+          </wp:inline>
+        </w:drawing>
+      </w:r>
+    </w:p>
+    <w:p>
+      <w:pPr>
+        <w:rPr>
+          <w:b/>
+          <w:lang w:val="fr-CA"/>
+        </w:rPr>
+      </w:pPr>
+      <w:r>
+        <w:rPr>
+          <w:b/>
+          <w:lang w:val="fr-CA"/>
+        </w:rPr>
+        <w:t>Question 7 Machine LocalOwnWin</w:t>
+      </w:r>
     </w:p>
     <w:p>
       <w:pPr>
@@ -219,7 +1121,6 @@
         <w:rPr>
           <w:lang w:val="fr-CA"/>
         </w:rPr>
-        <w:tab/>
         <w:t xml:space="preserve">Le fichier SAM correspond à </w:t>
       </w:r>
       <w:proofErr w:type="spellStart"/>
@@ -267,22 +1168,16 @@
     </w:p>
     <w:p>
       <w:pPr>
-        <w:rPr>
-          <w:lang w:val="fr-CA"/>
-        </w:rPr>
-      </w:pPr>
-    </w:p>
-    <w:p>
-      <w:pPr>
-        <w:pStyle w:val="Title"/>
-        <w:rPr>
-          <w:lang w:val="fr-CA"/>
-        </w:rPr>
-      </w:pPr>
-      <w:r>
-        <w:rPr>
-          <w:lang w:val="fr-CA"/>
-        </w:rPr>
+        <w:pStyle w:val="Titre"/>
+        <w:rPr>
+          <w:lang w:val="fr-CA"/>
+        </w:rPr>
+      </w:pPr>
+      <w:r>
+        <w:rPr>
+          <w:lang w:val="fr-CA"/>
+        </w:rPr>
+        <w:lastRenderedPageBreak/>
         <w:t>Question 2</w:t>
       </w:r>
     </w:p>
@@ -295,11 +1190,14 @@
     </w:p>
     <w:p>
       <w:pPr>
-        <w:pStyle w:val="ListParagraph"/>
+        <w:pStyle w:val="Paragraphedeliste"/>
         <w:numPr>
           <w:ilvl w:val="0"/>
           <w:numId w:val="1"/>
         </w:numPr>
+        <w:rPr>
+          <w:lang w:val="fr-CA"/>
+        </w:rPr>
       </w:pPr>
       <w:proofErr w:type="gramStart"/>
       <w:r>
@@ -341,58 +1239,106 @@
         <w:rPr>
           <w:lang w:val="fr-CA"/>
         </w:rPr>
-        <w:t xml:space="preserve">. Contient-il des mots de passe ? </w:t>
-      </w:r>
-      <w:proofErr w:type="spellStart"/>
-      <w:r>
-        <w:t>Pourquoi</w:t>
-      </w:r>
-      <w:proofErr w:type="spellEnd"/>
-      <w:r>
-        <w:t xml:space="preserve">? </w:t>
-      </w:r>
-      <w:proofErr w:type="spellStart"/>
-      <w:r>
-        <w:t>Quelles</w:t>
-      </w:r>
-      <w:proofErr w:type="spellEnd"/>
-      <w:r>
+        <w:t>. Contient-il des mots de passe ? Pourquoi? Quelles sont ses permissions d’accès? Pourquoi ?</w:t>
+      </w:r>
+    </w:p>
+    <w:p>
+      <w:pPr>
+        <w:ind w:left="720"/>
+        <w:rPr>
+          <w:lang w:val="fr-CA"/>
+        </w:rPr>
+      </w:pPr>
+      <w:r>
+        <w:rPr>
+          <w:lang w:val="fr-CA"/>
+        </w:rPr>
+        <w:t>Le fichier ne semble pas contenir de mot de passe</w:t>
+      </w:r>
+      <w:r>
+        <w:rPr>
+          <w:lang w:val="fr-CA"/>
+        </w:rPr>
+        <w:t xml:space="preserve"> explicite</w:t>
+      </w:r>
+      <w:r>
+        <w:rPr>
+          <w:lang w:val="fr-CA"/>
+        </w:rPr>
+        <w:t>.</w:t>
+      </w:r>
+      <w:r>
+        <w:rPr>
+          <w:lang w:val="fr-CA"/>
+        </w:rPr>
         <w:t xml:space="preserve"> </w:t>
       </w:r>
-      <w:proofErr w:type="spellStart"/>
-      <w:r>
-        <w:t>sont</w:t>
-      </w:r>
-      <w:proofErr w:type="spellEnd"/>
-      <w:r>
+      <w:r>
+        <w:rPr>
+          <w:lang w:val="fr-CA"/>
+        </w:rPr>
+        <w:t>P</w:t>
+      </w:r>
+      <w:r>
+        <w:rPr>
+          <w:lang w:val="fr-CA"/>
+        </w:rPr>
+        <w:t>lusieurs personnes</w:t>
+      </w:r>
+      <w:r>
+        <w:rPr>
+          <w:lang w:val="fr-CA"/>
+        </w:rPr>
         <w:t xml:space="preserve"> </w:t>
       </w:r>
-      <w:proofErr w:type="spellStart"/>
-      <w:r>
-        <w:t>ses</w:t>
-      </w:r>
-      <w:proofErr w:type="spellEnd"/>
-      <w:r>
-        <w:t xml:space="preserve"> permissions </w:t>
-      </w:r>
-      <w:proofErr w:type="spellStart"/>
-      <w:r>
-        <w:t>d’accès</w:t>
-      </w:r>
-      <w:proofErr w:type="spellEnd"/>
-      <w:r>
-        <w:t xml:space="preserve">? </w:t>
-      </w:r>
-      <w:proofErr w:type="spellStart"/>
-      <w:proofErr w:type="gramStart"/>
-      <w:r>
-        <w:t>Pourquoi</w:t>
-      </w:r>
-      <w:proofErr w:type="spellEnd"/>
-      <w:r>
-        <w:t xml:space="preserve"> ?</w:t>
-      </w:r>
-      <w:proofErr w:type="gramEnd"/>
+      <w:r>
+        <w:rPr>
+          <w:lang w:val="fr-CA"/>
+        </w:rPr>
+        <w:t>ont</w:t>
+      </w:r>
+      <w:r>
+        <w:rPr>
+          <w:lang w:val="fr-CA"/>
+        </w:rPr>
+        <w:t xml:space="preserve"> accès à </w:t>
+      </w:r>
+      <w:r>
+        <w:rPr>
+          <w:lang w:val="fr-CA"/>
+        </w:rPr>
+        <w:t>ce</w:t>
+      </w:r>
+      <w:r>
+        <w:rPr>
+          <w:lang w:val="fr-CA"/>
+        </w:rPr>
+        <w:t xml:space="preserve"> fichier en lecture et il ne serait pas sécuritaire de simplement écrire les mots de passes dans un fichier. L’auteur du fichier à des droits de lecture et d’écriture, tandis que </w:t>
+      </w:r>
+      <w:r>
+        <w:rPr>
+          <w:lang w:val="fr-CA"/>
+        </w:rPr>
+        <w:t>tous les autres utilisateurs</w:t>
+      </w:r>
+      <w:r>
+        <w:rPr>
+          <w:lang w:val="fr-CA"/>
+        </w:rPr>
+        <w:t xml:space="preserve"> </w:t>
+      </w:r>
+      <w:r>
+        <w:rPr>
+          <w:lang w:val="fr-CA"/>
+        </w:rPr>
+        <w:t>ont</w:t>
+      </w:r>
+      <w:r>
+        <w:rPr>
+          <w:lang w:val="fr-CA"/>
+        </w:rPr>
+        <w:t xml:space="preserve"> simplement les droits en lecture.</w:t>
+      </w:r>
     </w:p>
     <w:p>
       <w:pPr>
@@ -403,92 +1349,110 @@
       </w:pPr>
       <w:r>
         <w:rPr>
-          <w:lang w:val="fr-CA"/>
-        </w:rPr>
-        <w:t>Le fichier ne semble p</w:t>
-      </w:r>
-      <w:r>
-        <w:rPr>
-          <w:lang w:val="fr-CA"/>
-        </w:rPr>
-        <w:t>as contenir de mot de passe</w:t>
-      </w:r>
-      <w:r>
-        <w:rPr>
-          <w:lang w:val="fr-CA"/>
-        </w:rPr>
-        <w:t xml:space="preserve"> explicite p</w:t>
-      </w:r>
-      <w:r>
-        <w:rPr>
-          <w:lang w:val="fr-CA"/>
-        </w:rPr>
-        <w:t xml:space="preserve">arce que </w:t>
-      </w:r>
-      <w:r>
-        <w:rPr>
-          <w:lang w:val="fr-CA"/>
-        </w:rPr>
-        <w:t>plusieurs personnes</w:t>
-      </w:r>
-      <w:r>
-        <w:rPr>
-          <w:lang w:val="fr-CA"/>
-        </w:rPr>
-        <w:t xml:space="preserve"> </w:t>
-      </w:r>
-      <w:r>
-        <w:rPr>
-          <w:lang w:val="fr-CA"/>
-        </w:rPr>
-        <w:t>ont</w:t>
-      </w:r>
-      <w:r>
-        <w:rPr>
-          <w:lang w:val="fr-CA"/>
-        </w:rPr>
-        <w:t xml:space="preserve"> accès à </w:t>
-      </w:r>
-      <w:r>
-        <w:rPr>
-          <w:lang w:val="fr-CA"/>
-        </w:rPr>
-        <w:t>ce</w:t>
-      </w:r>
-      <w:r>
-        <w:rPr>
-          <w:lang w:val="fr-CA"/>
-        </w:rPr>
-        <w:t xml:space="preserve"> fichier en lecture et qu’il ne serait pas sécuritaire de simplement écrire les mots de passes dans un fichier. L’auteur du fichier à des droits de lecture et d’écriture, tandis que </w:t>
-      </w:r>
-      <w:r>
-        <w:rPr>
-          <w:lang w:val="fr-CA"/>
-        </w:rPr>
-        <w:t>tous les autres utilisateurs</w:t>
-      </w:r>
-      <w:r>
-        <w:rPr>
-          <w:lang w:val="fr-CA"/>
-        </w:rPr>
-        <w:t xml:space="preserve"> </w:t>
-      </w:r>
-      <w:r>
-        <w:rPr>
-          <w:lang w:val="fr-CA"/>
-        </w:rPr>
-        <w:t>ont</w:t>
-      </w:r>
-      <w:r>
-        <w:rPr>
-          <w:lang w:val="fr-CA"/>
-        </w:rPr>
-        <w:t xml:space="preserve"> simplement les droits en lecture.</w:t>
-      </w:r>
-    </w:p>
-    <w:p>
-      <w:pPr>
-        <w:pStyle w:val="ListParagraph"/>
+          <w:noProof/>
+          <w:lang w:val="fr-CA"/>
+        </w:rPr>
+        <w:drawing>
+          <wp:inline distT="0" distB="0" distL="0" distR="0">
+            <wp:extent cx="3590925" cy="314325"/>
+            <wp:effectExtent l="0" t="0" r="9525" b="9525"/>
+            <wp:docPr id="8" name="Image 8"/>
+            <wp:cNvGraphicFramePr>
+              <a:graphicFrameLocks xmlns:a="http://schemas.openxmlformats.org/drawingml/2006/main" noChangeAspect="1"/>
+            </wp:cNvGraphicFramePr>
+            <a:graphic xmlns:a="http://schemas.openxmlformats.org/drawingml/2006/main">
+              <a:graphicData uri="http://schemas.openxmlformats.org/drawingml/2006/picture">
+                <pic:pic xmlns:pic="http://schemas.openxmlformats.org/drawingml/2006/picture">
+                  <pic:nvPicPr>
+                    <pic:cNvPr id="8" name="Q2-a.png"/>
+                    <pic:cNvPicPr/>
+                  </pic:nvPicPr>
+                  <pic:blipFill>
+                    <a:blip r:embed="rId12">
+                      <a:extLst>
+                        <a:ext uri="{28A0092B-C50C-407E-A947-70E740481C1C}">
+                          <a14:useLocalDpi xmlns:a14="http://schemas.microsoft.com/office/drawing/2010/main" val="0"/>
+                        </a:ext>
+                      </a:extLst>
+                    </a:blip>
+                    <a:stretch>
+                      <a:fillRect/>
+                    </a:stretch>
+                  </pic:blipFill>
+                  <pic:spPr>
+                    <a:xfrm>
+                      <a:off x="0" y="0"/>
+                      <a:ext cx="3590925" cy="314325"/>
+                    </a:xfrm>
+                    <a:prstGeom prst="rect">
+                      <a:avLst/>
+                    </a:prstGeom>
+                  </pic:spPr>
+                </pic:pic>
+              </a:graphicData>
+            </a:graphic>
+          </wp:inline>
+        </w:drawing>
+      </w:r>
+      <w:r>
+        <w:rPr>
+          <w:noProof/>
+          <w:lang w:val="fr-CA"/>
+        </w:rPr>
+        <w:drawing>
+          <wp:inline distT="0" distB="0" distL="0" distR="0" wp14:anchorId="28EC112C" wp14:editId="035B8C05">
+            <wp:extent cx="5162550" cy="2476500"/>
+            <wp:effectExtent l="0" t="0" r="0" b="0"/>
+            <wp:docPr id="9" name="Image 9"/>
+            <wp:cNvGraphicFramePr>
+              <a:graphicFrameLocks xmlns:a="http://schemas.openxmlformats.org/drawingml/2006/main" noChangeAspect="1"/>
+            </wp:cNvGraphicFramePr>
+            <a:graphic xmlns:a="http://schemas.openxmlformats.org/drawingml/2006/main">
+              <a:graphicData uri="http://schemas.openxmlformats.org/drawingml/2006/picture">
+                <pic:pic xmlns:pic="http://schemas.openxmlformats.org/drawingml/2006/picture">
+                  <pic:nvPicPr>
+                    <pic:cNvPr id="9" name="Q2-Asuite.png"/>
+                    <pic:cNvPicPr/>
+                  </pic:nvPicPr>
+                  <pic:blipFill>
+                    <a:blip r:embed="rId13">
+                      <a:extLst>
+                        <a:ext uri="{28A0092B-C50C-407E-A947-70E740481C1C}">
+                          <a14:useLocalDpi xmlns:a14="http://schemas.microsoft.com/office/drawing/2010/main" val="0"/>
+                        </a:ext>
+                      </a:extLst>
+                    </a:blip>
+                    <a:stretch>
+                      <a:fillRect/>
+                    </a:stretch>
+                  </pic:blipFill>
+                  <pic:spPr>
+                    <a:xfrm>
+                      <a:off x="0" y="0"/>
+                      <a:ext cx="5162550" cy="2476500"/>
+                    </a:xfrm>
+                    <a:prstGeom prst="rect">
+                      <a:avLst/>
+                    </a:prstGeom>
+                  </pic:spPr>
+                </pic:pic>
+              </a:graphicData>
+            </a:graphic>
+          </wp:inline>
+        </w:drawing>
+      </w:r>
+    </w:p>
+    <w:p>
+      <w:pPr>
+        <w:ind w:left="720"/>
+        <w:rPr>
+          <w:lang w:val="fr-CA"/>
+        </w:rPr>
+      </w:pPr>
+    </w:p>
+    <w:p>
+      <w:pPr>
+        <w:pStyle w:val="Paragraphedeliste"/>
         <w:numPr>
           <w:ilvl w:val="0"/>
           <w:numId w:val="1"/>
@@ -529,72 +1493,364 @@
         <w:rPr>
           <w:lang w:val="fr-CA"/>
         </w:rPr>
-        <w:t xml:space="preserve">. Lequel ou lesquels de ces deux fichiers sont modifiés ? </w:t>
+        <w:t>. Lequel ou lesquels de ces deux fichiers sont modifiés ? Pourquoi ?</w:t>
+      </w:r>
+    </w:p>
+    <w:p>
+      <w:pPr>
+        <w:pStyle w:val="Paragraphedeliste"/>
+        <w:rPr>
+          <w:lang w:val="fr-CA"/>
+        </w:rPr>
+      </w:pPr>
+      <w:r>
+        <w:rPr>
+          <w:lang w:val="fr-CA"/>
+        </w:rPr>
+        <w:t>Les deux fichiers sont modifiés.</w:t>
+      </w:r>
+      <w:r>
+        <w:rPr>
+          <w:lang w:val="fr-CA"/>
+        </w:rPr>
+        <w:t xml:space="preserve"> Les deux fichiers contiennent une ligne supplémentaire avec le nom du nouvel utilisateur.</w:t>
+      </w:r>
+      <w:r>
+        <w:rPr>
+          <w:lang w:val="fr-CA"/>
+        </w:rPr>
+        <w:t xml:space="preserve"> Le fichier </w:t>
       </w:r>
       <w:proofErr w:type="spellStart"/>
-      <w:proofErr w:type="gramStart"/>
-      <w:r>
-        <w:t>Pourquoi</w:t>
+      <w:r>
+        <w:rPr>
+          <w:lang w:val="fr-CA"/>
+        </w:rPr>
+        <w:t>shadow</w:t>
       </w:r>
       <w:proofErr w:type="spellEnd"/>
       <w:r>
-        <w:t xml:space="preserve"> ?</w:t>
-      </w:r>
-      <w:proofErr w:type="gramEnd"/>
-    </w:p>
-    <w:p>
-      <w:pPr>
-        <w:pStyle w:val="ListParagraph"/>
-        <w:rPr>
-          <w:lang w:val="fr-CA"/>
-        </w:rPr>
-      </w:pPr>
-      <w:r>
-        <w:rPr>
+        <w:rPr>
+          <w:lang w:val="fr-CA"/>
+        </w:rPr>
+        <w:t xml:space="preserve"> semble cependant contenir la valeur </w:t>
+      </w:r>
+      <w:proofErr w:type="spellStart"/>
+      <w:r>
+        <w:rPr>
+          <w:lang w:val="fr-CA"/>
+        </w:rPr>
+        <w:t>hasher</w:t>
+      </w:r>
+      <w:proofErr w:type="spellEnd"/>
+      <w:r>
+        <w:rPr>
+          <w:lang w:val="fr-CA"/>
+        </w:rPr>
+        <w:t xml:space="preserve"> du mot de passe de l’utilisateur. </w:t>
+      </w:r>
+      <w:r>
+        <w:rPr>
+          <w:lang w:val="fr-CA"/>
+        </w:rPr>
+        <w:br/>
+      </w:r>
+      <w:r>
+        <w:rPr>
+          <w:lang w:val="fr-CA"/>
+        </w:rPr>
+        <w:br/>
+      </w:r>
+    </w:p>
+    <w:p>
+      <w:pPr>
+        <w:rPr>
+          <w:lang w:val="fr-CA"/>
+        </w:rPr>
+      </w:pPr>
+      <w:r>
+        <w:rPr>
+          <w:lang w:val="fr-CA"/>
+        </w:rPr>
+        <w:br w:type="page"/>
+      </w:r>
+    </w:p>
+    <w:p>
+      <w:pPr>
+        <w:pStyle w:val="Paragraphedeliste"/>
+        <w:rPr>
+          <w:lang w:val="fr-CA"/>
+        </w:rPr>
+      </w:pPr>
+      <w:r>
+        <w:rPr>
+          <w:noProof/>
           <w:lang w:val="fr-CA"/>
         </w:rPr>
         <w:lastRenderedPageBreak/>
-        <w:t>Les deux fichiers sont modifiés.</w:t>
-      </w:r>
-      <w:r>
-        <w:rPr>
-          <w:lang w:val="fr-CA"/>
-        </w:rPr>
-        <w:t xml:space="preserve"> Les deux fichiers contiennent une ligne supplémentaire avec le nom du nouvel utilisateur.</w:t>
-      </w:r>
-      <w:r>
-        <w:rPr>
-          <w:lang w:val="fr-CA"/>
-        </w:rPr>
-        <w:t xml:space="preserve"> Le fichier </w:t>
-      </w:r>
-      <w:proofErr w:type="spellStart"/>
-      <w:r>
-        <w:rPr>
-          <w:lang w:val="fr-CA"/>
-        </w:rPr>
-        <w:t>shadow</w:t>
-      </w:r>
-      <w:proofErr w:type="spellEnd"/>
-      <w:r>
-        <w:rPr>
-          <w:lang w:val="fr-CA"/>
-        </w:rPr>
-        <w:t xml:space="preserve"> semble cependant contenir la valeur </w:t>
-      </w:r>
-      <w:proofErr w:type="spellStart"/>
-      <w:r>
-        <w:rPr>
-          <w:lang w:val="fr-CA"/>
-        </w:rPr>
-        <w:t>hasher</w:t>
-      </w:r>
-      <w:proofErr w:type="spellEnd"/>
-      <w:r>
-        <w:rPr>
-          <w:lang w:val="fr-CA"/>
-        </w:rPr>
-        <w:t xml:space="preserve"> du mot de passe de l’utilisateur. </w:t>
+        <mc:AlternateContent>
+          <mc:Choice Requires="wps">
+            <w:drawing>
+              <wp:anchor distT="0" distB="0" distL="114300" distR="114300" simplePos="0" relativeHeight="251661312" behindDoc="0" locked="0" layoutInCell="1" allowOverlap="1" wp14:anchorId="7BFA8E3F" wp14:editId="562FF4BB">
+                <wp:simplePos x="0" y="0"/>
+                <wp:positionH relativeFrom="column">
+                  <wp:posOffset>466725</wp:posOffset>
+                </wp:positionH>
+                <wp:positionV relativeFrom="paragraph">
+                  <wp:posOffset>6734175</wp:posOffset>
+                </wp:positionV>
+                <wp:extent cx="5915025" cy="285750"/>
+                <wp:effectExtent l="0" t="0" r="28575" b="19050"/>
+                <wp:wrapNone/>
+                <wp:docPr id="14" name="Rectangle 14"/>
+                <wp:cNvGraphicFramePr/>
+                <a:graphic xmlns:a="http://schemas.openxmlformats.org/drawingml/2006/main">
+                  <a:graphicData uri="http://schemas.microsoft.com/office/word/2010/wordprocessingShape">
+                    <wps:wsp>
+                      <wps:cNvSpPr/>
+                      <wps:spPr>
+                        <a:xfrm>
+                          <a:off x="0" y="0"/>
+                          <a:ext cx="5915025" cy="285750"/>
+                        </a:xfrm>
+                        <a:prstGeom prst="rect">
+                          <a:avLst/>
+                        </a:prstGeom>
+                        <a:noFill/>
+                        <a:ln>
+                          <a:solidFill>
+                            <a:srgbClr val="FF0000"/>
+                          </a:solidFill>
+                        </a:ln>
+                      </wps:spPr>
+                      <wps:style>
+                        <a:lnRef idx="2">
+                          <a:schemeClr val="accent1">
+                            <a:shade val="50000"/>
+                          </a:schemeClr>
+                        </a:lnRef>
+                        <a:fillRef idx="1">
+                          <a:schemeClr val="accent1"/>
+                        </a:fillRef>
+                        <a:effectRef idx="0">
+                          <a:schemeClr val="accent1"/>
+                        </a:effectRef>
+                        <a:fontRef idx="minor">
+                          <a:schemeClr val="lt1"/>
+                        </a:fontRef>
+                      </wps:style>
+                      <wps:bodyPr rot="0" spcFirstLastPara="0" vertOverflow="overflow" horzOverflow="overflow" vert="horz" wrap="square" lIns="91440" tIns="45720" rIns="91440" bIns="45720" numCol="1" spcCol="0" rtlCol="0" fromWordArt="0" anchor="ctr" anchorCtr="0" forceAA="0" compatLnSpc="1">
+                        <a:prstTxWarp prst="textNoShape">
+                          <a:avLst/>
+                        </a:prstTxWarp>
+                        <a:noAutofit/>
+                      </wps:bodyPr>
+                    </wps:wsp>
+                  </a:graphicData>
+                </a:graphic>
+                <wp14:sizeRelH relativeFrom="margin">
+                  <wp14:pctWidth>0</wp14:pctWidth>
+                </wp14:sizeRelH>
+                <wp14:sizeRelV relativeFrom="margin">
+                  <wp14:pctHeight>0</wp14:pctHeight>
+                </wp14:sizeRelV>
+              </wp:anchor>
+            </w:drawing>
+          </mc:Choice>
+          <mc:Fallback>
+            <w:pict>
+              <v:rect w14:anchorId="0C851FD0" id="Rectangle 14" o:spid="_x0000_s1026" style="position:absolute;margin-left:36.75pt;margin-top:530.25pt;width:465.75pt;height:22.5pt;z-index:251661312;visibility:visible;mso-wrap-style:square;mso-width-percent:0;mso-height-percent:0;mso-wrap-distance-left:9pt;mso-wrap-distance-top:0;mso-wrap-distance-right:9pt;mso-wrap-distance-bottom:0;mso-position-horizontal:absolute;mso-position-horizontal-relative:text;mso-position-vertical:absolute;mso-position-vertical-relative:text;mso-width-percent:0;mso-height-percent:0;mso-width-relative:margin;mso-height-relative:margin;v-text-anchor:middle" o:gfxdata="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" filled="f" strokecolor="red" strokeweight="1pt"/>
+            </w:pict>
+          </mc:Fallback>
+        </mc:AlternateContent>
+      </w:r>
+      <w:r>
+        <w:rPr>
+          <w:noProof/>
+          <w:lang w:val="fr-CA"/>
+        </w:rPr>
+        <mc:AlternateContent>
+          <mc:Choice Requires="wps">
+            <w:drawing>
+              <wp:anchor distT="0" distB="0" distL="114300" distR="114300" simplePos="0" relativeHeight="251659264" behindDoc="0" locked="0" layoutInCell="1" allowOverlap="1">
+                <wp:simplePos x="0" y="0"/>
+                <wp:positionH relativeFrom="column">
+                  <wp:posOffset>476250</wp:posOffset>
+                </wp:positionH>
+                <wp:positionV relativeFrom="paragraph">
+                  <wp:posOffset>5133975</wp:posOffset>
+                </wp:positionV>
+                <wp:extent cx="1981200" cy="219075"/>
+                <wp:effectExtent l="0" t="0" r="19050" b="28575"/>
+                <wp:wrapNone/>
+                <wp:docPr id="13" name="Rectangle 13"/>
+                <wp:cNvGraphicFramePr/>
+                <a:graphic xmlns:a="http://schemas.openxmlformats.org/drawingml/2006/main">
+                  <a:graphicData uri="http://schemas.microsoft.com/office/word/2010/wordprocessingShape">
+                    <wps:wsp>
+                      <wps:cNvSpPr/>
+                      <wps:spPr>
+                        <a:xfrm>
+                          <a:off x="0" y="0"/>
+                          <a:ext cx="1981200" cy="219075"/>
+                        </a:xfrm>
+                        <a:prstGeom prst="rect">
+                          <a:avLst/>
+                        </a:prstGeom>
+                        <a:noFill/>
+                        <a:ln>
+                          <a:solidFill>
+                            <a:srgbClr val="FF0000"/>
+                          </a:solidFill>
+                        </a:ln>
+                      </wps:spPr>
+                      <wps:style>
+                        <a:lnRef idx="2">
+                          <a:schemeClr val="accent1">
+                            <a:shade val="50000"/>
+                          </a:schemeClr>
+                        </a:lnRef>
+                        <a:fillRef idx="1">
+                          <a:schemeClr val="accent1"/>
+                        </a:fillRef>
+                        <a:effectRef idx="0">
+                          <a:schemeClr val="accent1"/>
+                        </a:effectRef>
+                        <a:fontRef idx="minor">
+                          <a:schemeClr val="lt1"/>
+                        </a:fontRef>
+                      </wps:style>
+                      <wps:bodyPr rot="0" spcFirstLastPara="0" vertOverflow="overflow" horzOverflow="overflow" vert="horz" wrap="square" lIns="91440" tIns="45720" rIns="91440" bIns="45720" numCol="1" spcCol="0" rtlCol="0" fromWordArt="0" anchor="ctr" anchorCtr="0" forceAA="0" compatLnSpc="1">
+                        <a:prstTxWarp prst="textNoShape">
+                          <a:avLst/>
+                        </a:prstTxWarp>
+                        <a:noAutofit/>
+                      </wps:bodyPr>
+                    </wps:wsp>
+                  </a:graphicData>
+                </a:graphic>
+              </wp:anchor>
+            </w:drawing>
+          </mc:Choice>
+          <mc:Fallback>
+            <w:pict>
+              <v:rect w14:anchorId="211B0713" id="Rectangle 13" o:spid="_x0000_s1026" style="position:absolute;margin-left:37.5pt;margin-top:404.25pt;width:156pt;height:17.25pt;z-index:251659264;visibility:visible;mso-wrap-style:square;mso-wrap-distance-left:9pt;mso-wrap-distance-top:0;mso-wrap-distance-right:9pt;mso-wrap-distance-bottom:0;mso-position-horizontal:absolute;mso-position-horizontal-relative:text;mso-position-vertical:absolute;mso-position-vertical-relative:text;v-text-anchor:middle" o:gfxdata="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" filled="f" strokecolor="red" strokeweight="1pt"/>
+            </w:pict>
+          </mc:Fallback>
+        </mc:AlternateContent>
+      </w:r>
+      <w:r>
+        <w:rPr>
+          <w:lang w:val="fr-CA"/>
+        </w:rPr>
+        <w:t>Avant :</w:t>
+      </w:r>
+      <w:r>
+        <w:rPr>
+          <w:lang w:val="fr-CA"/>
+        </w:rPr>
+        <w:br/>
+      </w:r>
+      <w:r>
+        <w:rPr>
+          <w:noProof/>
+          <w:lang w:val="fr-CA"/>
+        </w:rPr>
+        <w:drawing>
+          <wp:inline distT="0" distB="0" distL="0" distR="0">
+            <wp:extent cx="5876925" cy="3251146"/>
+            <wp:effectExtent l="0" t="0" r="0" b="6985"/>
+            <wp:docPr id="10" name="Image 10"/>
+            <wp:cNvGraphicFramePr>
+              <a:graphicFrameLocks xmlns:a="http://schemas.openxmlformats.org/drawingml/2006/main" noChangeAspect="1"/>
+            </wp:cNvGraphicFramePr>
+            <a:graphic xmlns:a="http://schemas.openxmlformats.org/drawingml/2006/main">
+              <a:graphicData uri="http://schemas.openxmlformats.org/drawingml/2006/picture">
+                <pic:pic xmlns:pic="http://schemas.openxmlformats.org/drawingml/2006/picture">
+                  <pic:nvPicPr>
+                    <pic:cNvPr id="10" name="Q2-b_1.png"/>
+                    <pic:cNvPicPr/>
+                  </pic:nvPicPr>
+                  <pic:blipFill>
+                    <a:blip r:embed="rId14">
+                      <a:extLst>
+                        <a:ext uri="{28A0092B-C50C-407E-A947-70E740481C1C}">
+                          <a14:useLocalDpi xmlns:a14="http://schemas.microsoft.com/office/drawing/2010/main" val="0"/>
+                        </a:ext>
+                      </a:extLst>
+                    </a:blip>
+                    <a:stretch>
+                      <a:fillRect/>
+                    </a:stretch>
+                  </pic:blipFill>
+                  <pic:spPr>
+                    <a:xfrm>
+                      <a:off x="0" y="0"/>
+                      <a:ext cx="5950755" cy="3291989"/>
+                    </a:xfrm>
+                    <a:prstGeom prst="rect">
+                      <a:avLst/>
+                    </a:prstGeom>
+                  </pic:spPr>
+                </pic:pic>
+              </a:graphicData>
+            </a:graphic>
+          </wp:inline>
+        </w:drawing>
+      </w:r>
+      <w:r>
+        <w:rPr>
+          <w:lang w:val="fr-CA"/>
+        </w:rPr>
+        <w:br/>
+        <w:t>Après :</w:t>
+      </w:r>
+      <w:r>
+        <w:rPr>
+          <w:noProof/>
+          <w:lang w:val="fr-CA"/>
+        </w:rPr>
+        <w:drawing>
+          <wp:inline distT="0" distB="0" distL="0" distR="0">
+            <wp:extent cx="5943600" cy="3340100"/>
+            <wp:effectExtent l="0" t="0" r="0" b="0"/>
+            <wp:docPr id="11" name="Image 11"/>
+            <wp:cNvGraphicFramePr>
+              <a:graphicFrameLocks xmlns:a="http://schemas.openxmlformats.org/drawingml/2006/main" noChangeAspect="1"/>
+            </wp:cNvGraphicFramePr>
+            <a:graphic xmlns:a="http://schemas.openxmlformats.org/drawingml/2006/main">
+              <a:graphicData uri="http://schemas.openxmlformats.org/drawingml/2006/picture">
+                <pic:pic xmlns:pic="http://schemas.openxmlformats.org/drawingml/2006/picture">
+                  <pic:nvPicPr>
+                    <pic:cNvPr id="11" name="Q2-b_2.png"/>
+                    <pic:cNvPicPr/>
+                  </pic:nvPicPr>
+                  <pic:blipFill>
+                    <a:blip r:embed="rId15">
+                      <a:extLst>
+                        <a:ext uri="{28A0092B-C50C-407E-A947-70E740481C1C}">
+                          <a14:useLocalDpi xmlns:a14="http://schemas.microsoft.com/office/drawing/2010/main" val="0"/>
+                        </a:ext>
+                      </a:extLst>
+                    </a:blip>
+                    <a:stretch>
+                      <a:fillRect/>
+                    </a:stretch>
+                  </pic:blipFill>
+                  <pic:spPr>
+                    <a:xfrm>
+                      <a:off x="0" y="0"/>
+                      <a:ext cx="5943600" cy="3340100"/>
+                    </a:xfrm>
+                    <a:prstGeom prst="rect">
+                      <a:avLst/>
+                    </a:prstGeom>
+                  </pic:spPr>
+                </pic:pic>
+              </a:graphicData>
+            </a:graphic>
+          </wp:inline>
+        </w:drawing>
       </w:r>
     </w:p>
     <w:p>
@@ -607,7 +1863,7 @@
     </w:p>
     <w:p>
       <w:pPr>
-        <w:pStyle w:val="ListParagraph"/>
+        <w:pStyle w:val="Paragraphedeliste"/>
         <w:numPr>
           <w:ilvl w:val="0"/>
           <w:numId w:val="1"/>
@@ -648,42 +1904,291 @@
         <w:rPr>
           <w:lang w:val="fr-CA"/>
         </w:rPr>
-        <w:t xml:space="preserve">? Lequel de ces deux fichiers change? Pourquoi ? Où se trouve donc l’information du mot de passe? </w:t>
+        <w:t xml:space="preserve">? Lequel de ces deux fichiers change? Pourquoi ? Où se trouve donc l’information du mot de passe? Quelles sont les permissions du fichier </w:t>
       </w:r>
       <w:proofErr w:type="spellStart"/>
       <w:r>
-        <w:t>Quelles</w:t>
+        <w:rPr>
+          <w:lang w:val="fr-CA"/>
+        </w:rPr>
+        <w:t>shadow</w:t>
       </w:r>
       <w:proofErr w:type="spellEnd"/>
       <w:r>
-        <w:t xml:space="preserve"> </w:t>
+        <w:rPr>
+          <w:lang w:val="fr-CA"/>
+        </w:rPr>
+        <w:t xml:space="preserve"> et pourquoi ?</w:t>
+      </w:r>
+    </w:p>
+    <w:p>
+      <w:pPr>
+        <w:ind w:left="720"/>
+        <w:rPr>
+          <w:lang w:val="fr-CA"/>
+        </w:rPr>
+      </w:pPr>
+      <w:r>
+        <w:rPr>
+          <w:noProof/>
+          <w:lang w:val="fr-CA"/>
+        </w:rPr>
+        <w:lastRenderedPageBreak/>
+        <mc:AlternateContent>
+          <mc:Choice Requires="wps">
+            <w:drawing>
+              <wp:anchor distT="0" distB="0" distL="114300" distR="114300" simplePos="0" relativeHeight="251663360" behindDoc="0" locked="0" layoutInCell="1" allowOverlap="1" wp14:anchorId="2B206928" wp14:editId="156EDC7B">
+                <wp:simplePos x="0" y="0"/>
+                <wp:positionH relativeFrom="column">
+                  <wp:posOffset>409575</wp:posOffset>
+                </wp:positionH>
+                <wp:positionV relativeFrom="paragraph">
+                  <wp:posOffset>4810125</wp:posOffset>
+                </wp:positionV>
+                <wp:extent cx="5915025" cy="200025"/>
+                <wp:effectExtent l="0" t="0" r="28575" b="28575"/>
+                <wp:wrapNone/>
+                <wp:docPr id="18" name="Rectangle 18"/>
+                <wp:cNvGraphicFramePr/>
+                <a:graphic xmlns:a="http://schemas.openxmlformats.org/drawingml/2006/main">
+                  <a:graphicData uri="http://schemas.microsoft.com/office/word/2010/wordprocessingShape">
+                    <wps:wsp>
+                      <wps:cNvSpPr/>
+                      <wps:spPr>
+                        <a:xfrm>
+                          <a:off x="0" y="0"/>
+                          <a:ext cx="5915025" cy="200025"/>
+                        </a:xfrm>
+                        <a:prstGeom prst="rect">
+                          <a:avLst/>
+                        </a:prstGeom>
+                        <a:noFill/>
+                        <a:ln>
+                          <a:solidFill>
+                            <a:srgbClr val="FF0000"/>
+                          </a:solidFill>
+                        </a:ln>
+                      </wps:spPr>
+                      <wps:style>
+                        <a:lnRef idx="2">
+                          <a:schemeClr val="accent1">
+                            <a:shade val="50000"/>
+                          </a:schemeClr>
+                        </a:lnRef>
+                        <a:fillRef idx="1">
+                          <a:schemeClr val="accent1"/>
+                        </a:fillRef>
+                        <a:effectRef idx="0">
+                          <a:schemeClr val="accent1"/>
+                        </a:effectRef>
+                        <a:fontRef idx="minor">
+                          <a:schemeClr val="lt1"/>
+                        </a:fontRef>
+                      </wps:style>
+                      <wps:bodyPr rot="0" spcFirstLastPara="0" vertOverflow="overflow" horzOverflow="overflow" vert="horz" wrap="square" lIns="91440" tIns="45720" rIns="91440" bIns="45720" numCol="1" spcCol="0" rtlCol="0" fromWordArt="0" anchor="ctr" anchorCtr="0" forceAA="0" compatLnSpc="1">
+                        <a:prstTxWarp prst="textNoShape">
+                          <a:avLst/>
+                        </a:prstTxWarp>
+                        <a:noAutofit/>
+                      </wps:bodyPr>
+                    </wps:wsp>
+                  </a:graphicData>
+                </a:graphic>
+                <wp14:sizeRelH relativeFrom="margin">
+                  <wp14:pctWidth>0</wp14:pctWidth>
+                </wp14:sizeRelH>
+                <wp14:sizeRelV relativeFrom="margin">
+                  <wp14:pctHeight>0</wp14:pctHeight>
+                </wp14:sizeRelV>
+              </wp:anchor>
+            </w:drawing>
+          </mc:Choice>
+          <mc:Fallback>
+            <w:pict>
+              <v:rect w14:anchorId="6B3E81FC" id="Rectangle 18" o:spid="_x0000_s1026" style="position:absolute;margin-left:32.25pt;margin-top:378.75pt;width:465.75pt;height:15.75pt;z-index:251663360;visibility:visible;mso-wrap-style:square;mso-width-percent:0;mso-height-percent:0;mso-wrap-distance-left:9pt;mso-wrap-distance-top:0;mso-wrap-distance-right:9pt;mso-wrap-distance-bottom:0;mso-position-horizontal:absolute;mso-position-horizontal-relative:text;mso-position-vertical:absolute;mso-position-vertical-relative:text;mso-width-percent:0;mso-height-percent:0;mso-width-relative:margin;mso-height-relative:margin;v-text-anchor:middle" o:gfxdata="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" filled="f" strokecolor="red" strokeweight="1pt"/>
+            </w:pict>
+          </mc:Fallback>
+        </mc:AlternateContent>
+      </w:r>
+      <w:r>
+        <w:rPr>
+          <w:lang w:val="fr-CA"/>
+        </w:rPr>
+        <w:t xml:space="preserve">Le fichier </w:t>
       </w:r>
       <w:proofErr w:type="spellStart"/>
       <w:r>
-        <w:t>sont</w:t>
+        <w:rPr>
+          <w:lang w:val="fr-CA"/>
+        </w:rPr>
+        <w:t>passwd</w:t>
       </w:r>
       <w:proofErr w:type="spellEnd"/>
       <w:r>
-        <w:t xml:space="preserve"> les permissions du </w:t>
+        <w:rPr>
+          <w:lang w:val="fr-CA"/>
+        </w:rPr>
+        <w:t xml:space="preserve"> n’a pas </w:t>
+      </w:r>
+      <w:r>
+        <w:rPr>
+          <w:lang w:val="fr-CA"/>
+        </w:rPr>
+        <w:t>subi</w:t>
+      </w:r>
+      <w:r>
+        <w:rPr>
+          <w:lang w:val="fr-CA"/>
+        </w:rPr>
+        <w:t xml:space="preserve"> de modification à la suite du changement du mot de passe de l’utilisateur, mais le fichier </w:t>
       </w:r>
       <w:proofErr w:type="spellStart"/>
       <w:r>
-        <w:t>fichier</w:t>
+        <w:rPr>
+          <w:lang w:val="fr-CA"/>
+        </w:rPr>
+        <w:t>shadow</w:t>
       </w:r>
       <w:proofErr w:type="spellEnd"/>
       <w:r>
-        <w:t xml:space="preserve"> shadow et </w:t>
+        <w:rPr>
+          <w:lang w:val="fr-CA"/>
+        </w:rPr>
+        <w:t xml:space="preserve"> oui. L’information du mot de passe est contenue dans la longue chaine de caractère suivant le nom de l’utilisateur (mot de passe </w:t>
       </w:r>
       <w:proofErr w:type="spellStart"/>
-      <w:proofErr w:type="gramStart"/>
-      <w:r>
-        <w:t>pourquoi</w:t>
+      <w:r>
+        <w:rPr>
+          <w:lang w:val="fr-CA"/>
+        </w:rPr>
+        <w:t>hasher</w:t>
       </w:r>
       <w:proofErr w:type="spellEnd"/>
       <w:r>
-        <w:t xml:space="preserve"> ?</w:t>
-      </w:r>
-      <w:proofErr w:type="gramEnd"/>
+        <w:rPr>
+          <w:lang w:val="fr-CA"/>
+        </w:rPr>
+        <w:t xml:space="preserve">). Les permissions du fichier </w:t>
+      </w:r>
+      <w:proofErr w:type="spellStart"/>
+      <w:r>
+        <w:rPr>
+          <w:lang w:val="fr-CA"/>
+        </w:rPr>
+        <w:t>shadow</w:t>
+      </w:r>
+      <w:proofErr w:type="spellEnd"/>
+      <w:r>
+        <w:rPr>
+          <w:lang w:val="fr-CA"/>
+        </w:rPr>
+        <w:t xml:space="preserve"> sont d’écriture et de lecture pour le créateur du fichier.  Les utilisateurs faisant parti d’un certain groupe on accès au fichier </w:t>
+      </w:r>
+      <w:proofErr w:type="spellStart"/>
+      <w:r>
+        <w:rPr>
+          <w:lang w:val="fr-CA"/>
+        </w:rPr>
+        <w:t>shadow</w:t>
+      </w:r>
+      <w:proofErr w:type="spellEnd"/>
+      <w:r>
+        <w:rPr>
+          <w:lang w:val="fr-CA"/>
+        </w:rPr>
+        <w:t xml:space="preserve"> en lecture seulement et les autres utilisateurs </w:t>
+      </w:r>
+      <w:r>
+        <w:rPr>
+          <w:lang w:val="fr-CA"/>
+        </w:rPr>
+        <w:t>n’</w:t>
+      </w:r>
+      <w:r>
+        <w:rPr>
+          <w:lang w:val="fr-CA"/>
+        </w:rPr>
+        <w:t>ont simplement aucun droit.</w:t>
+      </w:r>
+      <w:r>
+        <w:rPr>
+          <w:lang w:val="fr-CA"/>
+        </w:rPr>
+        <w:t xml:space="preserve"> Les droits du fichier </w:t>
+      </w:r>
+      <w:proofErr w:type="spellStart"/>
+      <w:r>
+        <w:rPr>
+          <w:lang w:val="fr-CA"/>
+        </w:rPr>
+        <w:t>shadow</w:t>
+      </w:r>
+      <w:proofErr w:type="spellEnd"/>
+      <w:r>
+        <w:rPr>
+          <w:lang w:val="fr-CA"/>
+        </w:rPr>
+        <w:t xml:space="preserve"> sont strict puisqu’il contient des informations sensibles de sécurité. Ainsi seulement son créateur (root) à droit d’accéder à se fichier en mode écriture.</w:t>
+      </w:r>
+      <w:r>
+        <w:rPr>
+          <w:lang w:val="fr-CA"/>
+        </w:rPr>
+        <w:br/>
+      </w:r>
+      <w:r>
+        <w:rPr>
+          <w:lang w:val="fr-CA"/>
+        </w:rPr>
+        <w:br/>
+      </w:r>
+      <w:r>
+        <w:rPr>
+          <w:noProof/>
+          <w:lang w:val="fr-CA"/>
+        </w:rPr>
+        <w:drawing>
+          <wp:inline distT="0" distB="0" distL="0" distR="0">
+            <wp:extent cx="5943600" cy="3307715"/>
+            <wp:effectExtent l="0" t="0" r="0" b="6985"/>
+            <wp:docPr id="17" name="Image 17"/>
+            <wp:cNvGraphicFramePr>
+              <a:graphicFrameLocks xmlns:a="http://schemas.openxmlformats.org/drawingml/2006/main" noChangeAspect="1"/>
+            </wp:cNvGraphicFramePr>
+            <a:graphic xmlns:a="http://schemas.openxmlformats.org/drawingml/2006/main">
+              <a:graphicData uri="http://schemas.openxmlformats.org/drawingml/2006/picture">
+                <pic:pic xmlns:pic="http://schemas.openxmlformats.org/drawingml/2006/picture">
+                  <pic:nvPicPr>
+                    <pic:cNvPr id="17" name="Q2-c_1.png"/>
+                    <pic:cNvPicPr/>
+                  </pic:nvPicPr>
+                  <pic:blipFill>
+                    <a:blip r:embed="rId16">
+                      <a:extLst>
+                        <a:ext uri="{28A0092B-C50C-407E-A947-70E740481C1C}">
+                          <a14:useLocalDpi xmlns:a14="http://schemas.microsoft.com/office/drawing/2010/main" val="0"/>
+                        </a:ext>
+                      </a:extLst>
+                    </a:blip>
+                    <a:stretch>
+                      <a:fillRect/>
+                    </a:stretch>
+                  </pic:blipFill>
+                  <pic:spPr>
+                    <a:xfrm>
+                      <a:off x="0" y="0"/>
+                      <a:ext cx="5943600" cy="3307715"/>
+                    </a:xfrm>
+                    <a:prstGeom prst="rect">
+                      <a:avLst/>
+                    </a:prstGeom>
+                  </pic:spPr>
+                </pic:pic>
+              </a:graphicData>
+            </a:graphic>
+          </wp:inline>
+        </w:drawing>
+      </w:r>
     </w:p>
     <w:p>
       <w:pPr>
@@ -694,105 +2199,62 @@
       </w:pPr>
       <w:r>
         <w:rPr>
-          <w:lang w:val="fr-CA"/>
-        </w:rPr>
-        <w:t xml:space="preserve">Le fichier </w:t>
-      </w:r>
-      <w:proofErr w:type="spellStart"/>
-      <w:r>
-        <w:rPr>
-          <w:lang w:val="fr-CA"/>
-        </w:rPr>
-        <w:t>passwd</w:t>
-      </w:r>
-      <w:proofErr w:type="spellEnd"/>
-      <w:r>
-        <w:rPr>
-          <w:lang w:val="fr-CA"/>
-        </w:rPr>
-        <w:t xml:space="preserve"> n’a pas </w:t>
-      </w:r>
-      <w:proofErr w:type="spellStart"/>
-      <w:r>
-        <w:rPr>
-          <w:lang w:val="fr-CA"/>
-        </w:rPr>
-        <w:t>subit</w:t>
-      </w:r>
-      <w:proofErr w:type="spellEnd"/>
-      <w:r>
-        <w:rPr>
-          <w:lang w:val="fr-CA"/>
-        </w:rPr>
-        <w:t xml:space="preserve"> de modification à la suite du changement du mot de passe de l’utilisateur, mais le fichier </w:t>
-      </w:r>
-      <w:proofErr w:type="spellStart"/>
-      <w:r>
-        <w:rPr>
-          <w:lang w:val="fr-CA"/>
-        </w:rPr>
-        <w:t>shadow</w:t>
-      </w:r>
-      <w:proofErr w:type="spellEnd"/>
-      <w:r>
-        <w:rPr>
-          <w:lang w:val="fr-CA"/>
-        </w:rPr>
-        <w:t xml:space="preserve"> oui. L’information du mot de passe est contenue dans la longue chaine de caractère suivant le nom de l’utilisateur (mot de passe </w:t>
-      </w:r>
-      <w:proofErr w:type="spellStart"/>
-      <w:r>
-        <w:rPr>
-          <w:lang w:val="fr-CA"/>
-        </w:rPr>
-        <w:t>hasher</w:t>
-      </w:r>
-      <w:proofErr w:type="spellEnd"/>
-      <w:r>
-        <w:rPr>
-          <w:lang w:val="fr-CA"/>
-        </w:rPr>
-        <w:t xml:space="preserve">). Les permissions du fichier </w:t>
-      </w:r>
-      <w:proofErr w:type="spellStart"/>
-      <w:r>
-        <w:rPr>
-          <w:lang w:val="fr-CA"/>
-        </w:rPr>
-        <w:t>shadow</w:t>
-      </w:r>
-      <w:proofErr w:type="spellEnd"/>
-      <w:r>
-        <w:rPr>
-          <w:lang w:val="fr-CA"/>
-        </w:rPr>
-        <w:t xml:space="preserve"> sont d’écriture et de lecture pour le créateur du fichier.  Les utilisateurs faisant parti d’un certain groupe on accès au fichier </w:t>
-      </w:r>
-      <w:proofErr w:type="spellStart"/>
-      <w:r>
-        <w:rPr>
-          <w:lang w:val="fr-CA"/>
-        </w:rPr>
-        <w:t>shadow</w:t>
-      </w:r>
-      <w:proofErr w:type="spellEnd"/>
-      <w:r>
-        <w:rPr>
-          <w:lang w:val="fr-CA"/>
-        </w:rPr>
-        <w:t xml:space="preserve"> en lecture seulement et les autres utilisateurs ont simplement aucun droit.</w:t>
-      </w:r>
-    </w:p>
-    <w:p>
-      <w:pPr>
-        <w:rPr>
-          <w:lang w:val="fr-CA"/>
-        </w:rPr>
-      </w:pPr>
-    </w:p>
-    <w:p>
-      <w:pPr>
-        <w:pStyle w:val="ListParagraph"/>
+          <w:noProof/>
+          <w:lang w:val="fr-CA"/>
+        </w:rPr>
+        <w:drawing>
+          <wp:inline distT="0" distB="0" distL="0" distR="0">
+            <wp:extent cx="3676650" cy="333375"/>
+            <wp:effectExtent l="0" t="0" r="0" b="9525"/>
+            <wp:docPr id="16" name="Image 16"/>
+            <wp:cNvGraphicFramePr>
+              <a:graphicFrameLocks xmlns:a="http://schemas.openxmlformats.org/drawingml/2006/main" noChangeAspect="1"/>
+            </wp:cNvGraphicFramePr>
+            <a:graphic xmlns:a="http://schemas.openxmlformats.org/drawingml/2006/main">
+              <a:graphicData uri="http://schemas.openxmlformats.org/drawingml/2006/picture">
+                <pic:pic xmlns:pic="http://schemas.openxmlformats.org/drawingml/2006/picture">
+                  <pic:nvPicPr>
+                    <pic:cNvPr id="16" name="Q2-c_2.png"/>
+                    <pic:cNvPicPr/>
+                  </pic:nvPicPr>
+                  <pic:blipFill>
+                    <a:blip r:embed="rId17">
+                      <a:extLst>
+                        <a:ext uri="{28A0092B-C50C-407E-A947-70E740481C1C}">
+                          <a14:useLocalDpi xmlns:a14="http://schemas.microsoft.com/office/drawing/2010/main" val="0"/>
+                        </a:ext>
+                      </a:extLst>
+                    </a:blip>
+                    <a:stretch>
+                      <a:fillRect/>
+                    </a:stretch>
+                  </pic:blipFill>
+                  <pic:spPr>
+                    <a:xfrm>
+                      <a:off x="0" y="0"/>
+                      <a:ext cx="3676650" cy="333375"/>
+                    </a:xfrm>
+                    <a:prstGeom prst="rect">
+                      <a:avLst/>
+                    </a:prstGeom>
+                  </pic:spPr>
+                </pic:pic>
+              </a:graphicData>
+            </a:graphic>
+          </wp:inline>
+        </w:drawing>
+      </w:r>
+    </w:p>
+    <w:p>
+      <w:pPr>
+        <w:rPr>
+          <w:lang w:val="fr-CA"/>
+        </w:rPr>
+      </w:pPr>
+    </w:p>
+    <w:p>
+      <w:pPr>
+        <w:pStyle w:val="Paragraphedeliste"/>
         <w:numPr>
           <w:ilvl w:val="0"/>
           <w:numId w:val="1"/>
@@ -819,102 +2281,116 @@
         <w:rPr>
           <w:lang w:val="fr-CA"/>
         </w:rPr>
-        <w:t xml:space="preserve"> *même* mot de passe. Est-ce que les informations du mot de passe ont changé? </w:t>
+        <w:t xml:space="preserve"> *même* mot de passe. Est-ce que les informations du mot de passe ont changé? Pourquoi?</w:t>
+      </w:r>
+    </w:p>
+    <w:p>
+      <w:pPr>
+        <w:pStyle w:val="Paragraphedeliste"/>
+        <w:rPr>
+          <w:lang w:val="fr-CA"/>
+        </w:rPr>
+      </w:pPr>
+    </w:p>
+    <w:p>
+      <w:pPr>
+        <w:pStyle w:val="Paragraphedeliste"/>
+        <w:rPr>
+          <w:lang w:val="fr-CA"/>
+        </w:rPr>
+      </w:pPr>
+      <w:r>
+        <w:rPr>
+          <w:lang w:val="fr-CA"/>
+        </w:rPr>
+        <w:t xml:space="preserve">Les informations du mot de passe ont </w:t>
+      </w:r>
+      <w:r>
+        <w:rPr>
+          <w:lang w:val="fr-CA"/>
+        </w:rPr>
+        <w:t>changé</w:t>
+      </w:r>
+      <w:r>
+        <w:rPr>
+          <w:lang w:val="fr-CA"/>
+        </w:rPr>
+        <w:t xml:space="preserve"> puisque en “modifiant” le mot de passe, </w:t>
+      </w:r>
+      <w:r>
+        <w:rPr>
+          <w:lang w:val="fr-CA"/>
+        </w:rPr>
+        <w:t>un nombre générer automatiquement que l’on appelle « </w:t>
       </w:r>
       <w:proofErr w:type="spellStart"/>
       <w:r>
-        <w:t>Pourquoi</w:t>
+        <w:rPr>
+          <w:lang w:val="fr-CA"/>
+        </w:rPr>
+        <w:t>salt</w:t>
       </w:r>
       <w:proofErr w:type="spellEnd"/>
       <w:r>
-        <w:t>?</w:t>
-      </w:r>
-    </w:p>
-    <w:p>
-      <w:pPr>
-        <w:pStyle w:val="ListParagraph"/>
-        <w:rPr>
-          <w:lang w:val="fr-CA"/>
-        </w:rPr>
-      </w:pPr>
-    </w:p>
-    <w:p>
-      <w:pPr>
-        <w:pStyle w:val="ListParagraph"/>
-        <w:rPr>
-          <w:lang w:val="fr-CA"/>
-        </w:rPr>
-      </w:pPr>
-      <w:r>
-        <w:rPr>
-          <w:lang w:val="fr-CA"/>
-        </w:rPr>
-        <w:t xml:space="preserve">Les informations du mot de passe ont </w:t>
-      </w:r>
-      <w:proofErr w:type="gramStart"/>
-      <w:r>
-        <w:rPr>
-          <w:lang w:val="fr-CA"/>
-        </w:rPr>
-        <w:t>changer</w:t>
-      </w:r>
-      <w:proofErr w:type="gramEnd"/>
-      <w:r>
-        <w:rPr>
-          <w:lang w:val="fr-CA"/>
-        </w:rPr>
-        <w:t xml:space="preserve"> puisque en </w:t>
-      </w:r>
-      <w:r>
-        <w:rPr>
-          <w:lang w:val="fr-CA"/>
-        </w:rPr>
-        <w:t>“</w:t>
-      </w:r>
-      <w:r>
-        <w:rPr>
-          <w:lang w:val="fr-CA"/>
-        </w:rPr>
-        <w:t>modifiant</w:t>
-      </w:r>
-      <w:r>
-        <w:rPr>
-          <w:lang w:val="fr-CA"/>
-        </w:rPr>
-        <w:t>”</w:t>
-      </w:r>
-      <w:r>
-        <w:rPr>
-          <w:lang w:val="fr-CA"/>
-        </w:rPr>
-        <w:t xml:space="preserve"> le mot de passe, la clef de </w:t>
+        <w:rPr>
+          <w:lang w:val="fr-CA"/>
+        </w:rPr>
+        <w:t xml:space="preserve"> » est regénérer et se </w:t>
       </w:r>
       <w:proofErr w:type="spellStart"/>
       <w:r>
         <w:rPr>
           <w:lang w:val="fr-CA"/>
         </w:rPr>
-        <w:t>hashage</w:t>
+        <w:t>salt</w:t>
       </w:r>
       <w:proofErr w:type="spellEnd"/>
       <w:r>
         <w:rPr>
           <w:lang w:val="fr-CA"/>
         </w:rPr>
-        <w:t xml:space="preserve"> du mot de passe change se qui donne un résultat différent pour un même mot de passe.</w:t>
-      </w:r>
-    </w:p>
-    <w:p>
-      <w:pPr>
-        <w:pStyle w:val="ListParagraph"/>
-        <w:rPr>
-          <w:lang w:val="fr-CA"/>
-        </w:rPr>
-      </w:pPr>
-    </w:p>
-    <w:p>
-      <w:pPr>
-        <w:pStyle w:val="ListParagraph"/>
+        <w:t xml:space="preserve"> est ajouté au mot de passe avant d’être </w:t>
+      </w:r>
+      <w:proofErr w:type="spellStart"/>
+      <w:r>
+        <w:rPr>
+          <w:lang w:val="fr-CA"/>
+        </w:rPr>
+        <w:t>hasher</w:t>
+      </w:r>
+      <w:proofErr w:type="spellEnd"/>
+      <w:r>
+        <w:rPr>
+          <w:lang w:val="fr-CA"/>
+        </w:rPr>
+        <w:t xml:space="preserve">, donc même si le mot de passe est identique, le </w:t>
+      </w:r>
+      <w:proofErr w:type="spellStart"/>
+      <w:r>
+        <w:rPr>
+          <w:lang w:val="fr-CA"/>
+        </w:rPr>
+        <w:t>salt</w:t>
+      </w:r>
+      <w:proofErr w:type="spellEnd"/>
+      <w:r>
+        <w:rPr>
+          <w:lang w:val="fr-CA"/>
+        </w:rPr>
+        <w:t xml:space="preserve"> ne l’est pas et donc le résultat du hash est différent.</w:t>
+      </w:r>
+    </w:p>
+    <w:p>
+      <w:pPr>
+        <w:pStyle w:val="Paragraphedeliste"/>
+        <w:rPr>
+          <w:lang w:val="fr-CA"/>
+        </w:rPr>
+      </w:pPr>
+    </w:p>
+    <w:p>
+      <w:pPr>
+        <w:pStyle w:val="Paragraphedeliste"/>
         <w:numPr>
           <w:ilvl w:val="0"/>
           <w:numId w:val="1"/>
@@ -940,65 +2416,90 @@
     </w:p>
     <w:p>
       <w:pPr>
-        <w:pStyle w:val="ListParagraph"/>
-        <w:rPr>
-          <w:lang w:val="fr-CA"/>
-        </w:rPr>
-      </w:pPr>
-    </w:p>
-    <w:p>
-      <w:pPr>
-        <w:pStyle w:val="ListParagraph"/>
-        <w:rPr>
-          <w:lang w:val="fr-CA"/>
-        </w:rPr>
-      </w:pPr>
-      <w:r>
-        <w:rPr>
-          <w:lang w:val="fr-CA"/>
-        </w:rPr>
-        <w:t xml:space="preserve">Oui il est possible de se connecter au deuxième compte avec le mot de passe du premier compte. Cela est possible parce que le hash mis par force au deuxième utilisateur est un hash valide. Le problème est que la clef de </w:t>
+        <w:pStyle w:val="Paragraphedeliste"/>
+        <w:rPr>
+          <w:lang w:val="fr-CA"/>
+        </w:rPr>
+      </w:pPr>
+    </w:p>
+    <w:p>
+      <w:pPr>
+        <w:pStyle w:val="Paragraphedeliste"/>
+        <w:rPr>
+          <w:lang w:val="fr-CA"/>
+        </w:rPr>
+      </w:pPr>
+      <w:r>
+        <w:rPr>
+          <w:lang w:val="fr-CA"/>
+        </w:rPr>
+        <w:t xml:space="preserve">Oui il est possible de se connecter au deuxième compte avec le mot de passe du premier compte. Cela est possible parce que le hash mis par force au deuxième utilisateur est un hash </w:t>
+      </w:r>
+      <w:r>
+        <w:rPr>
+          <w:lang w:val="fr-CA"/>
+        </w:rPr>
+        <w:lastRenderedPageBreak/>
+        <w:t>valide.</w:t>
+      </w:r>
+      <w:r>
+        <w:rPr>
+          <w:lang w:val="fr-CA"/>
+        </w:rPr>
+        <w:t xml:space="preserve"> Le problème est donc que si on peut modifier le fichier </w:t>
       </w:r>
       <w:proofErr w:type="spellStart"/>
       <w:r>
         <w:rPr>
           <w:lang w:val="fr-CA"/>
         </w:rPr>
-        <w:t>hashage</w:t>
+        <w:t>shadow</w:t>
       </w:r>
       <w:proofErr w:type="spellEnd"/>
       <w:r>
         <w:rPr>
           <w:lang w:val="fr-CA"/>
         </w:rPr>
-        <w:t xml:space="preserve"> n’est pas </w:t>
-      </w:r>
-      <w:proofErr w:type="gramStart"/>
-      <w:r>
-        <w:rPr>
-          <w:lang w:val="fr-CA"/>
-        </w:rPr>
-        <w:t>lier</w:t>
-      </w:r>
-      <w:proofErr w:type="gramEnd"/>
-      <w:r>
-        <w:rPr>
-          <w:lang w:val="fr-CA"/>
-        </w:rPr>
-        <w:t xml:space="preserve"> à un hash en particulier donc deux utilisateurs peuvent partager une même clef. </w:t>
-      </w:r>
-    </w:p>
-    <w:p>
-      <w:pPr>
-        <w:pStyle w:val="ListParagraph"/>
-        <w:rPr>
-          <w:lang w:val="fr-CA"/>
-        </w:rPr>
-      </w:pPr>
-    </w:p>
-    <w:p>
-      <w:pPr>
-        <w:pStyle w:val="ListParagraph"/>
+        <w:t xml:space="preserve">, nous avons </w:t>
+      </w:r>
+      <w:proofErr w:type="spellStart"/>
+      <w:r>
+        <w:rPr>
+          <w:lang w:val="fr-CA"/>
+        </w:rPr>
+        <w:t>seulemtn</w:t>
+      </w:r>
+      <w:proofErr w:type="spellEnd"/>
+      <w:r>
+        <w:rPr>
+          <w:lang w:val="fr-CA"/>
+        </w:rPr>
+        <w:t xml:space="preserve"> </w:t>
+      </w:r>
+      <w:r>
+        <w:rPr>
+          <w:lang w:val="fr-CA"/>
+        </w:rPr>
+        <w:t xml:space="preserve">besoin </w:t>
+      </w:r>
+      <w:r>
+        <w:rPr>
+          <w:lang w:val="fr-CA"/>
+        </w:rPr>
+        <w:t xml:space="preserve">de connaitre un seul mot de passe </w:t>
+      </w:r>
+    </w:p>
+    <w:p>
+      <w:pPr>
+        <w:pStyle w:val="Paragraphedeliste"/>
+        <w:rPr>
+          <w:lang w:val="fr-CA"/>
+        </w:rPr>
+      </w:pPr>
+    </w:p>
+    <w:p>
+      <w:pPr>
+        <w:pStyle w:val="Paragraphedeliste"/>
         <w:numPr>
           <w:ilvl w:val="0"/>
           <w:numId w:val="1"/>
@@ -1025,19 +2526,7 @@
         <w:rPr>
           <w:lang w:val="fr-CA"/>
         </w:rPr>
-        <w:t xml:space="preserve"> –r NOM</w:t>
-      </w:r>
-      <w:r>
-        <w:rPr>
-          <w:lang w:val="fr-CA"/>
-        </w:rPr>
-        <w:t>.</w:t>
-      </w:r>
-      <w:r>
-        <w:rPr>
-          <w:lang w:val="fr-CA"/>
-        </w:rPr>
-        <w:t xml:space="preserve"> Qu'est-ce qui se passe dans </w:t>
+        <w:t xml:space="preserve"> –r NOM. Qu'est-ce qui se passe dans </w:t>
       </w:r>
       <w:proofErr w:type="spellStart"/>
       <w:r>
@@ -1070,37 +2559,114 @@
     </w:p>
     <w:p>
       <w:pPr>
-        <w:pStyle w:val="ListParagraph"/>
-        <w:rPr>
-          <w:lang w:val="fr-CA"/>
-        </w:rPr>
-      </w:pPr>
-    </w:p>
-    <w:p>
-      <w:pPr>
-        <w:pStyle w:val="ListParagraph"/>
-        <w:rPr>
-          <w:lang w:val="fr-CA"/>
-        </w:rPr>
-      </w:pPr>
-      <w:r>
-        <w:rPr>
-          <w:lang w:val="fr-CA"/>
-        </w:rPr>
-        <w:t xml:space="preserve">L’entré de l’utilisateur est supprimé. </w:t>
-      </w:r>
-    </w:p>
-    <w:p>
-      <w:pPr>
-        <w:pStyle w:val="ListParagraph"/>
-        <w:rPr>
-          <w:lang w:val="fr-CA"/>
-        </w:rPr>
-      </w:pPr>
-    </w:p>
-    <w:p>
-      <w:pPr>
-        <w:pStyle w:val="Title"/>
+        <w:pStyle w:val="Paragraphedeliste"/>
+        <w:rPr>
+          <w:lang w:val="fr-CA"/>
+        </w:rPr>
+      </w:pPr>
+    </w:p>
+    <w:p>
+      <w:pPr>
+        <w:pStyle w:val="Paragraphedeliste"/>
+        <w:rPr>
+          <w:lang w:val="fr-CA"/>
+        </w:rPr>
+      </w:pPr>
+      <w:r>
+        <w:rPr>
+          <w:lang w:val="fr-CA"/>
+        </w:rPr>
+        <w:t>L’</w:t>
+      </w:r>
+      <w:r>
+        <w:rPr>
+          <w:lang w:val="fr-CA"/>
+        </w:rPr>
+        <w:t>entrée</w:t>
+      </w:r>
+      <w:r>
+        <w:rPr>
+          <w:lang w:val="fr-CA"/>
+        </w:rPr>
+        <w:t xml:space="preserve"> de l’utilisateur est </w:t>
+      </w:r>
+      <w:r>
+        <w:rPr>
+          <w:lang w:val="fr-CA"/>
+        </w:rPr>
+        <w:t>supprimée</w:t>
+      </w:r>
+      <w:r>
+        <w:rPr>
+          <w:lang w:val="fr-CA"/>
+        </w:rPr>
+        <w:t xml:space="preserve">. </w:t>
+      </w:r>
+      <w:r>
+        <w:rPr>
+          <w:lang w:val="fr-CA"/>
+        </w:rPr>
+        <w:br/>
+      </w:r>
+      <w:r>
+        <w:rPr>
+          <w:noProof/>
+          <w:lang w:val="fr-CA"/>
+        </w:rPr>
+        <w:drawing>
+          <wp:inline distT="0" distB="0" distL="0" distR="0">
+            <wp:extent cx="5943600" cy="3232785"/>
+            <wp:effectExtent l="0" t="0" r="0" b="5715"/>
+            <wp:docPr id="19" name="Image 19"/>
+            <wp:cNvGraphicFramePr>
+              <a:graphicFrameLocks xmlns:a="http://schemas.openxmlformats.org/drawingml/2006/main" noChangeAspect="1"/>
+            </wp:cNvGraphicFramePr>
+            <a:graphic xmlns:a="http://schemas.openxmlformats.org/drawingml/2006/main">
+              <a:graphicData uri="http://schemas.openxmlformats.org/drawingml/2006/picture">
+                <pic:pic xmlns:pic="http://schemas.openxmlformats.org/drawingml/2006/picture">
+                  <pic:nvPicPr>
+                    <pic:cNvPr id="19" name="Q2-f.png"/>
+                    <pic:cNvPicPr/>
+                  </pic:nvPicPr>
+                  <pic:blipFill>
+                    <a:blip r:embed="rId18">
+                      <a:extLst>
+                        <a:ext uri="{28A0092B-C50C-407E-A947-70E740481C1C}">
+                          <a14:useLocalDpi xmlns:a14="http://schemas.microsoft.com/office/drawing/2010/main" val="0"/>
+                        </a:ext>
+                      </a:extLst>
+                    </a:blip>
+                    <a:stretch>
+                      <a:fillRect/>
+                    </a:stretch>
+                  </pic:blipFill>
+                  <pic:spPr>
+                    <a:xfrm>
+                      <a:off x="0" y="0"/>
+                      <a:ext cx="5943600" cy="3232785"/>
+                    </a:xfrm>
+                    <a:prstGeom prst="rect">
+                      <a:avLst/>
+                    </a:prstGeom>
+                  </pic:spPr>
+                </pic:pic>
+              </a:graphicData>
+            </a:graphic>
+          </wp:inline>
+        </w:drawing>
+      </w:r>
+    </w:p>
+    <w:p>
+      <w:pPr>
+        <w:pStyle w:val="Paragraphedeliste"/>
+        <w:rPr>
+          <w:lang w:val="fr-CA"/>
+        </w:rPr>
+      </w:pPr>
+    </w:p>
+    <w:p>
+      <w:pPr>
+        <w:pStyle w:val="Titre"/>
         <w:rPr>
           <w:lang w:val="fr-CA"/>
         </w:rPr>
@@ -1139,29 +2705,37 @@
           <w:highlight w:val="green"/>
           <w:lang w:val="fr-CA"/>
         </w:rPr>
-        <w:t xml:space="preserve"> quels mots de passe vous avez trouvés, à quels usagers ils correspondent et sur laquelle des deux machines (1 et 2) ils se trouvent.</w:t>
-      </w:r>
-    </w:p>
-    <w:p>
-      <w:pPr>
-        <w:pStyle w:val="ListParagraph"/>
-        <w:rPr>
-          <w:lang w:val="fr-CA"/>
-        </w:rPr>
-      </w:pPr>
-    </w:p>
-    <w:p>
-      <w:pPr>
-        <w:pStyle w:val="Title"/>
-        <w:rPr>
-          <w:lang w:val="fr-CA"/>
-        </w:rPr>
-      </w:pPr>
-      <w:r>
-        <w:rPr>
-          <w:lang w:val="fr-CA"/>
-        </w:rPr>
-        <w:lastRenderedPageBreak/>
+        <w:t xml:space="preserve"> quels mots de passe vous avez trouvés, à quels usagers ils correspondent</w:t>
+      </w:r>
+      <w:bookmarkStart w:id="1" w:name="_GoBack"/>
+      <w:bookmarkEnd w:id="1"/>
+      <w:r>
+        <w:rPr>
+          <w:highlight w:val="green"/>
+          <w:lang w:val="fr-CA"/>
+        </w:rPr>
+        <w:t xml:space="preserve"> et sur laquelle des deux machines (1 et 2) ils se trouvent.</w:t>
+      </w:r>
+    </w:p>
+    <w:p>
+      <w:pPr>
+        <w:pStyle w:val="Paragraphedeliste"/>
+        <w:rPr>
+          <w:lang w:val="fr-CA"/>
+        </w:rPr>
+      </w:pPr>
+    </w:p>
+    <w:p>
+      <w:pPr>
+        <w:pStyle w:val="Titre"/>
+        <w:rPr>
+          <w:lang w:val="fr-CA"/>
+        </w:rPr>
+      </w:pPr>
+      <w:r>
+        <w:rPr>
+          <w:lang w:val="fr-CA"/>
+        </w:rPr>
         <w:t>Question 4</w:t>
       </w:r>
     </w:p>
@@ -1174,7 +2748,7 @@
     </w:p>
     <w:p>
       <w:pPr>
-        <w:pStyle w:val="ListParagraph"/>
+        <w:pStyle w:val="Paragraphedeliste"/>
         <w:numPr>
           <w:ilvl w:val="0"/>
           <w:numId w:val="3"/>
@@ -1198,7 +2772,7 @@
     </w:p>
     <w:p>
       <w:pPr>
-        <w:pStyle w:val="ListParagraph"/>
+        <w:pStyle w:val="Paragraphedeliste"/>
         <w:numPr>
           <w:ilvl w:val="0"/>
           <w:numId w:val="3"/>
@@ -1243,7 +2817,7 @@
     </w:p>
     <w:p>
       <w:pPr>
-        <w:pStyle w:val="ListParagraph"/>
+        <w:pStyle w:val="Paragraphedeliste"/>
         <w:numPr>
           <w:ilvl w:val="0"/>
           <w:numId w:val="5"/>
@@ -1256,18 +2830,13 @@
         <w:rPr>
           <w:lang w:val="fr-CA"/>
         </w:rPr>
-        <w:t>Le scan à trouver le port 135 ouvert sur la machine avec l’adresse IP 195.34.45.7. C’est une machine qui roule le système d’exploitation Windows 2000</w:t>
-      </w:r>
-      <w:r>
-        <w:rPr>
-          <w:lang w:val="fr-CA"/>
-        </w:rPr>
-        <w:t xml:space="preserve"> et qui correspond à la VM Québec.</w:t>
-      </w:r>
-    </w:p>
-    <w:p>
-      <w:pPr>
-        <w:pStyle w:val="ListParagraph"/>
+        <w:lastRenderedPageBreak/>
+        <w:t>Le scan à trouver le port 135 ouvert sur la machine avec l’adresse IP 195.34.45.7. C’est une machine qui roule le système d’exploitation Windows 2000 et qui correspond à la VM Québec.</w:t>
+      </w:r>
+    </w:p>
+    <w:p>
+      <w:pPr>
+        <w:pStyle w:val="Paragraphedeliste"/>
         <w:numPr>
           <w:ilvl w:val="0"/>
           <w:numId w:val="5"/>
@@ -1291,7 +2860,7 @@
     </w:p>
     <w:p>
       <w:pPr>
-        <w:pStyle w:val="ListParagraph"/>
+        <w:pStyle w:val="Paragraphedeliste"/>
         <w:numPr>
           <w:ilvl w:val="0"/>
           <w:numId w:val="5"/>
@@ -1309,7 +2878,7 @@
     </w:p>
     <w:p>
       <w:pPr>
-        <w:pStyle w:val="ListParagraph"/>
+        <w:pStyle w:val="Paragraphedeliste"/>
         <w:numPr>
           <w:ilvl w:val="0"/>
           <w:numId w:val="5"/>
@@ -1328,12 +2897,26 @@
         <w:rPr>
           <w:lang w:val="fr-CA"/>
         </w:rPr>
-        <w:t>et nous avons créer un fichier nommé W4R sur le bureau.</w:t>
-      </w:r>
-    </w:p>
-    <w:p>
-      <w:pPr>
-        <w:pStyle w:val="ListParagraph"/>
+        <w:t xml:space="preserve">et nous avons </w:t>
+      </w:r>
+      <w:proofErr w:type="spellStart"/>
+      <w:r>
+        <w:rPr>
+          <w:lang w:val="fr-CA"/>
+        </w:rPr>
+        <w:t>créer</w:t>
+      </w:r>
+      <w:proofErr w:type="spellEnd"/>
+      <w:r>
+        <w:rPr>
+          <w:lang w:val="fr-CA"/>
+        </w:rPr>
+        <w:t xml:space="preserve"> un fichier nommé W4R sur le bureau.</w:t>
+      </w:r>
+    </w:p>
+    <w:p>
+      <w:pPr>
+        <w:pStyle w:val="Paragraphedeliste"/>
         <w:numPr>
           <w:ilvl w:val="0"/>
           <w:numId w:val="5"/>
@@ -1401,10 +2984,7 @@
           <w:lang w:val="fr-CA"/>
         </w:rPr>
         <w:br/>
-        <w:t xml:space="preserve">cd </w:t>
-      </w:r>
-      <w:r>
-        <w:t>“Documents and settings/inf44201/Bureau”</w:t>
+        <w:t>cd “Documents and settings/inf44201/Bureau”</w:t>
       </w:r>
       <w:r>
         <w:rPr>
@@ -1426,20 +3006,18 @@
         </w:rPr>
         <w:t xml:space="preserve"> owned2</w:t>
       </w:r>
-      <w:bookmarkStart w:id="0" w:name="_GoBack"/>
-      <w:bookmarkEnd w:id="0"/>
-    </w:p>
-    <w:p>
-      <w:pPr>
-        <w:pStyle w:val="ListParagraph"/>
-        <w:rPr>
-          <w:lang w:val="fr-CA"/>
-        </w:rPr>
-      </w:pPr>
-    </w:p>
-    <w:p>
-      <w:pPr>
-        <w:pStyle w:val="Title"/>
+    </w:p>
+    <w:p>
+      <w:pPr>
+        <w:pStyle w:val="Paragraphedeliste"/>
+        <w:rPr>
+          <w:lang w:val="fr-CA"/>
+        </w:rPr>
+      </w:pPr>
+    </w:p>
+    <w:p>
+      <w:pPr>
+        <w:pStyle w:val="Titre"/>
         <w:rPr>
           <w:lang w:val="fr-CA"/>
         </w:rPr>
@@ -1474,7 +3052,7 @@
     </w:p>
     <w:p>
       <w:pPr>
-        <w:pStyle w:val="Title"/>
+        <w:pStyle w:val="Titre"/>
         <w:rPr>
           <w:lang w:val="fr-CA"/>
         </w:rPr>
@@ -1495,7 +3073,7 @@
     </w:p>
     <w:p>
       <w:pPr>
-        <w:pStyle w:val="ListParagraph"/>
+        <w:pStyle w:val="Paragraphedeliste"/>
         <w:numPr>
           <w:ilvl w:val="0"/>
           <w:numId w:val="2"/>
@@ -1513,85 +3091,44 @@
     </w:p>
     <w:p>
       <w:pPr>
-        <w:pStyle w:val="ListParagraph"/>
-        <w:rPr>
-          <w:lang w:val="fr-CA"/>
-        </w:rPr>
-      </w:pPr>
-    </w:p>
-    <w:p>
-      <w:pPr>
-        <w:pStyle w:val="ListParagraph"/>
-        <w:rPr>
-          <w:lang w:val="fr-CA"/>
-        </w:rPr>
-      </w:pPr>
-      <w:r>
-        <w:rPr>
-          <w:lang w:val="fr-CA"/>
-        </w:rPr>
-        <w:lastRenderedPageBreak/>
+        <w:pStyle w:val="Paragraphedeliste"/>
+        <w:rPr>
+          <w:lang w:val="fr-CA"/>
+        </w:rPr>
+      </w:pPr>
+    </w:p>
+    <w:p>
+      <w:pPr>
+        <w:pStyle w:val="Paragraphedeliste"/>
+        <w:rPr>
+          <w:lang w:val="fr-CA"/>
+        </w:rPr>
+      </w:pPr>
+      <w:r>
+        <w:rPr>
+          <w:lang w:val="fr-CA"/>
+        </w:rPr>
         <w:t>Avec exactement 60 caractères aléatoires</w:t>
       </w:r>
       <w:r>
         <w:rPr>
           <w:lang w:val="fr-CA"/>
         </w:rPr>
-        <w:t xml:space="preserve"> dans le champ username</w:t>
-      </w:r>
-      <w:r>
-        <w:rPr>
-          <w:lang w:val="fr-CA"/>
-        </w:rPr>
-        <w:t xml:space="preserve"> l’entré au site est toujours garanti. Il en est de même avec 100, 140 et 180 caractères aléatoires. Notre hack fonctionne en écrasant la valeur du nom d’utilisateur par une valeur arbitraire et en écrasant la valeur du mot de passe par le caractère de fin de ligne. Ainsi lorsque l’on se connecte avec par exemple 60 caractères, le nouveau nom d’utilisateur </w:t>
-      </w:r>
-      <w:r>
-        <w:rPr>
-          <w:lang w:val="fr-CA"/>
-        </w:rPr>
-        <w:t>“</w:t>
-      </w:r>
-      <w:r>
-        <w:rPr>
-          <w:lang w:val="fr-CA"/>
-        </w:rPr>
-        <w:t>root</w:t>
-      </w:r>
-      <w:r>
-        <w:rPr>
-          <w:lang w:val="fr-CA"/>
-        </w:rPr>
-        <w:t>”</w:t>
-      </w:r>
-      <w:r>
-        <w:rPr>
-          <w:lang w:val="fr-CA"/>
-        </w:rPr>
-        <w:t xml:space="preserve"> est remplacé par les 20 derniers caractères entrés et le mot de passe est remplacé par </w:t>
-      </w:r>
-      <w:r>
-        <w:rPr>
-          <w:lang w:val="fr-CA"/>
-        </w:rPr>
-        <w:t>“</w:t>
-      </w:r>
-      <w:r>
-        <w:rPr>
-          <w:lang w:val="fr-CA"/>
-        </w:rPr>
-        <w:t>\0</w:t>
-      </w:r>
-      <w:r>
-        <w:rPr>
-          <w:lang w:val="fr-CA"/>
-        </w:rPr>
-        <w:t>“</w:t>
-      </w:r>
-      <w:r>
-        <w:rPr>
-          <w:lang w:val="fr-CA"/>
-        </w:rPr>
-        <w:t xml:space="preserve"> qui est ajouté lorsque l’on tente de se </w:t>
+        <w:t xml:space="preserve"> dans le champ </w:t>
+      </w:r>
+      <w:proofErr w:type="spellStart"/>
+      <w:r>
+        <w:rPr>
+          <w:lang w:val="fr-CA"/>
+        </w:rPr>
+        <w:t>username</w:t>
+      </w:r>
+      <w:proofErr w:type="spellEnd"/>
+      <w:r>
+        <w:rPr>
+          <w:lang w:val="fr-CA"/>
+        </w:rPr>
+        <w:t xml:space="preserve"> l’entré au site est toujours garanti. Il en est de même avec 100, 140 et 180 caractères aléatoires. Notre hack fonctionne en écrasant la valeur du nom d’utilisateur par une valeur arbitraire et en écrasant la valeur du mot de passe par le caractère de fin de ligne. Ainsi lorsque l’on se connecte avec par exemple 60 caractères, le nouveau nom d’utilisateur “root” est remplacé par les 20 derniers caractères entrés et le mot de passe est remplacé par “\0“ qui est ajouté lorsque l’on tente de se </w:t>
       </w:r>
       <w:r>
         <w:rPr>
@@ -1615,7 +3152,7 @@
     </w:p>
     <w:p>
       <w:pPr>
-        <w:pStyle w:val="ListParagraph"/>
+        <w:pStyle w:val="Paragraphedeliste"/>
         <w:numPr>
           <w:ilvl w:val="0"/>
           <w:numId w:val="2"/>
@@ -1642,19 +3179,34 @@
         <w:rPr>
           <w:lang w:val="fr-CA"/>
         </w:rPr>
+        <w:lastRenderedPageBreak/>
         <w:t xml:space="preserve">Possiblement en </w:t>
       </w:r>
       <w:r>
         <w:rPr>
           <w:lang w:val="fr-CA"/>
         </w:rPr>
-        <w:t xml:space="preserve">mettant un nombre de caractère maximum dans le champ username. Il serait aussi possible d’ajouter une variable canarie.  Par exemple, en ajoutant une chaine de caractère directement après la déclaration du </w:t>
+        <w:t xml:space="preserve">mettant un nombre de caractère maximum dans le champ </w:t>
       </w:r>
       <w:proofErr w:type="spellStart"/>
       <w:r>
         <w:rPr>
           <w:lang w:val="fr-CA"/>
         </w:rPr>
+        <w:t>username</w:t>
+      </w:r>
+      <w:proofErr w:type="spellEnd"/>
+      <w:r>
+        <w:rPr>
+          <w:lang w:val="fr-CA"/>
+        </w:rPr>
+        <w:t xml:space="preserve">. Il serait aussi possible d’ajouter une variable canarie.  Par exemple, en ajoutant une chaine de caractère directement après la déclaration du </w:t>
+      </w:r>
+      <w:proofErr w:type="spellStart"/>
+      <w:r>
+        <w:rPr>
+          <w:lang w:val="fr-CA"/>
+        </w:rPr>
         <w:t>password</w:t>
       </w:r>
       <w:proofErr w:type="spellEnd"/>
@@ -1675,7 +3227,7 @@
     </w:p>
     <w:p>
       <w:pPr>
-        <w:pStyle w:val="Title"/>
+        <w:pStyle w:val="Titre"/>
         <w:rPr>
           <w:lang w:val="fr-CA"/>
         </w:rPr>
@@ -1746,19 +3298,7 @@
         <w:rPr>
           <w:lang w:val="fr-CA"/>
         </w:rPr>
-        <w:t xml:space="preserve"> est enregistrer la valeur du registre EIP. Les 4 prochains caractères qui sont inscrit correspondent donc à l’adresse de la prochaine instruction à exécuter (dans notre cas : 004010</w:t>
-      </w:r>
-      <w:r>
-        <w:rPr>
-          <w:lang w:val="fr-CA"/>
-        </w:rPr>
-        <w:t>E</w:t>
-      </w:r>
-      <w:r>
-        <w:rPr>
-          <w:lang w:val="fr-CA"/>
-        </w:rPr>
-        <w:t xml:space="preserve">0). On commence par </w:t>
+        <w:t xml:space="preserve"> est enregistrer la valeur du registre EIP. Les 4 prochains caractères qui sont inscrit correspondent donc à l’adresse de la prochaine instruction à exécuter (dans notre cas : 004010E0). On commence par </w:t>
       </w:r>
       <w:r>
         <w:rPr>
@@ -1793,6 +3333,11 @@
       </w:r>
     </w:p>
     <w:p>
+      <w:pPr>
+        <w:rPr>
+          <w:lang w:val="fr-CA"/>
+        </w:rPr>
+      </w:pPr>
       <w:r>
         <w:rPr>
           <w:lang w:val="fr-CA"/>
@@ -2031,11 +3576,11 @@
   <w:abstractNum w:abstractNumId="2" w15:restartNumberingAfterBreak="0">
     <w:nsid w:val="3D8018DA"/>
     <w:multiLevelType w:val="hybridMultilevel"/>
-    <w:tmpl w:val="67E8C028"/>
-    <w:lvl w:ilvl="0" w:tplc="10090017">
+    <w:tmpl w:val="4F66962C"/>
+    <w:lvl w:ilvl="0" w:tplc="0C0C000F">
       <w:start w:val="1"/>
-      <w:numFmt w:val="lowerLetter"/>
-      <w:lvlText w:val="%1)"/>
+      <w:numFmt w:val="decimal"/>
+      <w:lvlText w:val="%1."/>
       <w:lvlJc w:val="left"/>
       <w:pPr>
         <w:ind w:left="720" w:hanging="360"/>
@@ -2705,11 +4250,11 @@
     <w:name w:val="Normal"/>
     <w:qFormat/>
   </w:style>
-  <w:style w:type="paragraph" w:styleId="Heading2">
+  <w:style w:type="paragraph" w:styleId="Titre2">
     <w:name w:val="heading 2"/>
     <w:basedOn w:val="Normal"/>
     <w:next w:val="Normal"/>
-    <w:link w:val="Heading2Char"/>
+    <w:link w:val="Titre2Car"/>
     <w:uiPriority w:val="9"/>
     <w:unhideWhenUsed/>
     <w:qFormat/>
@@ -2727,13 +4272,13 @@
       <w:szCs w:val="26"/>
     </w:rPr>
   </w:style>
-  <w:style w:type="character" w:default="1" w:styleId="DefaultParagraphFont">
+  <w:style w:type="character" w:default="1" w:styleId="Policepardfaut">
     <w:name w:val="Default Paragraph Font"/>
     <w:uiPriority w:val="1"/>
     <w:semiHidden/>
     <w:unhideWhenUsed/>
   </w:style>
-  <w:style w:type="table" w:default="1" w:styleId="TableNormal">
+  <w:style w:type="table" w:default="1" w:styleId="TableauNormal">
     <w:name w:val="Normal Table"/>
     <w:uiPriority w:val="99"/>
     <w:semiHidden/>
@@ -2748,13 +4293,13 @@
       </w:tblCellMar>
     </w:tblPr>
   </w:style>
-  <w:style w:type="numbering" w:default="1" w:styleId="NoList">
+  <w:style w:type="numbering" w:default="1" w:styleId="Aucuneliste">
     <w:name w:val="No List"/>
     <w:uiPriority w:val="99"/>
     <w:semiHidden/>
     <w:unhideWhenUsed/>
   </w:style>
-  <w:style w:type="paragraph" w:styleId="ListParagraph">
+  <w:style w:type="paragraph" w:styleId="Paragraphedeliste">
     <w:name w:val="List Paragraph"/>
     <w:basedOn w:val="Normal"/>
     <w:uiPriority w:val="34"/>
@@ -2765,11 +4310,11 @@
       <w:contextualSpacing/>
     </w:pPr>
   </w:style>
-  <w:style w:type="paragraph" w:styleId="Title">
+  <w:style w:type="paragraph" w:styleId="Titre">
     <w:name w:val="Title"/>
     <w:basedOn w:val="Normal"/>
     <w:next w:val="Normal"/>
-    <w:link w:val="TitleChar"/>
+    <w:link w:val="TitreCar"/>
     <w:uiPriority w:val="10"/>
     <w:qFormat/>
     <w:rsid w:val="005C4827"/>
@@ -2785,10 +4330,10 @@
       <w:szCs w:val="56"/>
     </w:rPr>
   </w:style>
-  <w:style w:type="character" w:customStyle="1" w:styleId="TitleChar">
-    <w:name w:val="Title Char"/>
-    <w:basedOn w:val="DefaultParagraphFont"/>
-    <w:link w:val="Title"/>
+  <w:style w:type="character" w:customStyle="1" w:styleId="TitreCar">
+    <w:name w:val="Titre Car"/>
+    <w:basedOn w:val="Policepardfaut"/>
+    <w:link w:val="Titre"/>
     <w:uiPriority w:val="10"/>
     <w:rsid w:val="005C4827"/>
     <w:rPr>
@@ -2799,10 +4344,10 @@
       <w:szCs w:val="56"/>
     </w:rPr>
   </w:style>
-  <w:style w:type="character" w:customStyle="1" w:styleId="Heading2Char">
-    <w:name w:val="Heading 2 Char"/>
-    <w:basedOn w:val="DefaultParagraphFont"/>
-    <w:link w:val="Heading2"/>
+  <w:style w:type="character" w:customStyle="1" w:styleId="Titre2Car">
+    <w:name w:val="Titre 2 Car"/>
+    <w:basedOn w:val="Policepardfaut"/>
+    <w:link w:val="Titre2"/>
     <w:uiPriority w:val="9"/>
     <w:rsid w:val="00D11E40"/>
     <w:rPr>
@@ -2810,6 +4355,37 @@
       <w:color w:val="2F5496" w:themeColor="accent1" w:themeShade="BF"/>
       <w:sz w:val="26"/>
       <w:szCs w:val="26"/>
+    </w:rPr>
+  </w:style>
+  <w:style w:type="paragraph" w:styleId="Sous-titre">
+    <w:name w:val="Subtitle"/>
+    <w:basedOn w:val="Normal"/>
+    <w:next w:val="Normal"/>
+    <w:link w:val="Sous-titreCar"/>
+    <w:uiPriority w:val="11"/>
+    <w:qFormat/>
+    <w:rsid w:val="00E21F75"/>
+    <w:pPr>
+      <w:numPr>
+        <w:ilvl w:val="1"/>
+      </w:numPr>
+    </w:pPr>
+    <w:rPr>
+      <w:rFonts w:eastAsiaTheme="minorEastAsia"/>
+      <w:color w:val="5A5A5A" w:themeColor="text1" w:themeTint="A5"/>
+      <w:spacing w:val="15"/>
+    </w:rPr>
+  </w:style>
+  <w:style w:type="character" w:customStyle="1" w:styleId="Sous-titreCar">
+    <w:name w:val="Sous-titre Car"/>
+    <w:basedOn w:val="Policepardfaut"/>
+    <w:link w:val="Sous-titre"/>
+    <w:uiPriority w:val="11"/>
+    <w:rsid w:val="00E21F75"/>
+    <w:rPr>
+      <w:rFonts w:eastAsiaTheme="minorEastAsia"/>
+      <w:color w:val="5A5A5A" w:themeColor="text1" w:themeTint="A5"/>
+      <w:spacing w:val="15"/>
     </w:rPr>
   </w:style>
 </w:styles>

</xml_diff>

<commit_message>
Fini le rapport de lab de secu
</commit_message>
<xml_diff>
--- a/INF4420A - Sécurité informatique/TP1/Réponse Question.docx
+++ b/INF4420A - Sécurité informatique/TP1/Réponse Question.docx
@@ -1659,7 +1659,7 @@
           </mc:Choice>
           <mc:Fallback>
             <w:pict>
-              <v:rect w14:anchorId="0C851FD0" id="Rectangle 14" o:spid="_x0000_s1026" style="position:absolute;margin-left:36.75pt;margin-top:530.25pt;width:465.75pt;height:22.5pt;z-index:251661312;visibility:visible;mso-wrap-style:square;mso-width-percent:0;mso-height-percent:0;mso-wrap-distance-left:9pt;mso-wrap-distance-top:0;mso-wrap-distance-right:9pt;mso-wrap-distance-bottom:0;mso-position-horizontal:absolute;mso-position-horizontal-relative:text;mso-position-vertical:absolute;mso-position-vertical-relative:text;mso-width-percent:0;mso-height-percent:0;mso-width-relative:margin;mso-height-relative:margin;v-text-anchor:middle" o:gfxdata="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" filled="f" strokecolor="red" strokeweight="1pt"/>
+              <v:rect w14:anchorId="4E1B2897" id="Rectangle 14" o:spid="_x0000_s1026" style="position:absolute;margin-left:36.75pt;margin-top:530.25pt;width:465.75pt;height:22.5pt;z-index:251661312;visibility:visible;mso-wrap-style:square;mso-width-percent:0;mso-height-percent:0;mso-wrap-distance-left:9pt;mso-wrap-distance-top:0;mso-wrap-distance-right:9pt;mso-wrap-distance-bottom:0;mso-position-horizontal:absolute;mso-position-horizontal-relative:text;mso-position-vertical:absolute;mso-position-vertical-relative:text;mso-width-percent:0;mso-height-percent:0;mso-width-relative:margin;mso-height-relative:margin;v-text-anchor:middle" o:gfxdata="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" filled="f" strokecolor="red" strokeweight="1pt"/>
             </w:pict>
           </mc:Fallback>
         </mc:AlternateContent>
@@ -1734,7 +1734,7 @@
           </mc:Choice>
           <mc:Fallback>
             <w:pict>
-              <v:rect w14:anchorId="211B0713" id="Rectangle 13" o:spid="_x0000_s1026" style="position:absolute;margin-left:37.5pt;margin-top:404.25pt;width:156pt;height:17.25pt;z-index:251659264;visibility:visible;mso-wrap-style:square;mso-wrap-distance-left:9pt;mso-wrap-distance-top:0;mso-wrap-distance-right:9pt;mso-wrap-distance-bottom:0;mso-position-horizontal:absolute;mso-position-horizontal-relative:text;mso-position-vertical:absolute;mso-position-vertical-relative:text;v-text-anchor:middle" o:gfxdata="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" filled="f" strokecolor="red" strokeweight="1pt"/>
+              <v:rect w14:anchorId="1A959A5E" id="Rectangle 13" o:spid="_x0000_s1026" style="position:absolute;margin-left:37.5pt;margin-top:404.25pt;width:156pt;height:17.25pt;z-index:251659264;visibility:visible;mso-wrap-style:square;mso-wrap-distance-left:9pt;mso-wrap-distance-top:0;mso-wrap-distance-right:9pt;mso-wrap-distance-bottom:0;mso-position-horizontal:absolute;mso-position-horizontal-relative:text;mso-position-vertical:absolute;mso-position-vertical-relative:text;v-text-anchor:middle" o:gfxdata="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" filled="f" strokecolor="red" strokeweight="1pt"/>
             </w:pict>
           </mc:Fallback>
         </mc:AlternateContent>
@@ -2005,7 +2005,7 @@
           </mc:Choice>
           <mc:Fallback>
             <w:pict>
-              <v:rect w14:anchorId="6B3E81FC" id="Rectangle 18" o:spid="_x0000_s1026" style="position:absolute;margin-left:32.25pt;margin-top:378.75pt;width:465.75pt;height:15.75pt;z-index:251663360;visibility:visible;mso-wrap-style:square;mso-width-percent:0;mso-height-percent:0;mso-wrap-distance-left:9pt;mso-wrap-distance-top:0;mso-wrap-distance-right:9pt;mso-wrap-distance-bottom:0;mso-position-horizontal:absolute;mso-position-horizontal-relative:text;mso-position-vertical:absolute;mso-position-vertical-relative:text;mso-width-percent:0;mso-height-percent:0;mso-width-relative:margin;mso-height-relative:margin;v-text-anchor:middle" o:gfxdata="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" filled="f" strokecolor="red" strokeweight="1pt"/>
+              <v:rect w14:anchorId="3144A97A" id="Rectangle 18" o:spid="_x0000_s1026" style="position:absolute;margin-left:32.25pt;margin-top:378.75pt;width:465.75pt;height:15.75pt;z-index:251663360;visibility:visible;mso-wrap-style:square;mso-width-percent:0;mso-height-percent:0;mso-wrap-distance-left:9pt;mso-wrap-distance-top:0;mso-wrap-distance-right:9pt;mso-wrap-distance-bottom:0;mso-position-horizontal:absolute;mso-position-horizontal-relative:text;mso-position-vertical:absolute;mso-position-vertical-relative:text;mso-width-percent:0;mso-height-percent:0;mso-width-relative:margin;mso-height-relative:margin;v-text-anchor:middle" o:gfxdata="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" filled="f" strokecolor="red" strokeweight="1pt"/>
             </w:pict>
           </mc:Fallback>
         </mc:AlternateContent>
@@ -2705,25 +2705,8 @@
           <w:highlight w:val="green"/>
           <w:lang w:val="fr-CA"/>
         </w:rPr>
-        <w:t xml:space="preserve"> quels mots de passe vous avez trouvés, à quels usagers ils correspondent</w:t>
-      </w:r>
-      <w:bookmarkStart w:id="1" w:name="_GoBack"/>
-      <w:bookmarkEnd w:id="1"/>
-      <w:r>
-        <w:rPr>
-          <w:highlight w:val="green"/>
-          <w:lang w:val="fr-CA"/>
-        </w:rPr>
-        <w:t xml:space="preserve"> et sur laquelle des deux machines (1 et 2) ils se trouvent.</w:t>
-      </w:r>
-    </w:p>
-    <w:p>
-      <w:pPr>
-        <w:pStyle w:val="Paragraphedeliste"/>
-        <w:rPr>
-          <w:lang w:val="fr-CA"/>
-        </w:rPr>
-      </w:pPr>
+        <w:t xml:space="preserve"> quels mots de passe vous avez trouvés, à quels usagers ils correspondent et sur laquelle des deux machines (1 et 2) ils se trouvent.</w:t>
+      </w:r>
     </w:p>
     <w:p>
       <w:pPr>
@@ -2741,10 +2724,17 @@
     </w:p>
     <w:p>
       <w:pPr>
-        <w:rPr>
-          <w:lang w:val="fr-CA"/>
-        </w:rPr>
-      </w:pPr>
+        <w:pStyle w:val="Sous-titre"/>
+        <w:rPr>
+          <w:lang w:val="fr-CA"/>
+        </w:rPr>
+      </w:pPr>
+      <w:r>
+        <w:rPr>
+          <w:lang w:val="fr-CA"/>
+        </w:rPr>
+        <w:t>Phase de reconnaissance</w:t>
+      </w:r>
     </w:p>
     <w:p>
       <w:pPr>
@@ -2761,13 +2751,63 @@
         <w:rPr>
           <w:lang w:val="fr-CA"/>
         </w:rPr>
+        <w:t xml:space="preserve">Expliquez en quoi la modification effectuée en 2. </w:t>
+      </w:r>
+      <w:proofErr w:type="gramStart"/>
+      <w:r>
+        <w:rPr>
+          <w:lang w:val="fr-CA"/>
+        </w:rPr>
+        <w:t>ne</w:t>
+      </w:r>
+      <w:proofErr w:type="gramEnd"/>
+      <w:r>
+        <w:rPr>
+          <w:lang w:val="fr-CA"/>
+        </w:rPr>
+        <w:t xml:space="preserve"> serait pas nécessaire si vous étiez dans votre sous-sol chez votre mère en train de vouloir hacker les serveurs Québec, Ottawa et Sherbrooke ?</w:t>
+      </w:r>
+      <w:r>
+        <w:rPr>
+          <w:lang w:val="fr-CA"/>
+        </w:rPr>
+        <w:br/>
+      </w:r>
+      <w:r>
+        <w:rPr>
+          <w:lang w:val="fr-CA"/>
+        </w:rPr>
+        <w:br/>
+      </w:r>
+      <w:r>
+        <w:rPr>
+          <w:lang w:val="fr-CA"/>
+        </w:rPr>
         <w:t>Dans le sous-sol de notre mère</w:t>
       </w:r>
       <w:r>
         <w:rPr>
           <w:lang w:val="fr-CA"/>
         </w:rPr>
-        <w:t>, il y a un routeur qui s’occuperait de changer notre adresse IP privé en adresse IP public.</w:t>
+        <w:t>, il y a un routeur qui s’occuperait de changer notre adresse IP</w:t>
+      </w:r>
+      <w:r>
+        <w:rPr>
+          <w:lang w:val="fr-CA"/>
+        </w:rPr>
+        <w:t xml:space="preserve"> </w:t>
+      </w:r>
+      <w:r>
+        <w:rPr>
+          <w:lang w:val="fr-CA"/>
+        </w:rPr>
+        <w:t>privé en adresse IP public.</w:t>
+      </w:r>
+      <w:r>
+        <w:rPr>
+          <w:lang w:val="fr-CA"/>
+        </w:rPr>
+        <w:br/>
       </w:r>
     </w:p>
     <w:p>
@@ -2785,6 +2825,7 @@
         <w:rPr>
           <w:lang w:val="fr-CA"/>
         </w:rPr>
+        <w:lastRenderedPageBreak/>
         <w:t xml:space="preserve">Le scan à trouver 3 machines différentes avec les huit derniers bits d’adresse 30, 7 et 25. </w:t>
       </w:r>
       <w:proofErr w:type="spellStart"/>
@@ -2807,13 +2848,86 @@
         </w:rPr>
         <w:t>le programme affiche les machines visibles.</w:t>
       </w:r>
-    </w:p>
-    <w:p>
-      <w:pPr>
-        <w:rPr>
-          <w:lang w:val="fr-CA"/>
-        </w:rPr>
-      </w:pPr>
+      <w:r>
+        <w:rPr>
+          <w:lang w:val="fr-CA"/>
+        </w:rPr>
+        <w:br/>
+      </w:r>
+      <w:r>
+        <w:rPr>
+          <w:lang w:val="fr-CA"/>
+        </w:rPr>
+        <w:br/>
+      </w:r>
+      <w:r>
+        <w:rPr>
+          <w:noProof/>
+          <w:lang w:val="fr-CA"/>
+        </w:rPr>
+        <w:drawing>
+          <wp:inline distT="0" distB="0" distL="0" distR="0">
+            <wp:extent cx="5943600" cy="4439285"/>
+            <wp:effectExtent l="0" t="0" r="0" b="0"/>
+            <wp:docPr id="28" name="Image 28"/>
+            <wp:cNvGraphicFramePr>
+              <a:graphicFrameLocks xmlns:a="http://schemas.openxmlformats.org/drawingml/2006/main" noChangeAspect="1"/>
+            </wp:cNvGraphicFramePr>
+            <a:graphic xmlns:a="http://schemas.openxmlformats.org/drawingml/2006/main">
+              <a:graphicData uri="http://schemas.openxmlformats.org/drawingml/2006/picture">
+                <pic:pic xmlns:pic="http://schemas.openxmlformats.org/drawingml/2006/picture">
+                  <pic:nvPicPr>
+                    <pic:cNvPr id="28" name="Q4-9.png"/>
+                    <pic:cNvPicPr/>
+                  </pic:nvPicPr>
+                  <pic:blipFill>
+                    <a:blip r:embed="rId19">
+                      <a:extLst>
+                        <a:ext uri="{28A0092B-C50C-407E-A947-70E740481C1C}">
+                          <a14:useLocalDpi xmlns:a14="http://schemas.microsoft.com/office/drawing/2010/main" val="0"/>
+                        </a:ext>
+                      </a:extLst>
+                    </a:blip>
+                    <a:stretch>
+                      <a:fillRect/>
+                    </a:stretch>
+                  </pic:blipFill>
+                  <pic:spPr>
+                    <a:xfrm>
+                      <a:off x="0" y="0"/>
+                      <a:ext cx="5943600" cy="4439285"/>
+                    </a:xfrm>
+                    <a:prstGeom prst="rect">
+                      <a:avLst/>
+                    </a:prstGeom>
+                  </pic:spPr>
+                </pic:pic>
+              </a:graphicData>
+            </a:graphic>
+          </wp:inline>
+        </w:drawing>
+      </w:r>
+    </w:p>
+    <w:p>
+      <w:pPr>
+        <w:rPr>
+          <w:lang w:val="fr-CA"/>
+        </w:rPr>
+      </w:pPr>
+    </w:p>
+    <w:p>
+      <w:pPr>
+        <w:pStyle w:val="Sous-titre"/>
+        <w:rPr>
+          <w:lang w:val="fr-CA"/>
+        </w:rPr>
+      </w:pPr>
+      <w:r>
+        <w:rPr>
+          <w:lang w:val="fr-CA"/>
+        </w:rPr>
+        <w:t>Exploitation de failles de sécurité connues</w:t>
+      </w:r>
     </w:p>
     <w:p>
       <w:pPr>
@@ -2830,8 +2944,105 @@
         <w:rPr>
           <w:lang w:val="fr-CA"/>
         </w:rPr>
+        <w:t xml:space="preserve">Dans le cas du système installé sur les machines de ce TP, nous avons remarqué que, sur une d’elle, le service </w:t>
+      </w:r>
+      <w:proofErr w:type="spellStart"/>
+      <w:r>
+        <w:rPr>
+          <w:lang w:val="fr-CA"/>
+        </w:rPr>
+        <w:t>rpcdcom</w:t>
+      </w:r>
+      <w:proofErr w:type="spellEnd"/>
+      <w:r>
+        <w:rPr>
+          <w:lang w:val="fr-CA"/>
+        </w:rPr>
+        <w:t xml:space="preserve"> écoute par défaut sur le port 135. Quelle est cette machine ?</w:t>
+      </w:r>
+      <w:r>
+        <w:rPr>
+          <w:lang w:val="fr-CA"/>
+        </w:rPr>
+        <w:br/>
+      </w:r>
+      <w:r>
+        <w:rPr>
+          <w:lang w:val="fr-CA"/>
+        </w:rPr>
+        <w:br/>
+      </w:r>
+      <w:r>
+        <w:rPr>
+          <w:lang w:val="fr-CA"/>
+        </w:rPr>
+        <w:t>Le scan à trouver le port 135 ouvert sur la machine avec l’adresse IP 195.34.45.7. C’est une machine qui roule le système d’exploitation Windows 2000 et qui correspond à la VM Québec.</w:t>
+      </w:r>
+      <w:r>
+        <w:rPr>
+          <w:lang w:val="fr-CA"/>
+        </w:rPr>
+        <w:br/>
+      </w:r>
+      <w:r>
+        <w:rPr>
+          <w:lang w:val="fr-CA"/>
+        </w:rPr>
+        <w:br/>
+      </w:r>
+      <w:r>
+        <w:rPr>
+          <w:noProof/>
+          <w:lang w:val="fr-CA"/>
+        </w:rPr>
         <w:lastRenderedPageBreak/>
-        <w:t>Le scan à trouver le port 135 ouvert sur la machine avec l’adresse IP 195.34.45.7. C’est une machine qui roule le système d’exploitation Windows 2000 et qui correspond à la VM Québec.</w:t>
+        <w:drawing>
+          <wp:inline distT="0" distB="0" distL="0" distR="0" wp14:anchorId="01ACA52A" wp14:editId="5748EF6F">
+            <wp:extent cx="5943600" cy="4279265"/>
+            <wp:effectExtent l="0" t="0" r="0" b="6985"/>
+            <wp:docPr id="20" name="Image 20"/>
+            <wp:cNvGraphicFramePr>
+              <a:graphicFrameLocks xmlns:a="http://schemas.openxmlformats.org/drawingml/2006/main" noChangeAspect="1"/>
+            </wp:cNvGraphicFramePr>
+            <a:graphic xmlns:a="http://schemas.openxmlformats.org/drawingml/2006/main">
+              <a:graphicData uri="http://schemas.openxmlformats.org/drawingml/2006/picture">
+                <pic:pic xmlns:pic="http://schemas.openxmlformats.org/drawingml/2006/picture">
+                  <pic:nvPicPr>
+                    <pic:cNvPr id="20" name="Q4-1.png"/>
+                    <pic:cNvPicPr/>
+                  </pic:nvPicPr>
+                  <pic:blipFill>
+                    <a:blip r:embed="rId20">
+                      <a:extLst>
+                        <a:ext uri="{28A0092B-C50C-407E-A947-70E740481C1C}">
+                          <a14:useLocalDpi xmlns:a14="http://schemas.microsoft.com/office/drawing/2010/main" val="0"/>
+                        </a:ext>
+                      </a:extLst>
+                    </a:blip>
+                    <a:stretch>
+                      <a:fillRect/>
+                    </a:stretch>
+                  </pic:blipFill>
+                  <pic:spPr>
+                    <a:xfrm>
+                      <a:off x="0" y="0"/>
+                      <a:ext cx="5943600" cy="4279265"/>
+                    </a:xfrm>
+                    <a:prstGeom prst="rect">
+                      <a:avLst/>
+                    </a:prstGeom>
+                  </pic:spPr>
+                </pic:pic>
+              </a:graphicData>
+            </a:graphic>
+          </wp:inline>
+        </w:drawing>
+      </w:r>
+      <w:r>
+        <w:rPr>
+          <w:lang w:val="fr-CA"/>
+        </w:rPr>
+        <w:br/>
       </w:r>
     </w:p>
     <w:p>
@@ -2849,6 +3060,38 @@
         <w:rPr>
           <w:lang w:val="fr-CA"/>
         </w:rPr>
+        <w:t xml:space="preserve">Utilisez l’exploit ms03_026_dcom sur cette machine. Cet exploit profite d’une faille de sécurité dans le service </w:t>
+      </w:r>
+      <w:proofErr w:type="spellStart"/>
+      <w:r>
+        <w:rPr>
+          <w:lang w:val="fr-CA"/>
+        </w:rPr>
+        <w:t>rpcdcom</w:t>
+      </w:r>
+      <w:proofErr w:type="spellEnd"/>
+      <w:r>
+        <w:rPr>
+          <w:lang w:val="fr-CA"/>
+        </w:rPr>
+        <w:t>. Quel est le résultat ? Quelles sont les nouvelles possibilités avec cette machine cible ?</w:t>
+      </w:r>
+      <w:r>
+        <w:rPr>
+          <w:lang w:val="fr-CA"/>
+        </w:rPr>
+        <w:br/>
+      </w:r>
+      <w:r>
+        <w:rPr>
+          <w:lang w:val="fr-CA"/>
+        </w:rPr>
+        <w:br/>
+      </w:r>
+      <w:r>
+        <w:rPr>
+          <w:lang w:val="fr-CA"/>
+        </w:rPr>
         <w:t xml:space="preserve">La machine est devenue rouge dans l’interface graphique. Il est maintenant possible d’utiliser un explorateur de fichier et de parcourir les fichiers de la victime entre autres. Il est aussi possible d’avoir un invité de commande. </w:t>
       </w:r>
       <w:r>
@@ -2856,6 +3099,12 @@
           <w:lang w:val="fr-CA"/>
         </w:rPr>
         <w:t>Une nouvelle option est disponible qui se nomme meterpreter1 qui permet d’avoir accès à beaucoup d’option sur l’ordinateur de la victime.</w:t>
+      </w:r>
+      <w:r>
+        <w:rPr>
+          <w:lang w:val="fr-CA"/>
+        </w:rPr>
+        <w:br/>
       </w:r>
     </w:p>
     <w:p>
@@ -2873,7 +3122,317 @@
         <w:rPr>
           <w:lang w:val="fr-CA"/>
         </w:rPr>
+        <w:t>Grâce à l’exploit précédent ajoutez un utilisateur "h4x0r" avec le mot de passe "toto" sur la machine cible et créez un répertoire "</w:t>
+      </w:r>
+      <w:proofErr w:type="spellStart"/>
+      <w:r>
+        <w:rPr>
+          <w:lang w:val="fr-CA"/>
+        </w:rPr>
+        <w:t>owned</w:t>
+      </w:r>
+      <w:proofErr w:type="spellEnd"/>
+      <w:r>
+        <w:rPr>
+          <w:lang w:val="fr-CA"/>
+        </w:rPr>
+        <w:t>" sur le bureau de l'utilisateur inf44201 (C:\Documents and Settings\inf44201\Bureau). Vous devez donner un listing des commandes que vous avez utilisées, une explication de votre démarche et une preuve des résultats (captures d’écran).</w:t>
+      </w:r>
+      <w:r>
+        <w:rPr>
+          <w:lang w:val="fr-CA"/>
+        </w:rPr>
+        <w:br/>
+      </w:r>
+      <w:r>
+        <w:rPr>
+          <w:lang w:val="fr-CA"/>
+        </w:rPr>
+        <w:br/>
+      </w:r>
+      <w:r>
+        <w:rPr>
+          <w:lang w:val="fr-CA"/>
+        </w:rPr>
         <w:t>Afin de créer un nouvel utilisateur, nous avons ouvert un invité de commande et entré la ligne : net user h4x0r toto /ADD. Cela à créer un nouvel utilisateur nommé h4x0r avec le mot de passe toto. Pour créer un dossier sur le bureau, nous avons ouvert un explorateur de fichier et simplement ajouter le dossier sur le bureau.</w:t>
+      </w:r>
+      <w:r>
+        <w:rPr>
+          <w:lang w:val="fr-CA"/>
+        </w:rPr>
+        <w:br/>
+      </w:r>
+      <w:r>
+        <w:rPr>
+          <w:lang w:val="fr-CA"/>
+        </w:rPr>
+        <w:br/>
+      </w:r>
+      <w:r>
+        <w:rPr>
+          <w:noProof/>
+          <w:lang w:val="fr-CA"/>
+        </w:rPr>
+        <w:lastRenderedPageBreak/>
+        <w:drawing>
+          <wp:inline distT="0" distB="0" distL="0" distR="0">
+            <wp:extent cx="3438525" cy="514350"/>
+            <wp:effectExtent l="0" t="0" r="9525" b="0"/>
+            <wp:docPr id="21" name="Image 21"/>
+            <wp:cNvGraphicFramePr>
+              <a:graphicFrameLocks xmlns:a="http://schemas.openxmlformats.org/drawingml/2006/main" noChangeAspect="1"/>
+            </wp:cNvGraphicFramePr>
+            <a:graphic xmlns:a="http://schemas.openxmlformats.org/drawingml/2006/main">
+              <a:graphicData uri="http://schemas.openxmlformats.org/drawingml/2006/picture">
+                <pic:pic xmlns:pic="http://schemas.openxmlformats.org/drawingml/2006/picture">
+                  <pic:nvPicPr>
+                    <pic:cNvPr id="21" name="Q4-3.png"/>
+                    <pic:cNvPicPr/>
+                  </pic:nvPicPr>
+                  <pic:blipFill>
+                    <a:blip r:embed="rId21">
+                      <a:extLst>
+                        <a:ext uri="{28A0092B-C50C-407E-A947-70E740481C1C}">
+                          <a14:useLocalDpi xmlns:a14="http://schemas.microsoft.com/office/drawing/2010/main" val="0"/>
+                        </a:ext>
+                      </a:extLst>
+                    </a:blip>
+                    <a:stretch>
+                      <a:fillRect/>
+                    </a:stretch>
+                  </pic:blipFill>
+                  <pic:spPr>
+                    <a:xfrm>
+                      <a:off x="0" y="0"/>
+                      <a:ext cx="3438525" cy="514350"/>
+                    </a:xfrm>
+                    <a:prstGeom prst="rect">
+                      <a:avLst/>
+                    </a:prstGeom>
+                  </pic:spPr>
+                </pic:pic>
+              </a:graphicData>
+            </a:graphic>
+          </wp:inline>
+        </w:drawing>
+      </w:r>
+      <w:r>
+        <w:rPr>
+          <w:lang w:val="fr-CA"/>
+        </w:rPr>
+        <w:br/>
+      </w:r>
+      <w:r>
+        <w:rPr>
+          <w:lang w:val="fr-CA"/>
+        </w:rPr>
+        <w:br/>
+      </w:r>
+      <w:r>
+        <w:rPr>
+          <w:noProof/>
+          <w:lang w:val="fr-CA"/>
+        </w:rPr>
+        <w:drawing>
+          <wp:inline distT="0" distB="0" distL="0" distR="0">
+            <wp:extent cx="5943600" cy="4064000"/>
+            <wp:effectExtent l="0" t="0" r="0" b="0"/>
+            <wp:docPr id="22" name="Image 22"/>
+            <wp:cNvGraphicFramePr>
+              <a:graphicFrameLocks xmlns:a="http://schemas.openxmlformats.org/drawingml/2006/main" noChangeAspect="1"/>
+            </wp:cNvGraphicFramePr>
+            <a:graphic xmlns:a="http://schemas.openxmlformats.org/drawingml/2006/main">
+              <a:graphicData uri="http://schemas.openxmlformats.org/drawingml/2006/picture">
+                <pic:pic xmlns:pic="http://schemas.openxmlformats.org/drawingml/2006/picture">
+                  <pic:nvPicPr>
+                    <pic:cNvPr id="22" name="Q4-3-proof.png"/>
+                    <pic:cNvPicPr/>
+                  </pic:nvPicPr>
+                  <pic:blipFill>
+                    <a:blip r:embed="rId22">
+                      <a:extLst>
+                        <a:ext uri="{28A0092B-C50C-407E-A947-70E740481C1C}">
+                          <a14:useLocalDpi xmlns:a14="http://schemas.microsoft.com/office/drawing/2010/main" val="0"/>
+                        </a:ext>
+                      </a:extLst>
+                    </a:blip>
+                    <a:stretch>
+                      <a:fillRect/>
+                    </a:stretch>
+                  </pic:blipFill>
+                  <pic:spPr>
+                    <a:xfrm>
+                      <a:off x="0" y="0"/>
+                      <a:ext cx="5943600" cy="4064000"/>
+                    </a:xfrm>
+                    <a:prstGeom prst="rect">
+                      <a:avLst/>
+                    </a:prstGeom>
+                  </pic:spPr>
+                </pic:pic>
+              </a:graphicData>
+            </a:graphic>
+          </wp:inline>
+        </w:drawing>
+      </w:r>
+      <w:r>
+        <w:rPr>
+          <w:lang w:val="fr-CA"/>
+        </w:rPr>
+        <w:br/>
+      </w:r>
+      <w:r>
+        <w:rPr>
+          <w:lang w:val="fr-CA"/>
+        </w:rPr>
+        <w:br/>
+      </w:r>
+    </w:p>
+    <w:p>
+      <w:pPr>
+        <w:pStyle w:val="Paragraphedeliste"/>
+        <w:rPr>
+          <w:lang w:val="fr-CA"/>
+        </w:rPr>
+      </w:pPr>
+      <w:r>
+        <w:rPr>
+          <w:noProof/>
+          <w:lang w:val="fr-CA"/>
+        </w:rPr>
+        <w:lastRenderedPageBreak/>
+        <mc:AlternateContent>
+          <mc:Choice Requires="wps">
+            <w:drawing>
+              <wp:anchor distT="0" distB="0" distL="114300" distR="114300" simplePos="0" relativeHeight="251664384" behindDoc="0" locked="0" layoutInCell="1" allowOverlap="1">
+                <wp:simplePos x="0" y="0"/>
+                <wp:positionH relativeFrom="column">
+                  <wp:posOffset>1078302</wp:posOffset>
+                </wp:positionH>
+                <wp:positionV relativeFrom="paragraph">
+                  <wp:posOffset>1854678</wp:posOffset>
+                </wp:positionV>
+                <wp:extent cx="638175" cy="1173193"/>
+                <wp:effectExtent l="0" t="0" r="28575" b="27305"/>
+                <wp:wrapNone/>
+                <wp:docPr id="24" name="Rectangle 24"/>
+                <wp:cNvGraphicFramePr/>
+                <a:graphic xmlns:a="http://schemas.openxmlformats.org/drawingml/2006/main">
+                  <a:graphicData uri="http://schemas.microsoft.com/office/word/2010/wordprocessingShape">
+                    <wps:wsp>
+                      <wps:cNvSpPr/>
+                      <wps:spPr>
+                        <a:xfrm>
+                          <a:off x="0" y="0"/>
+                          <a:ext cx="638175" cy="1173193"/>
+                        </a:xfrm>
+                        <a:prstGeom prst="rect">
+                          <a:avLst/>
+                        </a:prstGeom>
+                        <a:noFill/>
+                        <a:ln>
+                          <a:solidFill>
+                            <a:srgbClr val="FF0000"/>
+                          </a:solidFill>
+                        </a:ln>
+                      </wps:spPr>
+                      <wps:style>
+                        <a:lnRef idx="2">
+                          <a:schemeClr val="accent1">
+                            <a:shade val="50000"/>
+                          </a:schemeClr>
+                        </a:lnRef>
+                        <a:fillRef idx="1">
+                          <a:schemeClr val="accent1"/>
+                        </a:fillRef>
+                        <a:effectRef idx="0">
+                          <a:schemeClr val="accent1"/>
+                        </a:effectRef>
+                        <a:fontRef idx="minor">
+                          <a:schemeClr val="lt1"/>
+                        </a:fontRef>
+                      </wps:style>
+                      <wps:bodyPr rot="0" spcFirstLastPara="0" vertOverflow="overflow" horzOverflow="overflow" vert="horz" wrap="square" lIns="91440" tIns="45720" rIns="91440" bIns="45720" numCol="1" spcCol="0" rtlCol="0" fromWordArt="0" anchor="ctr" anchorCtr="0" forceAA="0" compatLnSpc="1">
+                        <a:prstTxWarp prst="textNoShape">
+                          <a:avLst/>
+                        </a:prstTxWarp>
+                        <a:noAutofit/>
+                      </wps:bodyPr>
+                    </wps:wsp>
+                  </a:graphicData>
+                </a:graphic>
+                <wp14:sizeRelV relativeFrom="margin">
+                  <wp14:pctHeight>0</wp14:pctHeight>
+                </wp14:sizeRelV>
+              </wp:anchor>
+            </w:drawing>
+          </mc:Choice>
+          <mc:Fallback>
+            <w:pict>
+              <v:rect w14:anchorId="357A9FF9" id="Rectangle 24" o:spid="_x0000_s1026" style="position:absolute;margin-left:84.9pt;margin-top:146.05pt;width:50.25pt;height:92.4pt;z-index:251664384;visibility:visible;mso-wrap-style:square;mso-height-percent:0;mso-wrap-distance-left:9pt;mso-wrap-distance-top:0;mso-wrap-distance-right:9pt;mso-wrap-distance-bottom:0;mso-position-horizontal:absolute;mso-position-horizontal-relative:text;mso-position-vertical:absolute;mso-position-vertical-relative:text;mso-height-percent:0;mso-height-relative:margin;v-text-anchor:middle" o:gfxdata="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" filled="f" strokecolor="red" strokeweight="1pt"/>
+            </w:pict>
+          </mc:Fallback>
+        </mc:AlternateContent>
+      </w:r>
+      <w:r>
+        <w:rPr>
+          <w:noProof/>
+          <w:lang w:val="fr-CA"/>
+        </w:rPr>
+        <w:drawing>
+          <wp:inline distT="0" distB="0" distL="0" distR="0">
+            <wp:extent cx="3571875" cy="3866545"/>
+            <wp:effectExtent l="0" t="0" r="0" b="635"/>
+            <wp:docPr id="23" name="Image 23"/>
+            <wp:cNvGraphicFramePr>
+              <a:graphicFrameLocks xmlns:a="http://schemas.openxmlformats.org/drawingml/2006/main" noChangeAspect="1"/>
+            </wp:cNvGraphicFramePr>
+            <a:graphic xmlns:a="http://schemas.openxmlformats.org/drawingml/2006/main">
+              <a:graphicData uri="http://schemas.openxmlformats.org/drawingml/2006/picture">
+                <pic:pic xmlns:pic="http://schemas.openxmlformats.org/drawingml/2006/picture">
+                  <pic:nvPicPr>
+                    <pic:cNvPr id="23" name="Q4-4.png"/>
+                    <pic:cNvPicPr/>
+                  </pic:nvPicPr>
+                  <pic:blipFill rotWithShape="1">
+                    <a:blip r:embed="rId23">
+                      <a:extLst>
+                        <a:ext uri="{28A0092B-C50C-407E-A947-70E740481C1C}">
+                          <a14:useLocalDpi xmlns:a14="http://schemas.microsoft.com/office/drawing/2010/main" val="0"/>
+                        </a:ext>
+                      </a:extLst>
+                    </a:blip>
+                    <a:srcRect l="25161" t="24140" r="26922"/>
+                    <a:stretch/>
+                  </pic:blipFill>
+                  <pic:spPr bwMode="auto">
+                    <a:xfrm>
+                      <a:off x="0" y="0"/>
+                      <a:ext cx="3572908" cy="3867663"/>
+                    </a:xfrm>
+                    <a:prstGeom prst="rect">
+                      <a:avLst/>
+                    </a:prstGeom>
+                    <a:ln>
+                      <a:noFill/>
+                    </a:ln>
+                    <a:extLst>
+                      <a:ext uri="{53640926-AAD7-44D8-BBD7-CCE9431645EC}">
+                        <a14:shadowObscured xmlns:a14="http://schemas.microsoft.com/office/drawing/2010/main"/>
+                      </a:ext>
+                    </a:extLst>
+                  </pic:spPr>
+                </pic:pic>
+              </a:graphicData>
+            </a:graphic>
+          </wp:inline>
+        </w:drawing>
+      </w:r>
+      <w:r>
+        <w:rPr>
+          <w:lang w:val="fr-CA"/>
+        </w:rPr>
+        <w:br/>
       </w:r>
     </w:p>
     <w:p>
@@ -2891,6 +3450,66 @@
         <w:rPr>
           <w:lang w:val="fr-CA"/>
         </w:rPr>
+        <w:t xml:space="preserve">Une autre faille a aussi été détectée sur la même machine. Cette faille concerne le service </w:t>
+      </w:r>
+      <w:proofErr w:type="spellStart"/>
+      <w:r>
+        <w:rPr>
+          <w:lang w:val="fr-CA"/>
+        </w:rPr>
+        <w:t>WarFTPD</w:t>
+      </w:r>
+      <w:proofErr w:type="spellEnd"/>
+      <w:r>
+        <w:rPr>
+          <w:lang w:val="fr-CA"/>
+        </w:rPr>
+        <w:t xml:space="preserve"> et elle exploite le débordement de tampon dans la commande PASS de la version 1.65 de cette application. Comme vous le savez, </w:t>
+      </w:r>
+      <w:proofErr w:type="spellStart"/>
+      <w:r>
+        <w:rPr>
+          <w:lang w:val="fr-CA"/>
+        </w:rPr>
+        <w:t>WarFTPD</w:t>
+      </w:r>
+      <w:proofErr w:type="spellEnd"/>
+      <w:r>
+        <w:rPr>
+          <w:lang w:val="fr-CA"/>
+        </w:rPr>
+        <w:t xml:space="preserve"> est un serveur FTP utilisant par défaut le port 21. Trouvez cet exploit et utilisez-le afin de créer un répertoire sur la machine cible. Pour qu’il s’affiche il faut changer le « Exploit Rank » à « Poor » dans le menu « </w:t>
+      </w:r>
+      <w:proofErr w:type="spellStart"/>
+      <w:r>
+        <w:rPr>
+          <w:lang w:val="fr-CA"/>
+        </w:rPr>
+        <w:t>Armitage</w:t>
+      </w:r>
+      <w:proofErr w:type="spellEnd"/>
+      <w:r>
+        <w:rPr>
+          <w:lang w:val="fr-CA"/>
+        </w:rPr>
+        <w:t xml:space="preserve"> » et relancer la recherche des exploits.</w:t>
+      </w:r>
+      <w:r>
+        <w:rPr>
+          <w:lang w:val="fr-CA"/>
+        </w:rPr>
+        <w:br/>
+      </w:r>
+      <w:r>
+        <w:rPr>
+          <w:lang w:val="fr-CA"/>
+        </w:rPr>
+        <w:br/>
+      </w:r>
+      <w:r>
+        <w:rPr>
+          <w:lang w:val="fr-CA"/>
+        </w:rPr>
         <w:t xml:space="preserve">Comme pour l’attaque de la question précédente, nous avons tout simplement ouvert un explorateur de fichier </w:t>
       </w:r>
       <w:r>
@@ -2899,19 +3518,29 @@
         </w:rPr>
         <w:t xml:space="preserve">et nous avons </w:t>
       </w:r>
-      <w:proofErr w:type="spellStart"/>
-      <w:r>
-        <w:rPr>
-          <w:lang w:val="fr-CA"/>
-        </w:rPr>
-        <w:t>créer</w:t>
-      </w:r>
-      <w:proofErr w:type="spellEnd"/>
+      <w:r>
+        <w:rPr>
+          <w:lang w:val="fr-CA"/>
+        </w:rPr>
+        <w:t>créé</w:t>
+      </w:r>
       <w:r>
         <w:rPr>
           <w:lang w:val="fr-CA"/>
         </w:rPr>
         <w:t xml:space="preserve"> un fichier nommé W4R sur le bureau.</w:t>
+      </w:r>
+      <w:r>
+        <w:rPr>
+          <w:lang w:val="fr-CA"/>
+        </w:rPr>
+        <w:t xml:space="preserve"> La figure de la question précédente sert aussi de preuve de notre réussite à cette question.</w:t>
+      </w:r>
+      <w:r>
+        <w:rPr>
+          <w:lang w:val="fr-CA"/>
+        </w:rPr>
+        <w:br/>
       </w:r>
     </w:p>
     <w:p>
@@ -3006,10 +3635,250 @@
         </w:rPr>
         <w:t xml:space="preserve"> owned2</w:t>
       </w:r>
+      <w:r>
+        <w:rPr>
+          <w:lang w:val="fr-CA"/>
+        </w:rPr>
+        <w:br/>
+      </w:r>
+      <w:r>
+        <w:rPr>
+          <w:lang w:val="fr-CA"/>
+        </w:rPr>
+        <w:br/>
+      </w:r>
+      <w:r>
+        <w:rPr>
+          <w:noProof/>
+          <w:lang w:val="fr-CA"/>
+        </w:rPr>
+        <w:lastRenderedPageBreak/>
+        <w:drawing>
+          <wp:inline distT="0" distB="0" distL="0" distR="0">
+            <wp:extent cx="5943600" cy="4064000"/>
+            <wp:effectExtent l="0" t="0" r="0" b="0"/>
+            <wp:docPr id="25" name="Image 25"/>
+            <wp:cNvGraphicFramePr>
+              <a:graphicFrameLocks xmlns:a="http://schemas.openxmlformats.org/drawingml/2006/main" noChangeAspect="1"/>
+            </wp:cNvGraphicFramePr>
+            <a:graphic xmlns:a="http://schemas.openxmlformats.org/drawingml/2006/main">
+              <a:graphicData uri="http://schemas.openxmlformats.org/drawingml/2006/picture">
+                <pic:pic xmlns:pic="http://schemas.openxmlformats.org/drawingml/2006/picture">
+                  <pic:nvPicPr>
+                    <pic:cNvPr id="25" name="Q4-5.png"/>
+                    <pic:cNvPicPr/>
+                  </pic:nvPicPr>
+                  <pic:blipFill>
+                    <a:blip r:embed="rId24">
+                      <a:extLst>
+                        <a:ext uri="{28A0092B-C50C-407E-A947-70E740481C1C}">
+                          <a14:useLocalDpi xmlns:a14="http://schemas.microsoft.com/office/drawing/2010/main" val="0"/>
+                        </a:ext>
+                      </a:extLst>
+                    </a:blip>
+                    <a:stretch>
+                      <a:fillRect/>
+                    </a:stretch>
+                  </pic:blipFill>
+                  <pic:spPr>
+                    <a:xfrm>
+                      <a:off x="0" y="0"/>
+                      <a:ext cx="5943600" cy="4064000"/>
+                    </a:xfrm>
+                    <a:prstGeom prst="rect">
+                      <a:avLst/>
+                    </a:prstGeom>
+                  </pic:spPr>
+                </pic:pic>
+              </a:graphicData>
+            </a:graphic>
+          </wp:inline>
+        </w:drawing>
+      </w:r>
+      <w:r>
+        <w:rPr>
+          <w:lang w:val="fr-CA"/>
+        </w:rPr>
+        <w:br/>
+      </w:r>
+    </w:p>
+    <w:p>
+      <w:pPr>
+        <w:rPr>
+          <w:lang w:val="fr-CA"/>
+        </w:rPr>
+      </w:pPr>
+      <w:r>
+        <w:rPr>
+          <w:lang w:val="fr-CA"/>
+        </w:rPr>
+        <w:br w:type="page"/>
+      </w:r>
     </w:p>
     <w:p>
       <w:pPr>
         <w:pStyle w:val="Paragraphedeliste"/>
+        <w:numPr>
+          <w:ilvl w:val="0"/>
+          <w:numId w:val="5"/>
+        </w:numPr>
+        <w:rPr>
+          <w:lang w:val="fr-CA"/>
+        </w:rPr>
+      </w:pPr>
+      <w:r>
+        <w:rPr>
+          <w:lang w:val="fr-CA"/>
+        </w:rPr>
+        <w:lastRenderedPageBreak/>
+        <w:t>Vérifier que l’exploit n’est plus réalisable (capture d’écran).</w:t>
+      </w:r>
+      <w:r>
+        <w:rPr>
+          <w:lang w:val="fr-CA"/>
+        </w:rPr>
+        <w:br/>
+      </w:r>
+      <w:r>
+        <w:rPr>
+          <w:lang w:val="fr-CA"/>
+        </w:rPr>
+        <w:br/>
+      </w:r>
+      <w:r>
+        <w:rPr>
+          <w:noProof/>
+          <w:lang w:val="fr-CA"/>
+        </w:rPr>
+        <w:drawing>
+          <wp:inline distT="0" distB="0" distL="0" distR="0">
+            <wp:extent cx="5298774" cy="3623094"/>
+            <wp:effectExtent l="0" t="0" r="0" b="0"/>
+            <wp:docPr id="26" name="Image 26"/>
+            <wp:cNvGraphicFramePr>
+              <a:graphicFrameLocks xmlns:a="http://schemas.openxmlformats.org/drawingml/2006/main" noChangeAspect="1"/>
+            </wp:cNvGraphicFramePr>
+            <a:graphic xmlns:a="http://schemas.openxmlformats.org/drawingml/2006/main">
+              <a:graphicData uri="http://schemas.openxmlformats.org/drawingml/2006/picture">
+                <pic:pic xmlns:pic="http://schemas.openxmlformats.org/drawingml/2006/picture">
+                  <pic:nvPicPr>
+                    <pic:cNvPr id="26" name="Q4-6.png"/>
+                    <pic:cNvPicPr/>
+                  </pic:nvPicPr>
+                  <pic:blipFill>
+                    <a:blip r:embed="rId25">
+                      <a:extLst>
+                        <a:ext uri="{28A0092B-C50C-407E-A947-70E740481C1C}">
+                          <a14:useLocalDpi xmlns:a14="http://schemas.microsoft.com/office/drawing/2010/main" val="0"/>
+                        </a:ext>
+                      </a:extLst>
+                    </a:blip>
+                    <a:stretch>
+                      <a:fillRect/>
+                    </a:stretch>
+                  </pic:blipFill>
+                  <pic:spPr>
+                    <a:xfrm>
+                      <a:off x="0" y="0"/>
+                      <a:ext cx="5313497" cy="3633161"/>
+                    </a:xfrm>
+                    <a:prstGeom prst="rect">
+                      <a:avLst/>
+                    </a:prstGeom>
+                  </pic:spPr>
+                </pic:pic>
+              </a:graphicData>
+            </a:graphic>
+          </wp:inline>
+        </w:drawing>
+      </w:r>
+      <w:r>
+        <w:rPr>
+          <w:lang w:val="fr-CA"/>
+        </w:rPr>
+        <w:br/>
+      </w:r>
+    </w:p>
+    <w:p>
+      <w:pPr>
+        <w:pStyle w:val="Paragraphedeliste"/>
+        <w:numPr>
+          <w:ilvl w:val="0"/>
+          <w:numId w:val="5"/>
+        </w:numPr>
+        <w:rPr>
+          <w:lang w:val="fr-CA"/>
+        </w:rPr>
+      </w:pPr>
+      <w:r>
+        <w:rPr>
+          <w:lang w:val="fr-CA"/>
+        </w:rPr>
+        <w:t>Redémarrez la machine et vérifier que l’exploit n’est plus réalisable (capture d’écran).</w:t>
+      </w:r>
+      <w:r>
+        <w:rPr>
+          <w:lang w:val="fr-CA"/>
+        </w:rPr>
+        <w:br/>
+      </w:r>
+      <w:r>
+        <w:rPr>
+          <w:lang w:val="fr-CA"/>
+        </w:rPr>
+        <w:br/>
+      </w:r>
+      <w:r>
+        <w:rPr>
+          <w:noProof/>
+          <w:lang w:val="fr-CA"/>
+        </w:rPr>
+        <w:drawing>
+          <wp:inline distT="0" distB="0" distL="0" distR="0">
+            <wp:extent cx="5055079" cy="3456466"/>
+            <wp:effectExtent l="0" t="0" r="0" b="0"/>
+            <wp:docPr id="27" name="Image 27"/>
+            <wp:cNvGraphicFramePr>
+              <a:graphicFrameLocks xmlns:a="http://schemas.openxmlformats.org/drawingml/2006/main" noChangeAspect="1"/>
+            </wp:cNvGraphicFramePr>
+            <a:graphic xmlns:a="http://schemas.openxmlformats.org/drawingml/2006/main">
+              <a:graphicData uri="http://schemas.openxmlformats.org/drawingml/2006/picture">
+                <pic:pic xmlns:pic="http://schemas.openxmlformats.org/drawingml/2006/picture">
+                  <pic:nvPicPr>
+                    <pic:cNvPr id="27" name="Q4-7.png"/>
+                    <pic:cNvPicPr/>
+                  </pic:nvPicPr>
+                  <pic:blipFill>
+                    <a:blip r:embed="rId26">
+                      <a:extLst>
+                        <a:ext uri="{28A0092B-C50C-407E-A947-70E740481C1C}">
+                          <a14:useLocalDpi xmlns:a14="http://schemas.microsoft.com/office/drawing/2010/main" val="0"/>
+                        </a:ext>
+                      </a:extLst>
+                    </a:blip>
+                    <a:stretch>
+                      <a:fillRect/>
+                    </a:stretch>
+                  </pic:blipFill>
+                  <pic:spPr>
+                    <a:xfrm>
+                      <a:off x="0" y="0"/>
+                      <a:ext cx="5070473" cy="3466992"/>
+                    </a:xfrm>
+                    <a:prstGeom prst="rect">
+                      <a:avLst/>
+                    </a:prstGeom>
+                  </pic:spPr>
+                </pic:pic>
+              </a:graphicData>
+            </a:graphic>
+          </wp:inline>
+        </w:drawing>
+      </w:r>
+    </w:p>
+    <w:p>
+      <w:pPr>
+        <w:pStyle w:val="Paragraphedeliste"/>
         <w:rPr>
           <w:lang w:val="fr-CA"/>
         </w:rPr>
@@ -3026,6 +3895,7 @@
         <w:rPr>
           <w:lang w:val="fr-CA"/>
         </w:rPr>
+        <w:lastRenderedPageBreak/>
         <w:t>Question 5</w:t>
       </w:r>
     </w:p>
@@ -3179,203 +4049,287 @@
         <w:rPr>
           <w:lang w:val="fr-CA"/>
         </w:rPr>
+        <w:t xml:space="preserve">Possiblement en </w:t>
+      </w:r>
+      <w:r>
+        <w:rPr>
+          <w:lang w:val="fr-CA"/>
+        </w:rPr>
+        <w:t xml:space="preserve">mettant un nombre de caractère maximum dans le champ </w:t>
+      </w:r>
+      <w:proofErr w:type="spellStart"/>
+      <w:r>
+        <w:rPr>
+          <w:lang w:val="fr-CA"/>
+        </w:rPr>
+        <w:t>username</w:t>
+      </w:r>
+      <w:proofErr w:type="spellEnd"/>
+      <w:r>
+        <w:rPr>
+          <w:lang w:val="fr-CA"/>
+        </w:rPr>
+        <w:t xml:space="preserve">. Il serait aussi possible d’ajouter une variable canarie.  Par exemple, en ajoutant une chaine de caractère directement après la déclaration du </w:t>
+      </w:r>
+      <w:proofErr w:type="spellStart"/>
+      <w:r>
+        <w:rPr>
+          <w:lang w:val="fr-CA"/>
+        </w:rPr>
+        <w:t>password</w:t>
+      </w:r>
+      <w:proofErr w:type="spellEnd"/>
+      <w:r>
+        <w:rPr>
+          <w:lang w:val="fr-CA"/>
+        </w:rPr>
+        <w:t xml:space="preserve"> et en vérifiant l’intégrité de cette variable avant chaque tentative de connexion. </w:t>
+      </w:r>
+    </w:p>
+    <w:p>
+      <w:pPr>
+        <w:ind w:left="720"/>
+        <w:rPr>
+          <w:lang w:val="fr-CA"/>
+        </w:rPr>
+      </w:pPr>
+    </w:p>
+    <w:p>
+      <w:pPr>
+        <w:pStyle w:val="Titre"/>
+        <w:rPr>
+          <w:lang w:val="fr-CA"/>
+        </w:rPr>
+      </w:pPr>
+      <w:r>
+        <w:rPr>
+          <w:lang w:val="fr-CA"/>
+        </w:rPr>
+        <w:t>Question 7</w:t>
+      </w:r>
+    </w:p>
+    <w:p>
+      <w:pPr>
+        <w:rPr>
+          <w:lang w:val="fr-CA"/>
+        </w:rPr>
+      </w:pPr>
+    </w:p>
+    <w:p>
+      <w:pPr>
+        <w:rPr>
+          <w:rFonts w:cstheme="minorHAnsi"/>
+          <w:lang w:val="fr-CA"/>
+        </w:rPr>
+      </w:pPr>
+      <w:r>
+        <w:rPr>
+          <w:lang w:val="fr-CA"/>
+        </w:rPr>
+        <w:t xml:space="preserve">Notre hack exploite une vulnérabilité dans la fonction afficher. Lorsque le programme utilise la méthode </w:t>
+      </w:r>
+      <w:proofErr w:type="spellStart"/>
+      <w:r>
+        <w:rPr>
+          <w:lang w:val="fr-CA"/>
+        </w:rPr>
+        <w:t>scanf</w:t>
+      </w:r>
+      <w:proofErr w:type="spellEnd"/>
+      <w:r>
+        <w:rPr>
+          <w:lang w:val="fr-CA"/>
+        </w:rPr>
+        <w:t xml:space="preserve">, tous les caractères dans le buffer d’entré sont pris en compte et il est donc possible de faire un buffer </w:t>
+      </w:r>
+      <w:proofErr w:type="spellStart"/>
+      <w:r>
+        <w:rPr>
+          <w:lang w:val="fr-CA"/>
+        </w:rPr>
+        <w:t>overflow</w:t>
+      </w:r>
+      <w:proofErr w:type="spellEnd"/>
+      <w:r>
+        <w:rPr>
+          <w:lang w:val="fr-CA"/>
+        </w:rPr>
+        <w:t>. Il faut commencer par inscrire 20 caractères aléatoires afin de remplir la mémoire allouer au tableau pour le nom du fichier et ensuite inscrire un autre 8 caractères aléatoires afin de combler l’espace restante entre notre programme et l’endroit o</w:t>
+      </w:r>
+      <w:r>
+        <w:rPr>
+          <w:rFonts w:cstheme="minorHAnsi"/>
+          <w:lang w:val="fr-CA"/>
+        </w:rPr>
+        <w:t>ù</w:t>
+      </w:r>
+      <w:r>
+        <w:rPr>
+          <w:lang w:val="fr-CA"/>
+        </w:rPr>
+        <w:t xml:space="preserve"> est enregistrer la valeur du registre EIP. Les 4 prochains caractères qui sont inscrit correspondent donc à l’adresse de la prochaine instruction à exécuter (dans notre cas : 004010E0). On commence par </w:t>
+      </w:r>
+      <w:r>
+        <w:rPr>
+          <w:lang w:val="fr-CA"/>
+        </w:rPr>
+        <w:t>entrer</w:t>
+      </w:r>
+      <w:r>
+        <w:rPr>
+          <w:lang w:val="fr-CA"/>
+        </w:rPr>
+        <w:t xml:space="preserve"> l’adresse par 0xE0</w:t>
+      </w:r>
+      <w:r>
+        <w:rPr>
+          <w:lang w:val="fr-CA"/>
+        </w:rPr>
+        <w:t xml:space="preserve"> qui correspond </w:t>
+      </w:r>
+      <w:r>
+        <w:rPr>
+          <w:lang w:val="fr-CA"/>
+        </w:rPr>
+        <w:t xml:space="preserve">au caractère « </w:t>
+      </w:r>
+      <w:r>
+        <w:rPr>
+          <w:rFonts w:cstheme="minorHAnsi"/>
+          <w:lang w:val="fr-CA"/>
+        </w:rPr>
+        <w:t>ù » dans le code ascii.</w:t>
+      </w:r>
+    </w:p>
+    <w:p>
+      <w:pPr>
+        <w:rPr>
+          <w:rFonts w:cstheme="minorHAnsi"/>
+          <w:lang w:val="fr-CA"/>
+        </w:rPr>
+      </w:pPr>
+      <w:r>
+        <w:rPr>
+          <w:rFonts w:cstheme="minorHAnsi"/>
+          <w:lang w:val="fr-CA"/>
+        </w:rPr>
+        <w:br w:type="page"/>
+      </w:r>
+    </w:p>
+    <w:p>
+      <w:pPr>
+        <w:rPr>
+          <w:lang w:val="fr-CA"/>
+        </w:rPr>
+      </w:pPr>
+      <w:r>
+        <w:rPr>
+          <w:lang w:val="fr-CA"/>
+        </w:rPr>
         <w:lastRenderedPageBreak/>
-        <w:t xml:space="preserve">Possiblement en </w:t>
-      </w:r>
-      <w:r>
-        <w:rPr>
-          <w:lang w:val="fr-CA"/>
-        </w:rPr>
-        <w:t xml:space="preserve">mettant un nombre de caractère maximum dans le champ </w:t>
+        <w:t xml:space="preserve">L’utilisation de la méthode </w:t>
       </w:r>
       <w:proofErr w:type="spellStart"/>
       <w:r>
         <w:rPr>
           <w:lang w:val="fr-CA"/>
         </w:rPr>
-        <w:t>username</w:t>
+        <w:t>fgets</w:t>
       </w:r>
       <w:proofErr w:type="spellEnd"/>
       <w:r>
         <w:rPr>
           <w:lang w:val="fr-CA"/>
         </w:rPr>
-        <w:t xml:space="preserve">. Il serait aussi possible d’ajouter une variable canarie.  Par exemple, en ajoutant une chaine de caractère directement après la déclaration du </w:t>
+        <w:t xml:space="preserve"> en spécifiant le bon nombre de caractère à prendre en entré à la place de la méthode </w:t>
       </w:r>
       <w:proofErr w:type="spellStart"/>
       <w:r>
         <w:rPr>
           <w:lang w:val="fr-CA"/>
         </w:rPr>
-        <w:t>password</w:t>
+        <w:t>scanf</w:t>
       </w:r>
       <w:proofErr w:type="spellEnd"/>
       <w:r>
         <w:rPr>
           <w:lang w:val="fr-CA"/>
         </w:rPr>
-        <w:t xml:space="preserve"> et en vérifiant l’intégrité de cette variable avant chaque tentative de connexion. </w:t>
-      </w:r>
-    </w:p>
-    <w:p>
-      <w:pPr>
-        <w:ind w:left="720"/>
-        <w:rPr>
-          <w:lang w:val="fr-CA"/>
-        </w:rPr>
-      </w:pPr>
-    </w:p>
-    <w:p>
-      <w:pPr>
-        <w:pStyle w:val="Titre"/>
-        <w:rPr>
-          <w:lang w:val="fr-CA"/>
-        </w:rPr>
-      </w:pPr>
-      <w:r>
-        <w:rPr>
-          <w:lang w:val="fr-CA"/>
-        </w:rPr>
-        <w:t>Question 7</w:t>
-      </w:r>
-    </w:p>
-    <w:p>
-      <w:pPr>
-        <w:rPr>
-          <w:lang w:val="fr-CA"/>
-        </w:rPr>
-      </w:pPr>
-    </w:p>
-    <w:p>
-      <w:pPr>
-        <w:rPr>
-          <w:rFonts w:cstheme="minorHAnsi"/>
-          <w:lang w:val="fr-CA"/>
-        </w:rPr>
-      </w:pPr>
-      <w:r>
-        <w:rPr>
-          <w:lang w:val="fr-CA"/>
-        </w:rPr>
-        <w:t xml:space="preserve">Notre hack exploite une vulnérabilité dans la fonction afficher. Lorsque le programme utilise la méthode </w:t>
-      </w:r>
-      <w:proofErr w:type="spellStart"/>
-      <w:r>
-        <w:rPr>
-          <w:lang w:val="fr-CA"/>
-        </w:rPr>
-        <w:t>scanf</w:t>
-      </w:r>
-      <w:proofErr w:type="spellEnd"/>
-      <w:r>
-        <w:rPr>
-          <w:lang w:val="fr-CA"/>
-        </w:rPr>
-        <w:t xml:space="preserve">, tous les caractères dans le buffer d’entré sont pris en compte et il est donc possible de faire un buffer </w:t>
-      </w:r>
-      <w:proofErr w:type="spellStart"/>
-      <w:r>
-        <w:rPr>
-          <w:lang w:val="fr-CA"/>
-        </w:rPr>
-        <w:t>overflow</w:t>
-      </w:r>
-      <w:proofErr w:type="spellEnd"/>
-      <w:r>
-        <w:rPr>
-          <w:lang w:val="fr-CA"/>
-        </w:rPr>
-        <w:t>. Il faut commencer par inscrire 20 caractères aléatoires afin de remplir la mémoire allouer au tableau pour le nom du fichier et ensuite inscrire un autre 8 caractères aléatoires afin de combler l’espace restante entre notre programme et l’endroit o</w:t>
-      </w:r>
-      <w:r>
-        <w:rPr>
-          <w:rFonts w:cstheme="minorHAnsi"/>
-          <w:lang w:val="fr-CA"/>
-        </w:rPr>
-        <w:t>ù</w:t>
-      </w:r>
-      <w:r>
-        <w:rPr>
-          <w:lang w:val="fr-CA"/>
-        </w:rPr>
-        <w:t xml:space="preserve"> est enregistrer la valeur du registre EIP. Les 4 prochains caractères qui sont inscrit correspondent donc à l’adresse de la prochaine instruction à exécuter (dans notre cas : 004010E0). On commence par </w:t>
-      </w:r>
-      <w:r>
-        <w:rPr>
-          <w:lang w:val="fr-CA"/>
-        </w:rPr>
-        <w:t>entrer</w:t>
-      </w:r>
-      <w:r>
-        <w:rPr>
-          <w:lang w:val="fr-CA"/>
-        </w:rPr>
-        <w:t xml:space="preserve"> l’adresse par 0xE0</w:t>
-      </w:r>
-      <w:r>
-        <w:rPr>
-          <w:lang w:val="fr-CA"/>
-        </w:rPr>
-        <w:t xml:space="preserve"> qui correspond </w:t>
-      </w:r>
-      <w:r>
-        <w:rPr>
-          <w:lang w:val="fr-CA"/>
-        </w:rPr>
-        <w:t xml:space="preserve">au caractère « </w:t>
-      </w:r>
-      <w:r>
-        <w:rPr>
-          <w:rFonts w:cstheme="minorHAnsi"/>
-          <w:lang w:val="fr-CA"/>
-        </w:rPr>
-        <w:t>ù » dans le code ascii.</w:t>
-      </w:r>
-    </w:p>
-    <w:p>
-      <w:pPr>
-        <w:rPr>
-          <w:lang w:val="fr-CA"/>
-        </w:rPr>
-      </w:pPr>
-      <w:r>
-        <w:rPr>
-          <w:lang w:val="fr-CA"/>
-        </w:rPr>
-        <w:t xml:space="preserve">L’utilisation de la méthode </w:t>
-      </w:r>
-      <w:proofErr w:type="spellStart"/>
-      <w:r>
-        <w:rPr>
-          <w:lang w:val="fr-CA"/>
-        </w:rPr>
-        <w:t>fgets</w:t>
-      </w:r>
-      <w:proofErr w:type="spellEnd"/>
-      <w:r>
-        <w:rPr>
-          <w:lang w:val="fr-CA"/>
-        </w:rPr>
-        <w:t xml:space="preserve"> en spécifiant le bon nombre de caractère à prendre en entré à la place de la méthode </w:t>
-      </w:r>
-      <w:proofErr w:type="spellStart"/>
-      <w:r>
-        <w:rPr>
-          <w:lang w:val="fr-CA"/>
-        </w:rPr>
-        <w:t>scanf</w:t>
-      </w:r>
-      <w:proofErr w:type="spellEnd"/>
-      <w:r>
-        <w:rPr>
-          <w:lang w:val="fr-CA"/>
-        </w:rPr>
         <w:t xml:space="preserve"> serait une façon de régler le problème de sécurité.</w:t>
       </w:r>
     </w:p>
     <w:p>
       <w:pPr>
         <w:rPr>
+          <w:noProof/>
+          <w:lang w:val="fr-CA"/>
+        </w:rPr>
+      </w:pPr>
+    </w:p>
+    <w:p>
+      <w:pPr>
+        <w:rPr>
+          <w:lang w:val="fr-CA"/>
+        </w:rPr>
+      </w:pPr>
+      <w:r>
+        <w:rPr>
+          <w:noProof/>
+          <w:lang w:val="fr-CA"/>
+        </w:rPr>
+        <w:drawing>
+          <wp:inline distT="0" distB="0" distL="0" distR="0">
+            <wp:extent cx="5883215" cy="3346217"/>
+            <wp:effectExtent l="0" t="0" r="3810" b="6985"/>
+            <wp:docPr id="29" name="Image 29"/>
+            <wp:cNvGraphicFramePr>
+              <a:graphicFrameLocks xmlns:a="http://schemas.openxmlformats.org/drawingml/2006/main" noChangeAspect="1"/>
+            </wp:cNvGraphicFramePr>
+            <a:graphic xmlns:a="http://schemas.openxmlformats.org/drawingml/2006/main">
+              <a:graphicData uri="http://schemas.openxmlformats.org/drawingml/2006/picture">
+                <pic:pic xmlns:pic="http://schemas.openxmlformats.org/drawingml/2006/picture">
+                  <pic:nvPicPr>
+                    <pic:cNvPr id="29" name="Q7-1.png"/>
+                    <pic:cNvPicPr/>
+                  </pic:nvPicPr>
+                  <pic:blipFill rotWithShape="1">
+                    <a:blip r:embed="rId27">
+                      <a:extLst>
+                        <a:ext uri="{28A0092B-C50C-407E-A947-70E740481C1C}">
+                          <a14:useLocalDpi xmlns:a14="http://schemas.microsoft.com/office/drawing/2010/main" val="0"/>
+                        </a:ext>
+                      </a:extLst>
+                    </a:blip>
+                    <a:srcRect l="35849" t="28583" r="25099" b="30915"/>
+                    <a:stretch/>
+                  </pic:blipFill>
+                  <pic:spPr bwMode="auto">
+                    <a:xfrm>
+                      <a:off x="0" y="0"/>
+                      <a:ext cx="5896802" cy="3353945"/>
+                    </a:xfrm>
+                    <a:prstGeom prst="rect">
+                      <a:avLst/>
+                    </a:prstGeom>
+                    <a:ln>
+                      <a:noFill/>
+                    </a:ln>
+                    <a:extLst>
+                      <a:ext uri="{53640926-AAD7-44D8-BBD7-CCE9431645EC}">
+                        <a14:shadowObscured xmlns:a14="http://schemas.microsoft.com/office/drawing/2010/main"/>
+                      </a:ext>
+                    </a:extLst>
+                  </pic:spPr>
+                </pic:pic>
+              </a:graphicData>
+            </a:graphic>
+          </wp:inline>
+        </w:drawing>
+      </w:r>
+    </w:p>
+    <w:p>
+      <w:pPr>
+        <w:rPr>
           <w:lang w:val="fr-CA"/>
         </w:rPr>
       </w:pPr>
@@ -3385,6 +4339,8 @@
         </w:rPr>
         <w:tab/>
       </w:r>
+      <w:bookmarkStart w:id="1" w:name="_GoBack"/>
+      <w:bookmarkEnd w:id="1"/>
     </w:p>
     <w:sectPr>
       <w:pgSz w:w="12240" w:h="15840"/>

</xml_diff>